<commit_message>
chapter 2 in tex and little fixes
</commit_message>
<xml_diff>
--- a/concept_chapter_2.docx
+++ b/concept_chapter_2.docx
@@ -483,7 +483,6 @@
           <w:lang w:val="en-US"/>
         </w:rPr>
       </w:pPr>
-      <w:bookmarkStart w:id="0" w:name="_GoBack"/>
       <w:r>
         <w:rPr>
           <w:lang w:val="en-US"/>
@@ -504,7 +503,6 @@
         <w:t>lass Classification</w:t>
       </w:r>
     </w:p>
-    <w:bookmarkEnd w:id="0"/>
     <w:p>
       <w:pPr>
         <w:rPr>
@@ -515,7 +513,19 @@
         <w:rPr>
           <w:lang w:val="en-US"/>
         </w:rPr>
-        <w:t>Multiclass classification is problem in the field of supervised learning. The task is t</w:t>
+        <w:t xml:space="preserve">Multiclass classification is </w:t>
+      </w:r>
+      <w:r>
+        <w:rPr>
+          <w:lang w:val="en-US"/>
+        </w:rPr>
+        <w:t xml:space="preserve">a </w:t>
+      </w:r>
+      <w:r>
+        <w:rPr>
+          <w:lang w:val="en-US"/>
+        </w:rPr>
+        <w:t>problem in the field of supervised learning. The task is t</w:t>
       </w:r>
       <w:r>
         <w:rPr>
@@ -1177,6 +1187,12 @@
         <w:rPr>
           <w:lang w:val="en-US"/>
         </w:rPr>
+        <w:t>fig:</w:t>
+      </w:r>
+      <w:r>
+        <w:rPr>
+          <w:lang w:val="en-US"/>
+        </w:rPr>
         <w:t>one_against_all_or_one</w:t>
       </w:r>
       <w:proofErr w:type="spellEnd"/>
@@ -1639,6 +1655,12 @@
         <w:rPr>
           <w:lang w:val="en-US"/>
         </w:rPr>
+        <w:t>fig:</w:t>
+      </w:r>
+      <w:r>
+        <w:rPr>
+          <w:lang w:val="en-US"/>
+        </w:rPr>
         <w:t>one_against_all_or_one</w:t>
       </w:r>
       <w:proofErr w:type="spellEnd"/>
@@ -3163,6 +3185,12 @@
         <w:rPr>
           <w:lang w:val="en-US"/>
         </w:rPr>
+        <w:t>tab:</w:t>
+      </w:r>
+      <w:r>
+        <w:rPr>
+          <w:lang w:val="en-US"/>
+        </w:rPr>
         <w:t>exhaustive_ecoc</w:t>
       </w:r>
       <w:proofErr w:type="spellEnd"/>
@@ -3255,11 +3283,25 @@
         <w:t>The exhaustive error-correcting code for $k=5$ is shown in table~\ref{</w:t>
       </w:r>
       <w:proofErr w:type="spellStart"/>
-      <w:r>
-        <w:rPr>
-          <w:lang w:val="en-US"/>
-        </w:rPr>
-        <w:t>exhaustive_ecoc</w:t>
+      <w:proofErr w:type="gramStart"/>
+      <w:r>
+        <w:rPr>
+          <w:lang w:val="en-US"/>
+        </w:rPr>
+        <w:t>tab:</w:t>
+      </w:r>
+      <w:r>
+        <w:rPr>
+          <w:lang w:val="en-US"/>
+        </w:rPr>
+        <w:t>exhaustive</w:t>
+      </w:r>
+      <w:proofErr w:type="gramEnd"/>
+      <w:r>
+        <w:rPr>
+          <w:lang w:val="en-US"/>
+        </w:rPr>
+        <w:t>_ecoc</w:t>
       </w:r>
       <w:proofErr w:type="spellEnd"/>
       <w:r>
@@ -3634,11 +3676,25 @@
         <w:t xml:space="preserve"> possibly outcomes of a multiclass classification problem with $5$ classes are shown in figure~\ref{</w:t>
       </w:r>
       <w:proofErr w:type="spellStart"/>
-      <w:r>
-        <w:rPr>
-          <w:lang w:val="en-US"/>
-        </w:rPr>
-        <w:t>nested_dichotomies</w:t>
+      <w:proofErr w:type="gramStart"/>
+      <w:r>
+        <w:rPr>
+          <w:lang w:val="en-US"/>
+        </w:rPr>
+        <w:t>fig:</w:t>
+      </w:r>
+      <w:r>
+        <w:rPr>
+          <w:lang w:val="en-US"/>
+        </w:rPr>
+        <w:t>nested</w:t>
+      </w:r>
+      <w:proofErr w:type="gramEnd"/>
+      <w:r>
+        <w:rPr>
+          <w:lang w:val="en-US"/>
+        </w:rPr>
+        <w:t>_dichotomies</w:t>
       </w:r>
       <w:proofErr w:type="spellEnd"/>
       <w:r>
@@ -4853,6 +4909,12 @@
         <w:rPr>
           <w:lang w:val="en-US"/>
         </w:rPr>
+        <w:t>_</w:t>
+      </w:r>
+      <w:r>
+        <w:rPr>
+          <w:lang w:val="en-US"/>
+        </w:rPr>
         <w:t>{</w:t>
       </w:r>
       <w:proofErr w:type="gramEnd"/>
@@ -4938,6 +5000,12 @@
           <w:lang w:val="en-US"/>
         </w:rPr>
         <w:t>log</w:t>
+      </w:r>
+      <w:r>
+        <w:rPr>
+          <w:lang w:val="en-US"/>
+        </w:rPr>
+        <w:t>_</w:t>
       </w:r>
       <w:r>
         <w:rPr>
@@ -5657,6 +5725,13 @@
           <w:lang w:val="en-US"/>
         </w:rPr>
       </w:pPr>
+    </w:p>
+    <w:p>
+      <w:pPr>
+        <w:rPr>
+          <w:lang w:val="en-US"/>
+        </w:rPr>
+      </w:pPr>
       <w:r>
         <w:rPr>
           <w:lang w:val="en-US"/>
@@ -5767,16 +5842,38 @@
         <w:rPr>
           <w:lang w:val="en-US"/>
         </w:rPr>
-        <w:t>$v_{</w:t>
-      </w:r>
-      <w:proofErr w:type="gramStart"/>
-      <w:r>
-        <w:rPr>
-          <w:lang w:val="en-US"/>
-        </w:rPr>
-        <w:t>1}&lt;</w:t>
-      </w:r>
-      <w:proofErr w:type="gramEnd"/>
+        <w:t>$v_{1}&lt;v</w:t>
+      </w:r>
+      <w:r>
+        <w:rPr>
+          <w:lang w:val="en-US"/>
+        </w:rPr>
+        <w:t>_{</w:t>
+      </w:r>
+      <w:r>
+        <w:rPr>
+          <w:lang w:val="en-US"/>
+        </w:rPr>
+        <w:t>2</w:t>
+      </w:r>
+      <w:r>
+        <w:rPr>
+          <w:lang w:val="en-US"/>
+        </w:rPr>
+        <w:t>}</w:t>
+      </w:r>
+      <w:r>
+        <w:rPr>
+          <w:lang w:val="en-US"/>
+        </w:rPr>
+        <w:t>&lt;\dots&lt;</w:t>
+      </w:r>
+      <w:r>
+        <w:rPr>
+          <w:lang w:val="en-US"/>
+        </w:rPr>
+        <w:t xml:space="preserve"> </w:t>
+      </w:r>
       <w:r>
         <w:rPr>
           <w:lang w:val="en-US"/>
@@ -5793,7 +5890,7 @@
         <w:rPr>
           <w:lang w:val="en-US"/>
         </w:rPr>
-        <w:t>2</w:t>
+        <w:t>k</w:t>
       </w:r>
       <w:r>
         <w:rPr>
@@ -5805,25 +5902,19 @@
         <w:rPr>
           <w:lang w:val="en-US"/>
         </w:rPr>
-        <w:t>&lt;\dots&lt;</w:t>
-      </w:r>
-      <w:r>
-        <w:rPr>
-          <w:lang w:val="en-US"/>
-        </w:rPr>
-        <w:t xml:space="preserve"> </w:t>
-      </w:r>
-      <w:r>
-        <w:rPr>
-          <w:lang w:val="en-US"/>
-        </w:rPr>
-        <w:t>v</w:t>
-      </w:r>
-      <w:r>
-        <w:rPr>
-          <w:lang w:val="en-US"/>
-        </w:rPr>
-        <w:t>_{</w:t>
+        <w:t>$ is converted</w:t>
+      </w:r>
+      <w:r>
+        <w:rPr>
+          <w:lang w:val="en-US"/>
+        </w:rPr>
+        <w:t xml:space="preserve"> into </w:t>
+      </w:r>
+      <w:r>
+        <w:rPr>
+          <w:lang w:val="en-US"/>
+        </w:rPr>
+        <w:t>$</w:t>
       </w:r>
       <w:r>
         <w:rPr>
@@ -5833,41 +5924,13 @@
       </w:r>
       <w:r>
         <w:rPr>
-          <w:lang w:val="en-US"/>
-        </w:rPr>
-        <w:t>}</w:t>
-      </w:r>
-      <w:r>
-        <w:rPr>
-          <w:lang w:val="en-US"/>
-        </w:rPr>
-        <w:t>$ is converted</w:t>
-      </w:r>
-      <w:r>
-        <w:rPr>
-          <w:lang w:val="en-US"/>
-        </w:rPr>
-        <w:t xml:space="preserve"> into </w:t>
-      </w:r>
-      <w:r>
-        <w:rPr>
-          <w:lang w:val="en-US"/>
-        </w:rPr>
-        <w:t>$</w:t>
-      </w:r>
-      <w:r>
-        <w:rPr>
-          <w:lang w:val="en-US"/>
-        </w:rPr>
-        <w:t>k</w:t>
-      </w:r>
-      <w:r>
-        <w:rPr>
           <w:rFonts w:ascii="Calibri" w:hAnsi="Calibri" w:cs="Calibri"/>
           <w:lang w:val="en-US"/>
         </w:rPr>
-        <w:t>−</w:t>
-      </w:r>
+        <w:t>-</w:t>
+      </w:r>
+      <w:bookmarkStart w:id="0" w:name="_GoBack"/>
+      <w:bookmarkEnd w:id="0"/>
       <w:r>
         <w:rPr>
           <w:lang w:val="en-US"/>
@@ -7167,21 +7230,19 @@
         <w:rPr>
           <w:lang w:val="en-US"/>
         </w:rPr>
-        <w:t>For a multiclass classification problem with $n$ classes we get a $n\</w:t>
-      </w:r>
-      <w:proofErr w:type="spellStart"/>
-      <w:r>
-        <w:rPr>
-          <w:lang w:val="en-US"/>
-        </w:rPr>
-        <w:t>timesn</w:t>
-      </w:r>
-      <w:proofErr w:type="spellEnd"/>
-      <w:r>
-        <w:rPr>
-          <w:lang w:val="en-US"/>
-        </w:rPr>
-        <w:t>$ cost matrix similar to the confusion matrix, which has $n(n-</w:t>
+        <w:t>For a multiclass classification problem with $n$ classes we get a $n\times</w:t>
+      </w:r>
+      <w:r>
+        <w:rPr>
+          <w:lang w:val="en-US"/>
+        </w:rPr>
+        <w:t xml:space="preserve"> </w:t>
+      </w:r>
+      <w:r>
+        <w:rPr>
+          <w:lang w:val="en-US"/>
+        </w:rPr>
+        <w:t>n$ cost matrix similar to the confusion matrix, which has $n(n-</w:t>
       </w:r>
       <w:proofErr w:type="gramStart"/>
       <w:r>
@@ -7525,21 +7586,7 @@
         <w:rPr>
           <w:lang w:val="en-US"/>
         </w:rPr>
-        <w:t>begin{itemize}[</w:t>
-      </w:r>
-      <w:proofErr w:type="spellStart"/>
-      <w:r>
-        <w:rPr>
-          <w:lang w:val="en-US"/>
-        </w:rPr>
-        <w:t>noitemsep</w:t>
-      </w:r>
-      <w:proofErr w:type="spellEnd"/>
-      <w:r>
-        <w:rPr>
-          <w:lang w:val="en-US"/>
-        </w:rPr>
-        <w:t>]</w:t>
+        <w:t>begin{itemize}</w:t>
       </w:r>
     </w:p>
     <w:p>
@@ -7584,7 +7631,7 @@
         <w:rPr>
           <w:lang w:val="en-US"/>
         </w:rPr>
-        <w:t>7</w:t>
+        <w:t>4</w:t>
       </w:r>
       <w:proofErr w:type="gramStart"/>
       <w:r>
@@ -7707,7 +7754,7 @@
         <w:rPr>
           <w:lang w:val="en-US"/>
         </w:rPr>
-        <w:t>7</w:t>
+        <w:t>4</w:t>
       </w:r>
       <w:proofErr w:type="gramStart"/>
       <w:r>
@@ -7956,21 +8003,21 @@
         <w:rPr>
           <w:lang w:val="en-US"/>
         </w:rPr>
-        <w:t xml:space="preserve">  $\</w:t>
+        <w:t xml:space="preserve">  </w:t>
       </w:r>
       <w:proofErr w:type="gramStart"/>
       <w:r>
         <w:rPr>
           <w:lang w:val="en-US"/>
         </w:rPr>
-        <w:t>left[</w:t>
+        <w:t>\[</w:t>
       </w:r>
       <w:proofErr w:type="gramEnd"/>
       <w:r>
         <w:rPr>
           <w:lang w:val="en-US"/>
         </w:rPr>
-        <w:t xml:space="preserve"> \begin{array}{</w:t>
+        <w:t>\left[ \begin{array}{</w:t>
       </w:r>
       <w:proofErr w:type="spellStart"/>
       <w:r>
@@ -8069,9 +8116,21 @@
         <w:rPr>
           <w:lang w:val="en-US"/>
         </w:rPr>
-        <w:t>right]$</w:t>
+        <w:t>right]</w:t>
+      </w:r>
+      <w:r>
+        <w:rPr>
+          <w:lang w:val="en-US"/>
+        </w:rPr>
+        <w:t>\</w:t>
       </w:r>
       <w:proofErr w:type="gramEnd"/>
+      <w:r>
+        <w:rPr>
+          <w:lang w:val="en-US"/>
+        </w:rPr>
+        <w:t>]</w:t>
+      </w:r>
     </w:p>
     <w:p>
       <w:pPr>
@@ -8100,12 +8159,26 @@
         <w:t>}=c_{ji}\</w:t>
       </w:r>
       <w:proofErr w:type="spellStart"/>
+      <w:r>
+        <w:rPr>
+          <w:lang w:val="en-US"/>
+        </w:rPr>
+        <w:t>forall</w:t>
+      </w:r>
+      <w:proofErr w:type="spellEnd"/>
+      <w:r>
+        <w:rPr>
+          <w:lang w:val="en-US"/>
+        </w:rPr>
+        <w:t xml:space="preserve"> </w:t>
+      </w:r>
+      <w:proofErr w:type="spellStart"/>
       <w:proofErr w:type="gramStart"/>
       <w:r>
         <w:rPr>
           <w:lang w:val="en-US"/>
         </w:rPr>
-        <w:t>foralli,j</w:t>
+        <w:t>i,j</w:t>
       </w:r>
       <w:proofErr w:type="spellEnd"/>
       <w:proofErr w:type="gramEnd"/>
@@ -8373,21 +8446,7 @@
         <w:rPr>
           <w:lang w:val="en-US"/>
         </w:rPr>
-        <w:t>begin{itemize}[</w:t>
-      </w:r>
-      <w:proofErr w:type="spellStart"/>
-      <w:r>
-        <w:rPr>
-          <w:lang w:val="en-US"/>
-        </w:rPr>
-        <w:t>noitemsep</w:t>
-      </w:r>
-      <w:proofErr w:type="spellEnd"/>
-      <w:r>
-        <w:rPr>
-          <w:lang w:val="en-US"/>
-        </w:rPr>
-        <w:t>]</w:t>
+        <w:t>begin{itemize}</w:t>
       </w:r>
     </w:p>
     <w:p>
@@ -14745,7 +14804,7 @@
 </file>
 
 <file path=customXml/itemProps1.xml><?xml version="1.0" encoding="utf-8"?>
-<ds:datastoreItem xmlns:ds="http://schemas.openxmlformats.org/officeDocument/2006/customXml" ds:itemID="{3A3F8AE1-96BF-4A6D-906B-BEDA6C71927E}">
+<ds:datastoreItem xmlns:ds="http://schemas.openxmlformats.org/officeDocument/2006/customXml" ds:itemID="{E0BDD593-2162-4702-97AA-478FF7268810}">
   <ds:schemaRefs>
     <ds:schemaRef ds:uri="http://schemas.openxmlformats.org/officeDocument/2006/bibliography"/>
   </ds:schemaRefs>

</xml_diff>

<commit_message>
ordinal regression part in doc and tex
</commit_message>
<xml_diff>
--- a/concept_chapter_2.docx
+++ b/concept_chapter_2.docx
@@ -880,13 +880,7 @@
         <w:rPr>
           <w:lang w:val="en-US"/>
         </w:rPr>
-        <w:t>hierarchical classification</w:t>
-      </w:r>
-      <w:r>
-        <w:rPr>
-          <w:lang w:val="en-US"/>
-        </w:rPr>
-        <w:t xml:space="preserve"> and </w:t>
+        <w:t xml:space="preserve">hierarchical classification and </w:t>
       </w:r>
       <w:r>
         <w:rPr>
@@ -1206,21 +1200,7 @@
         <w:rPr>
           <w:lang w:val="en-US"/>
         </w:rPr>
-        <w:t>For an unseen instance $x$ the class $k$ wit</w:t>
-      </w:r>
-      <w:proofErr w:type="spellStart"/>
-      <w:r>
-        <w:rPr>
-          <w:lang w:val="en-US"/>
-        </w:rPr>
-        <w:t>h</w:t>
-      </w:r>
-      <w:proofErr w:type="spellEnd"/>
-      <w:r>
-        <w:rPr>
-          <w:lang w:val="en-US"/>
-        </w:rPr>
-        <w:t xml:space="preserve"> the highest </w:t>
+        <w:t xml:space="preserve">For an unseen instance $x$ the class $k$ with the highest </w:t>
       </w:r>
       <w:r>
         <w:rPr>
@@ -1973,19 +1953,7 @@
         <w:rPr>
           <w:lang w:val="en-US"/>
         </w:rPr>
-        <w:t>Wu</w:t>
-      </w:r>
-      <w:r>
-        <w:rPr>
-          <w:lang w:val="en-US"/>
-        </w:rPr>
-        <w:t>200</w:t>
-      </w:r>
-      <w:r>
-        <w:rPr>
-          <w:lang w:val="en-US"/>
-        </w:rPr>
-        <w:t>4</w:t>
+        <w:t>Wu2004</w:t>
       </w:r>
       <w:r>
         <w:rPr>
@@ -2361,13 +2329,7 @@
         <w:rPr>
           <w:lang w:val="en-US"/>
         </w:rPr>
-        <w:t>the class that is closest to the code determined by the $n$ functions.</w:t>
-      </w:r>
-      <w:r>
-        <w:rPr>
-          <w:lang w:val="en-US"/>
-        </w:rPr>
-        <w:t xml:space="preserve"> </w:t>
+        <w:t xml:space="preserve">the class that is closest to the code determined by the $n$ functions. </w:t>
       </w:r>
       <w:r>
         <w:rPr>
@@ -2466,21 +2428,7 @@
         <w:rPr>
           <w:lang w:val="en-US"/>
         </w:rPr>
-        <w:t xml:space="preserve"> complements (e.g. all starting with $1$) and the uniform classifier there are $2^{k-1}-1$ </w:t>
-      </w:r>
-      <w:proofErr w:type="spellStart"/>
-      <w:r>
-        <w:rPr>
-          <w:lang w:val="en-US"/>
-        </w:rPr>
-        <w:t>possible classifiers</w:t>
-      </w:r>
-      <w:proofErr w:type="spellEnd"/>
-      <w:r>
-        <w:rPr>
-          <w:lang w:val="en-US"/>
-        </w:rPr>
-        <w:t xml:space="preserve">, from which to be selected. </w:t>
+        <w:t xml:space="preserve"> complements (e.g. all starting with $1$) and the uniform classifier there are $2^{k-1}-1$ possible classifiers, from which to be selected. </w:t>
       </w:r>
       <w:r>
         <w:rPr>
@@ -3338,21 +3286,21 @@
         <w:rPr>
           <w:lang w:val="en-US"/>
         </w:rPr>
-        <w:t>$\left\lfloor\f</w:t>
+        <w:t>$\left\</w:t>
       </w:r>
       <w:proofErr w:type="spellStart"/>
       <w:r>
         <w:rPr>
           <w:lang w:val="en-US"/>
         </w:rPr>
-        <w:t>rac{d-</w:t>
+        <w:t>lfloor</w:t>
       </w:r>
       <w:proofErr w:type="spellEnd"/>
       <w:r>
         <w:rPr>
           <w:lang w:val="en-US"/>
         </w:rPr>
-        <w:t>1}{</w:t>
+        <w:t>\frac{d-1}{</w:t>
       </w:r>
       <w:proofErr w:type="gramStart"/>
       <w:r>
@@ -3809,19 +3757,7 @@
         <w:rPr>
           <w:lang w:val="en-US"/>
         </w:rPr>
-        <w:t>Dong</w:t>
-      </w:r>
-      <w:r>
-        <w:rPr>
-          <w:lang w:val="en-US"/>
-        </w:rPr>
-        <w:t>200</w:t>
-      </w:r>
-      <w:r>
-        <w:rPr>
-          <w:lang w:val="en-US"/>
-        </w:rPr>
-        <w:t>5</w:t>
+        <w:t>Dong2005</w:t>
       </w:r>
       <w:r>
         <w:rPr>
@@ -3966,67 +3902,7 @@
         <w:rPr>
           <w:lang w:val="en-US"/>
         </w:rPr>
-        <w:t xml:space="preserve">. Instead of modifying the </w:t>
-      </w:r>
-      <w:r>
-        <w:rPr>
-          <w:lang w:val="en-US"/>
-        </w:rPr>
-        <w:t>problem</w:t>
-      </w:r>
-      <w:r>
-        <w:rPr>
-          <w:lang w:val="en-US"/>
-        </w:rPr>
-        <w:t xml:space="preserve"> and us</w:t>
-      </w:r>
-      <w:r>
-        <w:rPr>
-          <w:lang w:val="en-US"/>
-        </w:rPr>
-        <w:t>ing</w:t>
-      </w:r>
-      <w:r>
-        <w:rPr>
-          <w:lang w:val="en-US"/>
-        </w:rPr>
-        <w:t xml:space="preserve"> the same classifier as for the binary classification, we now modify the </w:t>
-      </w:r>
-      <w:r>
-        <w:rPr>
-          <w:lang w:val="en-US"/>
-        </w:rPr>
-        <w:t>classifier</w:t>
-      </w:r>
-      <w:r>
-        <w:rPr>
-          <w:lang w:val="en-US"/>
-        </w:rPr>
-        <w:t xml:space="preserve"> such that we can</w:t>
-      </w:r>
-      <w:r>
-        <w:rPr>
-          <w:lang w:val="en-US"/>
-        </w:rPr>
-        <w:t xml:space="preserve"> </w:t>
-      </w:r>
-      <w:r>
-        <w:rPr>
-          <w:lang w:val="en-US"/>
-        </w:rPr>
-        <w:t>leav</w:t>
-      </w:r>
-      <w:r>
-        <w:rPr>
-          <w:lang w:val="en-US"/>
-        </w:rPr>
-        <w:t>e</w:t>
-      </w:r>
-      <w:r>
-        <w:rPr>
-          <w:lang w:val="en-US"/>
-        </w:rPr>
-        <w:t xml:space="preserve"> the classifier unchanged. Typical algorithms in machine learning are decision trees, pattern- or rule-based classifiers, probabilistic classifiers, SVM classifiers, neural network classifiers and proximity-based classifiers. A short description for every algorithm can be found in subsection~\ref{</w:t>
+        <w:t>. Instead of modifying the problem and using the same classifier as for the binary classification, we now modify the classifier such that we can leave the classifier unchanged. Typical algorithms in machine learning are decision trees, pattern- or rule-based classifiers, probabilistic classifiers, SVM classifiers, neural network classifiers and proximity-based classifiers. A short description for every algorithm can be found in subsection~\ref{</w:t>
       </w:r>
       <w:proofErr w:type="spellStart"/>
       <w:proofErr w:type="gramStart"/>
@@ -5594,19 +5470,7 @@
         <w:rPr>
           <w:lang w:val="en-US"/>
         </w:rPr>
-        <w:t>\</w:t>
-      </w:r>
-      <w:r>
-        <w:rPr>
-          <w:lang w:val="en-US"/>
-        </w:rPr>
-        <w:t>begin</w:t>
-      </w:r>
-      <w:r>
-        <w:rPr>
-          <w:lang w:val="en-US"/>
-        </w:rPr>
-        <w:t>{itemize}</w:t>
+        <w:t>\begin{itemize}</w:t>
       </w:r>
     </w:p>
     <w:p>
@@ -5639,7 +5503,31 @@
         <w:rPr>
           <w:lang w:val="en-US"/>
         </w:rPr>
-        <w:t>TODO regression, point-wise, pair-wise, list-wise</w:t>
+        <w:t>In regression tasks, the output is a numeric value in a continuous range. The idea of ordinal regression is to treat the ordinal output as a numeric value. In this way the same approaches as for regression tasks can be used o</w:t>
+      </w:r>
+      <w:r>
+        <w:rPr>
+          <w:lang w:val="en-US"/>
+        </w:rPr>
+        <w:t>nly with the extension that the predicted values still have to be mapped to the fixed classes.</w:t>
+      </w:r>
+      <w:r>
+        <w:rPr>
+          <w:lang w:val="en-US"/>
+        </w:rPr>
+        <w:t xml:space="preserve"> Nevertheless, </w:t>
+      </w:r>
+      <w:r>
+        <w:rPr>
+          <w:lang w:val="en-US"/>
+        </w:rPr>
+        <w:t xml:space="preserve">most regression methods require some metric assumptions like building differences or ratios </w:t>
+      </w:r>
+      <w:r>
+        <w:rPr>
+          <w:lang w:val="en-US"/>
+        </w:rPr>
+        <w:t>within the ordinal scale</w:t>
       </w:r>
       <w:r>
         <w:rPr>
@@ -5685,7 +5573,7 @@
         <w:rPr>
           <w:lang w:val="en-US"/>
         </w:rPr>
-        <w:t>2</w:t>
+        <w:t>1</w:t>
       </w:r>
       <w:r>
         <w:rPr>
@@ -5704,6 +5592,66 @@
           <w:lang w:val="en-US"/>
         </w:rPr>
         <w:t>}</w:t>
+      </w:r>
+      <w:r>
+        <w:rPr>
+          <w:lang w:val="en-US"/>
+        </w:rPr>
+        <w:t>.</w:t>
+      </w:r>
+      <w:r>
+        <w:rPr>
+          <w:lang w:val="en-US"/>
+        </w:rPr>
+        <w:t xml:space="preserve"> Hence the result </w:t>
+      </w:r>
+      <w:r>
+        <w:rPr>
+          <w:lang w:val="en-US"/>
+        </w:rPr>
+        <w:t xml:space="preserve">of the model </w:t>
+      </w:r>
+      <w:r>
+        <w:rPr>
+          <w:lang w:val="en-US"/>
+        </w:rPr>
+        <w:t>depends on the c</w:t>
+      </w:r>
+      <w:r>
+        <w:rPr>
+          <w:lang w:val="en-US"/>
+        </w:rPr>
+        <w:t>hoice of numeric values and their distances from each other</w:t>
+      </w:r>
+      <w:r>
+        <w:rPr>
+          <w:lang w:val="en-US"/>
+        </w:rPr>
+        <w:t xml:space="preserve">. </w:t>
+      </w:r>
+      <w:r>
+        <w:rPr>
+          <w:lang w:val="en-US"/>
+        </w:rPr>
+        <w:t>This leads to problems in many real-world applications, for example in the quantification of</w:t>
+      </w:r>
+      <w:r>
+        <w:rPr>
+          <w:lang w:val="en-US"/>
+        </w:rPr>
+        <w:t xml:space="preserve"> ordinal scales in</w:t>
+      </w:r>
+      <w:r>
+        <w:rPr>
+          <w:lang w:val="en-US"/>
+        </w:rPr>
+        <w:t xml:space="preserve"> opinion surveys. </w:t>
+      </w:r>
+      <w:r>
+        <w:rPr>
+          <w:lang w:val="en-US"/>
+        </w:rPr>
+        <w:t>\\\\</w:t>
       </w:r>
     </w:p>
     <w:p>
@@ -5716,7 +5664,145 @@
         <w:rPr>
           <w:lang w:val="en-US"/>
         </w:rPr>
-        <w:t>\item Transformation to binary classification problems</w:t>
+        <w:t xml:space="preserve">Ordinal logistic models </w:t>
+      </w:r>
+      <w:r>
+        <w:rPr>
+          <w:lang w:val="en-US"/>
+        </w:rPr>
+        <w:t xml:space="preserve">avoid this issue by only considering the ranking order of the classes </w:t>
+      </w:r>
+      <w:r>
+        <w:rPr>
+          <w:lang w:val="en-US"/>
+        </w:rPr>
+        <w:t>\</w:t>
+      </w:r>
+      <w:proofErr w:type="spellStart"/>
+      <w:proofErr w:type="gramStart"/>
+      <w:r>
+        <w:rPr>
+          <w:lang w:val="en-US"/>
+        </w:rPr>
+        <w:t>autocite</w:t>
+      </w:r>
+      <w:proofErr w:type="spellEnd"/>
+      <w:r>
+        <w:rPr>
+          <w:lang w:val="en-US"/>
+        </w:rPr>
+        <w:t>[</w:t>
+      </w:r>
+      <w:proofErr w:type="gramEnd"/>
+      <w:r>
+        <w:rPr>
+          <w:lang w:val="en-US"/>
+        </w:rPr>
+        <w:t>Chapter</w:t>
+      </w:r>
+      <w:r>
+        <w:rPr>
+          <w:lang w:val="en-US"/>
+        </w:rPr>
+        <w:t>~</w:t>
+      </w:r>
+      <w:r>
+        <w:rPr>
+          <w:lang w:val="en-US"/>
+        </w:rPr>
+        <w:t>13</w:t>
+      </w:r>
+      <w:r>
+        <w:rPr>
+          <w:lang w:val="en-US"/>
+        </w:rPr>
+        <w:t>]{</w:t>
+      </w:r>
+      <w:r>
+        <w:rPr>
+          <w:lang w:val="en-US"/>
+        </w:rPr>
+        <w:t>Harrell2015</w:t>
+      </w:r>
+      <w:r>
+        <w:rPr>
+          <w:lang w:val="en-US"/>
+        </w:rPr>
+        <w:t>}</w:t>
+      </w:r>
+      <w:r>
+        <w:rPr>
+          <w:lang w:val="en-US"/>
+        </w:rPr>
+        <w:t>.</w:t>
+      </w:r>
+      <w:r>
+        <w:rPr>
+          <w:lang w:val="en-US"/>
+        </w:rPr>
+        <w:t xml:space="preserve"> </w:t>
+      </w:r>
+      <w:r>
+        <w:rPr>
+          <w:lang w:val="en-US"/>
+        </w:rPr>
+        <w:t>The most commonly used ordinal logistic model</w:t>
+      </w:r>
+      <w:r>
+        <w:rPr>
+          <w:lang w:val="en-US"/>
+        </w:rPr>
+        <w:t xml:space="preserve"> is the p</w:t>
+      </w:r>
+      <w:r>
+        <w:rPr>
+          <w:lang w:val="en-US"/>
+        </w:rPr>
+        <w:t>roportional odds model</w:t>
+      </w:r>
+      <w:r>
+        <w:rPr>
+          <w:lang w:val="en-US"/>
+        </w:rPr>
+        <w:t xml:space="preserve">. It uses the logarithms of odds that the </w:t>
+      </w:r>
+      <w:r>
+        <w:rPr>
+          <w:lang w:val="en-US"/>
+        </w:rPr>
+        <w:t>predicted class $y$ is one of the first $</w:t>
+      </w:r>
+      <w:proofErr w:type="spellStart"/>
+      <w:r>
+        <w:rPr>
+          <w:lang w:val="en-US"/>
+        </w:rPr>
+        <w:t>i</w:t>
+      </w:r>
+      <w:proofErr w:type="spellEnd"/>
+      <w:r>
+        <w:rPr>
+          <w:lang w:val="en-US"/>
+        </w:rPr>
+        <w:t>$ classes</w:t>
+      </w:r>
+      <w:r>
+        <w:rPr>
+          <w:lang w:val="en-US"/>
+        </w:rPr>
+        <w:t xml:space="preserve"> together with a linear function</w:t>
+      </w:r>
+      <w:r>
+        <w:rPr>
+          <w:lang w:val="en-US"/>
+        </w:rPr>
+        <w:t xml:space="preserve">, </w:t>
+      </w:r>
+      <w:r>
+        <w:rPr>
+          <w:lang w:val="en-US"/>
+        </w:rPr>
+        <w:t>whereby the probability after forming is given by</w:t>
       </w:r>
     </w:p>
     <w:p>
@@ -5725,6 +5811,132 @@
           <w:lang w:val="en-US"/>
         </w:rPr>
       </w:pPr>
+      <w:r>
+        <w:rPr>
+          <w:lang w:val="en-US"/>
+        </w:rPr>
+        <w:t>\[</w:t>
+      </w:r>
+      <w:r>
+        <w:rPr>
+          <w:lang w:val="en-US"/>
+        </w:rPr>
+        <w:t>\</w:t>
+      </w:r>
+      <w:proofErr w:type="spellStart"/>
+      <w:r>
+        <w:rPr>
+          <w:lang w:val="en-US"/>
+        </w:rPr>
+        <w:t>operatorname</w:t>
+      </w:r>
+      <w:proofErr w:type="spellEnd"/>
+      <w:r>
+        <w:rPr>
+          <w:lang w:val="en-US"/>
+        </w:rPr>
+        <w:t>{P}</w:t>
+      </w:r>
+      <w:r>
+        <w:rPr>
+          <w:lang w:val="en-US"/>
+        </w:rPr>
+        <w:t>(</w:t>
+      </w:r>
+      <w:r>
+        <w:rPr>
+          <w:lang w:val="en-US"/>
+        </w:rPr>
+        <w:t>y</w:t>
+      </w:r>
+      <w:r>
+        <w:rPr>
+          <w:lang w:val="en-US"/>
+        </w:rPr>
+        <w:t>\</w:t>
+      </w:r>
+      <w:proofErr w:type="spellStart"/>
+      <w:r>
+        <w:rPr>
+          <w:lang w:val="en-US"/>
+        </w:rPr>
+        <w:t>l</w:t>
+      </w:r>
+      <w:r>
+        <w:rPr>
+          <w:lang w:val="en-US"/>
+        </w:rPr>
+        <w:t>eq</w:t>
+      </w:r>
+      <w:proofErr w:type="spellEnd"/>
+      <w:r>
+        <w:rPr>
+          <w:lang w:val="en-US"/>
+        </w:rPr>
+        <w:t xml:space="preserve"> </w:t>
+      </w:r>
+      <w:r>
+        <w:rPr>
+          <w:lang w:val="en-US"/>
+        </w:rPr>
+        <w:t>i</w:t>
+      </w:r>
+      <w:r>
+        <w:rPr>
+          <w:lang w:val="en-US"/>
+        </w:rPr>
+        <w:t>|</w:t>
+      </w:r>
+      <w:r>
+        <w:rPr>
+          <w:lang w:val="en-US"/>
+        </w:rPr>
+        <w:t>\mathbf{x}</w:t>
+      </w:r>
+      <w:r>
+        <w:rPr>
+          <w:lang w:val="en-US"/>
+        </w:rPr>
+        <w:t>)</w:t>
+      </w:r>
+      <w:bookmarkStart w:id="0" w:name="_GoBack"/>
+      <w:bookmarkEnd w:id="0"/>
+      <w:r>
+        <w:rPr>
+          <w:lang w:val="en-US"/>
+        </w:rPr>
+        <w:t>=\frac{1}{1+\exp\left[-\left(</w:t>
+      </w:r>
+      <w:r>
+        <w:rPr>
+          <w:lang w:val="en-US"/>
+        </w:rPr>
+        <w:t>\mathbf{w}^{\mathrm{T}}\mathbf{x}+w_{</w:t>
+      </w:r>
+      <w:r>
+        <w:rPr>
+          <w:lang w:val="en-US"/>
+        </w:rPr>
+        <w:t>i</w:t>
+      </w:r>
+      <w:r>
+        <w:rPr>
+          <w:lang w:val="en-US"/>
+        </w:rPr>
+        <w:t xml:space="preserve"> 0}</w:t>
+      </w:r>
+      <w:r>
+        <w:rPr>
+          <w:lang w:val="en-US"/>
+        </w:rPr>
+        <w:t>\right)\right]}</w:t>
+      </w:r>
+      <w:r>
+        <w:rPr>
+          <w:lang w:val="en-US"/>
+        </w:rPr>
+        <w:t>\]</w:t>
+      </w:r>
     </w:p>
     <w:p>
       <w:pPr>
@@ -5736,25 +5948,135 @@
         <w:rPr>
           <w:lang w:val="en-US"/>
         </w:rPr>
-        <w:t xml:space="preserve">A simpler approach </w:t>
-      </w:r>
-      <w:r>
-        <w:rPr>
-          <w:lang w:val="en-US"/>
-        </w:rPr>
-        <w:t>using a t</w:t>
-      </w:r>
-      <w:r>
-        <w:rPr>
-          <w:lang w:val="en-US"/>
-        </w:rPr>
-        <w:t>ransformation to binary classification problems</w:t>
-      </w:r>
-      <w:r>
-        <w:rPr>
-          <w:lang w:val="en-US"/>
-        </w:rPr>
-        <w:t xml:space="preserve"> is presented by </w:t>
+        <w:t>where $</w:t>
+      </w:r>
+      <w:r>
+        <w:rPr>
+          <w:lang w:val="en-US"/>
+        </w:rPr>
+        <w:t>\</w:t>
+      </w:r>
+      <w:proofErr w:type="spellStart"/>
+      <w:r>
+        <w:rPr>
+          <w:lang w:val="en-US"/>
+        </w:rPr>
+        <w:t>mathbf</w:t>
+      </w:r>
+      <w:proofErr w:type="spellEnd"/>
+      <w:r>
+        <w:rPr>
+          <w:lang w:val="en-US"/>
+        </w:rPr>
+        <w:t>{x}</w:t>
+      </w:r>
+      <w:r>
+        <w:rPr>
+          <w:lang w:val="en-US"/>
+        </w:rPr>
+        <w:t>$</w:t>
+      </w:r>
+      <w:r>
+        <w:rPr>
+          <w:lang w:val="en-US"/>
+        </w:rPr>
+        <w:t xml:space="preserve"> is the test instance and </w:t>
+      </w:r>
+      <w:r>
+        <w:rPr>
+          <w:lang w:val="en-US"/>
+        </w:rPr>
+        <w:t>$</w:t>
+      </w:r>
+      <w:r>
+        <w:rPr>
+          <w:lang w:val="en-US"/>
+        </w:rPr>
+        <w:t>\</w:t>
+      </w:r>
+      <w:proofErr w:type="spellStart"/>
+      <w:r>
+        <w:rPr>
+          <w:lang w:val="en-US"/>
+        </w:rPr>
+        <w:t>mathbf</w:t>
+      </w:r>
+      <w:proofErr w:type="spellEnd"/>
+      <w:r>
+        <w:rPr>
+          <w:lang w:val="en-US"/>
+        </w:rPr>
+        <w:t>{w}</w:t>
+      </w:r>
+      <w:r>
+        <w:rPr>
+          <w:lang w:val="en-US"/>
+        </w:rPr>
+        <w:t>$</w:t>
+      </w:r>
+      <w:r>
+        <w:rPr>
+          <w:lang w:val="en-US"/>
+        </w:rPr>
+        <w:t xml:space="preserve"> and </w:t>
+      </w:r>
+      <w:r>
+        <w:rPr>
+          <w:lang w:val="en-US"/>
+        </w:rPr>
+        <w:t>$</w:t>
+      </w:r>
+      <w:r>
+        <w:rPr>
+          <w:lang w:val="en-US"/>
+        </w:rPr>
+        <w:t>w</w:t>
+      </w:r>
+      <w:proofErr w:type="gramStart"/>
+      <w:r>
+        <w:rPr>
+          <w:lang w:val="en-US"/>
+        </w:rPr>
+        <w:t>_{</w:t>
+      </w:r>
+      <w:proofErr w:type="spellStart"/>
+      <w:proofErr w:type="gramEnd"/>
+      <w:r>
+        <w:rPr>
+          <w:lang w:val="en-US"/>
+        </w:rPr>
+        <w:t>i</w:t>
+      </w:r>
+      <w:proofErr w:type="spellEnd"/>
+      <w:r>
+        <w:rPr>
+          <w:lang w:val="en-US"/>
+        </w:rPr>
+        <w:t xml:space="preserve"> 0}</w:t>
+      </w:r>
+      <w:r>
+        <w:rPr>
+          <w:lang w:val="en-US"/>
+        </w:rPr>
+        <w:t>$</w:t>
+      </w:r>
+      <w:r>
+        <w:rPr>
+          <w:lang w:val="en-US"/>
+        </w:rPr>
+        <w:t xml:space="preserve"> the parameters of the linear function. </w:t>
+      </w:r>
+      <w:r>
+        <w:rPr>
+          <w:lang w:val="en-US"/>
+        </w:rPr>
+        <w:t xml:space="preserve">There are many possible extensions to this ordinal model, among others replacing the cumulative probabilities with conditional probabilities </w:t>
+      </w:r>
+      <w:r>
+        <w:rPr>
+          <w:lang w:val="en-US"/>
+        </w:rPr>
+        <w:t xml:space="preserve">or using a hazards model </w:t>
       </w:r>
       <w:r>
         <w:rPr>
@@ -5768,21 +6090,45 @@
         <w:rPr>
           <w:lang w:val="en-US"/>
         </w:rPr>
-        <w:t>citeauthor</w:t>
+        <w:t>autocite</w:t>
       </w:r>
       <w:proofErr w:type="spellEnd"/>
       <w:r>
         <w:rPr>
           <w:lang w:val="en-US"/>
         </w:rPr>
-        <w:t>{</w:t>
+        <w:t>[</w:t>
       </w:r>
       <w:proofErr w:type="gramEnd"/>
       <w:r>
         <w:rPr>
           <w:lang w:val="en-US"/>
         </w:rPr>
-        <w:t>Frank2001</w:t>
+        <w:t>Chapter</w:t>
+      </w:r>
+      <w:r>
+        <w:rPr>
+          <w:lang w:val="en-US"/>
+        </w:rPr>
+        <w:t>~</w:t>
+      </w:r>
+      <w:r>
+        <w:rPr>
+          <w:lang w:val="en-US"/>
+        </w:rPr>
+        <w:t>13</w:t>
+      </w:r>
+      <w:r>
+        <w:rPr>
+          <w:lang w:val="en-US"/>
+        </w:rPr>
+        <w:t>]{</w:t>
+      </w:r>
+      <w:r>
+        <w:rPr>
+          <w:lang w:val="en-US"/>
+        </w:rPr>
+        <w:t>Harrell2015</w:t>
       </w:r>
       <w:r>
         <w:rPr>
@@ -5794,310 +6140,7 @@
         <w:rPr>
           <w:lang w:val="en-US"/>
         </w:rPr>
-        <w:t xml:space="preserve">. </w:t>
-      </w:r>
-      <w:r>
-        <w:rPr>
-          <w:lang w:val="en-US"/>
-        </w:rPr>
-        <w:t>In contrast</w:t>
-      </w:r>
-      <w:r>
-        <w:rPr>
-          <w:lang w:val="en-US"/>
-        </w:rPr>
-        <w:t xml:space="preserve"> to the binary classification approaches in multiclass classification </w:t>
-      </w:r>
-      <w:r>
-        <w:rPr>
-          <w:lang w:val="en-US"/>
-        </w:rPr>
-        <w:t xml:space="preserve">it takes advantage of the </w:t>
-      </w:r>
-      <w:r>
-        <w:rPr>
-          <w:lang w:val="en-US"/>
-        </w:rPr>
-        <w:t xml:space="preserve">order of the classes. The </w:t>
-      </w:r>
-      <w:r>
-        <w:rPr>
-          <w:lang w:val="en-US"/>
-        </w:rPr>
-        <w:t xml:space="preserve">ordinal </w:t>
-      </w:r>
-      <w:r>
-        <w:rPr>
-          <w:lang w:val="en-US"/>
-        </w:rPr>
-        <w:t>class attribute w</w:t>
-      </w:r>
-      <w:r>
-        <w:rPr>
-          <w:lang w:val="en-US"/>
-        </w:rPr>
-        <w:t xml:space="preserve">ith ordered values </w:t>
-      </w:r>
-      <w:r>
-        <w:rPr>
-          <w:lang w:val="en-US"/>
-        </w:rPr>
-        <w:t>$v_{1}&lt;v</w:t>
-      </w:r>
-      <w:r>
-        <w:rPr>
-          <w:lang w:val="en-US"/>
-        </w:rPr>
-        <w:t>_{</w:t>
-      </w:r>
-      <w:r>
-        <w:rPr>
-          <w:lang w:val="en-US"/>
-        </w:rPr>
-        <w:t>2</w:t>
-      </w:r>
-      <w:r>
-        <w:rPr>
-          <w:lang w:val="en-US"/>
-        </w:rPr>
-        <w:t>}</w:t>
-      </w:r>
-      <w:r>
-        <w:rPr>
-          <w:lang w:val="en-US"/>
-        </w:rPr>
-        <w:t>&lt;\dots&lt;</w:t>
-      </w:r>
-      <w:r>
-        <w:rPr>
-          <w:lang w:val="en-US"/>
-        </w:rPr>
-        <w:t xml:space="preserve"> </w:t>
-      </w:r>
-      <w:r>
-        <w:rPr>
-          <w:lang w:val="en-US"/>
-        </w:rPr>
-        <w:t>v</w:t>
-      </w:r>
-      <w:r>
-        <w:rPr>
-          <w:lang w:val="en-US"/>
-        </w:rPr>
-        <w:t>_{</w:t>
-      </w:r>
-      <w:r>
-        <w:rPr>
-          <w:lang w:val="en-US"/>
-        </w:rPr>
-        <w:t>k</w:t>
-      </w:r>
-      <w:r>
-        <w:rPr>
-          <w:lang w:val="en-US"/>
-        </w:rPr>
-        <w:t>}</w:t>
-      </w:r>
-      <w:r>
-        <w:rPr>
-          <w:lang w:val="en-US"/>
-        </w:rPr>
-        <w:t>$ is converted</w:t>
-      </w:r>
-      <w:r>
-        <w:rPr>
-          <w:lang w:val="en-US"/>
-        </w:rPr>
-        <w:t xml:space="preserve"> into </w:t>
-      </w:r>
-      <w:r>
-        <w:rPr>
-          <w:lang w:val="en-US"/>
-        </w:rPr>
-        <w:t>$</w:t>
-      </w:r>
-      <w:r>
-        <w:rPr>
-          <w:lang w:val="en-US"/>
-        </w:rPr>
-        <w:t>k</w:t>
-      </w:r>
-      <w:r>
-        <w:rPr>
-          <w:rFonts w:ascii="Calibri" w:hAnsi="Calibri" w:cs="Calibri"/>
-          <w:lang w:val="en-US"/>
-        </w:rPr>
-        <w:t>-</w:t>
-      </w:r>
-      <w:bookmarkStart w:id="0" w:name="_GoBack"/>
-      <w:bookmarkEnd w:id="0"/>
-      <w:r>
-        <w:rPr>
-          <w:lang w:val="en-US"/>
-        </w:rPr>
-        <w:t>1</w:t>
-      </w:r>
-      <w:r>
-        <w:rPr>
-          <w:lang w:val="en-US"/>
-        </w:rPr>
-        <w:t>$</w:t>
-      </w:r>
-      <w:r>
-        <w:rPr>
-          <w:lang w:val="en-US"/>
-        </w:rPr>
-        <w:t xml:space="preserve"> binary attributes. </w:t>
-      </w:r>
-      <w:r>
-        <w:rPr>
-          <w:lang w:val="en-US"/>
-        </w:rPr>
-        <w:t xml:space="preserve">The </w:t>
-      </w:r>
-      <w:r>
-        <w:rPr>
-          <w:lang w:val="en-US"/>
-        </w:rPr>
-        <w:t>$</w:t>
-      </w:r>
-      <w:proofErr w:type="spellStart"/>
-      <w:r>
-        <w:rPr>
-          <w:lang w:val="en-US"/>
-        </w:rPr>
-        <w:t>i</w:t>
-      </w:r>
-      <w:proofErr w:type="spellEnd"/>
-      <w:r>
-        <w:rPr>
-          <w:lang w:val="en-US"/>
-        </w:rPr>
-        <w:t>$-</w:t>
-      </w:r>
-      <w:proofErr w:type="spellStart"/>
-      <w:r>
-        <w:rPr>
-          <w:lang w:val="en-US"/>
-        </w:rPr>
-        <w:t>th</w:t>
-      </w:r>
-      <w:proofErr w:type="spellEnd"/>
-      <w:r>
-        <w:rPr>
-          <w:lang w:val="en-US"/>
-        </w:rPr>
-        <w:t xml:space="preserve"> binary attribute represents the test </w:t>
-      </w:r>
-      <w:r>
-        <w:rPr>
-          <w:lang w:val="en-US"/>
-        </w:rPr>
-        <w:t xml:space="preserve">if the class attribute exceeds the value of the </w:t>
-      </w:r>
-      <w:r>
-        <w:rPr>
-          <w:lang w:val="en-US"/>
-        </w:rPr>
-        <w:t>$</w:t>
-      </w:r>
-      <w:proofErr w:type="spellStart"/>
-      <w:r>
-        <w:rPr>
-          <w:lang w:val="en-US"/>
-        </w:rPr>
-        <w:t>i</w:t>
-      </w:r>
-      <w:proofErr w:type="spellEnd"/>
-      <w:r>
-        <w:rPr>
-          <w:lang w:val="en-US"/>
-        </w:rPr>
-        <w:t>$-</w:t>
-      </w:r>
-      <w:proofErr w:type="spellStart"/>
-      <w:r>
-        <w:rPr>
-          <w:lang w:val="en-US"/>
-        </w:rPr>
-        <w:t>th</w:t>
-      </w:r>
-      <w:proofErr w:type="spellEnd"/>
-      <w:r>
-        <w:rPr>
-          <w:lang w:val="en-US"/>
-        </w:rPr>
-        <w:t xml:space="preserve"> class: $x</w:t>
-      </w:r>
-      <w:r>
-        <w:rPr>
-          <w:lang w:val="en-US"/>
-        </w:rPr>
-        <w:t>&gt;</w:t>
-      </w:r>
-      <w:r>
-        <w:rPr>
-          <w:lang w:val="en-US"/>
-        </w:rPr>
-        <w:t>v</w:t>
-      </w:r>
-      <w:r>
-        <w:rPr>
-          <w:lang w:val="en-US"/>
-        </w:rPr>
-        <w:t>_{</w:t>
-      </w:r>
-      <w:proofErr w:type="spellStart"/>
-      <w:r>
-        <w:rPr>
-          <w:lang w:val="en-US"/>
-        </w:rPr>
-        <w:t>i</w:t>
-      </w:r>
-      <w:proofErr w:type="spellEnd"/>
-      <w:r>
-        <w:rPr>
-          <w:lang w:val="en-US"/>
-        </w:rPr>
-        <w:t>}</w:t>
-      </w:r>
-      <w:r>
-        <w:rPr>
-          <w:lang w:val="en-US"/>
-        </w:rPr>
-        <w:t>$</w:t>
-      </w:r>
-      <w:r>
-        <w:rPr>
-          <w:lang w:val="en-US"/>
-        </w:rPr>
         <w:t>.</w:t>
-      </w:r>
-      <w:r>
-        <w:rPr>
-          <w:lang w:val="en-US"/>
-        </w:rPr>
-        <w:t xml:space="preserve"> </w:t>
-      </w:r>
-      <w:r>
-        <w:rPr>
-          <w:lang w:val="en-US"/>
-        </w:rPr>
-        <w:t>This construction of binary attributes requires exactly two classifiers and their probabilities to determine whether a test instance $x$ belongs to a class $</w:t>
-      </w:r>
-      <w:proofErr w:type="spellStart"/>
-      <w:r>
-        <w:rPr>
-          <w:lang w:val="en-US"/>
-        </w:rPr>
-        <w:t>i</w:t>
-      </w:r>
-      <w:proofErr w:type="spellEnd"/>
-      <w:r>
-        <w:rPr>
-          <w:lang w:val="en-US"/>
-        </w:rPr>
-        <w:t>$:</w:t>
       </w:r>
     </w:p>
     <w:p>
@@ -6110,93 +6153,7 @@
         <w:rPr>
           <w:lang w:val="en-US"/>
         </w:rPr>
-        <w:t>\[</w:t>
-      </w:r>
-      <w:r>
-        <w:rPr>
-          <w:lang w:val="en-US"/>
-        </w:rPr>
-        <w:t>\operatorname{P}\left(</w:t>
-      </w:r>
-      <w:r>
-        <w:rPr>
-          <w:lang w:val="en-US"/>
-        </w:rPr>
-        <w:t>v</w:t>
-      </w:r>
-      <w:r>
-        <w:rPr>
-          <w:lang w:val="en-US"/>
-        </w:rPr>
-        <w:t>_{i}\</w:t>
-      </w:r>
-      <w:proofErr w:type="gramStart"/>
-      <w:r>
-        <w:rPr>
-          <w:lang w:val="en-US"/>
-        </w:rPr>
-        <w:t>right)=</w:t>
-      </w:r>
-      <w:proofErr w:type="gramEnd"/>
-      <w:r>
-        <w:rPr>
-          <w:lang w:val="en-US"/>
-        </w:rPr>
-        <w:t>\operatorname{P}\left(</w:t>
-      </w:r>
-      <w:r>
-        <w:rPr>
-          <w:lang w:val="en-US"/>
-        </w:rPr>
-        <w:t>x</w:t>
-      </w:r>
-      <w:r>
-        <w:rPr>
-          <w:lang w:val="en-US"/>
-        </w:rPr>
-        <w:t>&gt;</w:t>
-      </w:r>
-      <w:r>
-        <w:rPr>
-          <w:lang w:val="en-US"/>
-        </w:rPr>
-        <w:t>v</w:t>
-      </w:r>
-      <w:r>
-        <w:rPr>
-          <w:lang w:val="en-US"/>
-        </w:rPr>
-        <w:t>_{i-1}\right)-\operatorname{P}\left(</w:t>
-      </w:r>
-      <w:r>
-        <w:rPr>
-          <w:lang w:val="en-US"/>
-        </w:rPr>
-        <w:t>x</w:t>
-      </w:r>
-      <w:r>
-        <w:rPr>
-          <w:lang w:val="en-US"/>
-        </w:rPr>
-        <w:t>&gt;</w:t>
-      </w:r>
-      <w:r>
-        <w:rPr>
-          <w:lang w:val="en-US"/>
-        </w:rPr>
-        <w:t>v</w:t>
-      </w:r>
-      <w:r>
-        <w:rPr>
-          <w:lang w:val="en-US"/>
-        </w:rPr>
-        <w:t>_{i}\right)</w:t>
-      </w:r>
-      <w:r>
-        <w:rPr>
-          <w:lang w:val="en-US"/>
-        </w:rPr>
-        <w:t>\]</w:t>
+        <w:t>\item Transformation to binary classification problems</w:t>
       </w:r>
     </w:p>
     <w:p>
@@ -6205,17 +6162,25 @@
           <w:lang w:val="en-US"/>
         </w:rPr>
       </w:pPr>
-      <w:r>
-        <w:rPr>
-          <w:lang w:val="en-US"/>
-        </w:rPr>
-        <w:t>For the highest class, the first probability is $1$ and for the lowest, the second is $0$, which further simplifies the calculation.</w:t>
-      </w:r>
-      <w:r>
-        <w:rPr>
-          <w:lang w:val="en-US"/>
-        </w:rPr>
-        <w:t xml:space="preserve"> Finally, the class with the highest probability is predicted. </w:t>
+    </w:p>
+    <w:p>
+      <w:pPr>
+        <w:rPr>
+          <w:lang w:val="en-US"/>
+        </w:rPr>
+      </w:pPr>
+      <w:r>
+        <w:rPr>
+          <w:lang w:val="en-US"/>
+        </w:rPr>
+        <w:lastRenderedPageBreak/>
+        <w:t xml:space="preserve">A simpler approach </w:t>
+      </w:r>
+      <w:r>
+        <w:rPr>
+          <w:lang w:val="en-US"/>
+        </w:rPr>
+        <w:t xml:space="preserve">using a transformation to binary classification problems is presented by </w:t>
       </w:r>
       <w:r>
         <w:rPr>
@@ -6255,12 +6220,405 @@
         <w:rPr>
           <w:lang w:val="en-US"/>
         </w:rPr>
+        <w:t xml:space="preserve">. </w:t>
+      </w:r>
+      <w:r>
+        <w:rPr>
+          <w:lang w:val="en-US"/>
+        </w:rPr>
+        <w:t>In contrast</w:t>
+      </w:r>
+      <w:r>
+        <w:rPr>
+          <w:lang w:val="en-US"/>
+        </w:rPr>
+        <w:t xml:space="preserve"> to the binary classification approaches in multiclass classification </w:t>
+      </w:r>
+      <w:r>
+        <w:rPr>
+          <w:lang w:val="en-US"/>
+        </w:rPr>
+        <w:t xml:space="preserve">it takes advantage of the </w:t>
+      </w:r>
+      <w:r>
+        <w:rPr>
+          <w:lang w:val="en-US"/>
+        </w:rPr>
+        <w:t xml:space="preserve">order of the classes. The </w:t>
+      </w:r>
+      <w:r>
+        <w:rPr>
+          <w:lang w:val="en-US"/>
+        </w:rPr>
+        <w:t xml:space="preserve">ordinal </w:t>
+      </w:r>
+      <w:r>
+        <w:rPr>
+          <w:lang w:val="en-US"/>
+        </w:rPr>
+        <w:t>class attribute w</w:t>
+      </w:r>
+      <w:r>
+        <w:rPr>
+          <w:lang w:val="en-US"/>
+        </w:rPr>
+        <w:t xml:space="preserve">ith ordered values </w:t>
+      </w:r>
+      <w:r>
+        <w:rPr>
+          <w:lang w:val="en-US"/>
+        </w:rPr>
+        <w:t>$v_{1}&lt;v_{2}&lt;\dots&lt;</w:t>
+      </w:r>
+      <w:r>
+        <w:rPr>
+          <w:lang w:val="en-US"/>
+        </w:rPr>
         <w:t xml:space="preserve"> </w:t>
       </w:r>
       <w:r>
         <w:rPr>
           <w:lang w:val="en-US"/>
         </w:rPr>
+        <w:t>v_{k}$ is converted</w:t>
+      </w:r>
+      <w:r>
+        <w:rPr>
+          <w:lang w:val="en-US"/>
+        </w:rPr>
+        <w:t xml:space="preserve"> into </w:t>
+      </w:r>
+      <w:r>
+        <w:rPr>
+          <w:lang w:val="en-US"/>
+        </w:rPr>
+        <w:t>$</w:t>
+      </w:r>
+      <w:r>
+        <w:rPr>
+          <w:lang w:val="en-US"/>
+        </w:rPr>
+        <w:t>k</w:t>
+      </w:r>
+      <w:r>
+        <w:rPr>
+          <w:rFonts w:ascii="Calibri" w:hAnsi="Calibri" w:cs="Calibri"/>
+          <w:lang w:val="en-US"/>
+        </w:rPr>
+        <w:t>-</w:t>
+      </w:r>
+      <w:r>
+        <w:rPr>
+          <w:lang w:val="en-US"/>
+        </w:rPr>
+        <w:t>1</w:t>
+      </w:r>
+      <w:r>
+        <w:rPr>
+          <w:lang w:val="en-US"/>
+        </w:rPr>
+        <w:t>$</w:t>
+      </w:r>
+      <w:r>
+        <w:rPr>
+          <w:lang w:val="en-US"/>
+        </w:rPr>
+        <w:t xml:space="preserve"> binary attributes. </w:t>
+      </w:r>
+      <w:r>
+        <w:rPr>
+          <w:lang w:val="en-US"/>
+        </w:rPr>
+        <w:t xml:space="preserve">The </w:t>
+      </w:r>
+      <w:r>
+        <w:rPr>
+          <w:lang w:val="en-US"/>
+        </w:rPr>
+        <w:t>$</w:t>
+      </w:r>
+      <w:proofErr w:type="spellStart"/>
+      <w:r>
+        <w:rPr>
+          <w:lang w:val="en-US"/>
+        </w:rPr>
+        <w:t>i</w:t>
+      </w:r>
+      <w:proofErr w:type="spellEnd"/>
+      <w:r>
+        <w:rPr>
+          <w:lang w:val="en-US"/>
+        </w:rPr>
+        <w:t>$-</w:t>
+      </w:r>
+      <w:proofErr w:type="spellStart"/>
+      <w:r>
+        <w:rPr>
+          <w:lang w:val="en-US"/>
+        </w:rPr>
+        <w:t>th</w:t>
+      </w:r>
+      <w:proofErr w:type="spellEnd"/>
+      <w:r>
+        <w:rPr>
+          <w:lang w:val="en-US"/>
+        </w:rPr>
+        <w:t xml:space="preserve"> binary attribute represents the test </w:t>
+      </w:r>
+      <w:r>
+        <w:rPr>
+          <w:lang w:val="en-US"/>
+        </w:rPr>
+        <w:t>if the class attribute exceeds the value of the $</w:t>
+      </w:r>
+      <w:proofErr w:type="spellStart"/>
+      <w:r>
+        <w:rPr>
+          <w:lang w:val="en-US"/>
+        </w:rPr>
+        <w:t>i</w:t>
+      </w:r>
+      <w:proofErr w:type="spellEnd"/>
+      <w:r>
+        <w:rPr>
+          <w:lang w:val="en-US"/>
+        </w:rPr>
+        <w:t>$-</w:t>
+      </w:r>
+      <w:proofErr w:type="spellStart"/>
+      <w:r>
+        <w:rPr>
+          <w:lang w:val="en-US"/>
+        </w:rPr>
+        <w:t>th</w:t>
+      </w:r>
+      <w:proofErr w:type="spellEnd"/>
+      <w:r>
+        <w:rPr>
+          <w:lang w:val="en-US"/>
+        </w:rPr>
+        <w:t xml:space="preserve"> class: $x</w:t>
+      </w:r>
+      <w:r>
+        <w:rPr>
+          <w:lang w:val="en-US"/>
+        </w:rPr>
+        <w:t>&gt;</w:t>
+      </w:r>
+      <w:r>
+        <w:rPr>
+          <w:lang w:val="en-US"/>
+        </w:rPr>
+        <w:t>v_{</w:t>
+      </w:r>
+      <w:proofErr w:type="spellStart"/>
+      <w:r>
+        <w:rPr>
+          <w:lang w:val="en-US"/>
+        </w:rPr>
+        <w:t>i</w:t>
+      </w:r>
+      <w:proofErr w:type="spellEnd"/>
+      <w:r>
+        <w:rPr>
+          <w:lang w:val="en-US"/>
+        </w:rPr>
+        <w:t>}$</w:t>
+      </w:r>
+      <w:r>
+        <w:rPr>
+          <w:lang w:val="en-US"/>
+        </w:rPr>
+        <w:t>.</w:t>
+      </w:r>
+      <w:r>
+        <w:rPr>
+          <w:lang w:val="en-US"/>
+        </w:rPr>
+        <w:t xml:space="preserve"> </w:t>
+      </w:r>
+      <w:r>
+        <w:rPr>
+          <w:lang w:val="en-US"/>
+        </w:rPr>
+        <w:t>This construction of binary attributes requires exactly two classifiers and their probabilities to determine whether a test instance $x$ belongs to a class $</w:t>
+      </w:r>
+      <w:proofErr w:type="spellStart"/>
+      <w:r>
+        <w:rPr>
+          <w:lang w:val="en-US"/>
+        </w:rPr>
+        <w:t>i</w:t>
+      </w:r>
+      <w:proofErr w:type="spellEnd"/>
+      <w:r>
+        <w:rPr>
+          <w:lang w:val="en-US"/>
+        </w:rPr>
+        <w:t>$:</w:t>
+      </w:r>
+    </w:p>
+    <w:p>
+      <w:pPr>
+        <w:rPr>
+          <w:lang w:val="en-US"/>
+        </w:rPr>
+      </w:pPr>
+      <w:r>
+        <w:rPr>
+          <w:lang w:val="en-US"/>
+        </w:rPr>
+        <w:t>\[</w:t>
+      </w:r>
+      <w:r>
+        <w:rPr>
+          <w:lang w:val="en-US"/>
+        </w:rPr>
+        <w:t>\operatorname{P}\left(</w:t>
+      </w:r>
+      <w:r>
+        <w:rPr>
+          <w:lang w:val="en-US"/>
+        </w:rPr>
+        <w:t>v</w:t>
+      </w:r>
+      <w:r>
+        <w:rPr>
+          <w:lang w:val="en-US"/>
+        </w:rPr>
+        <w:t>_{i}\</w:t>
+      </w:r>
+      <w:proofErr w:type="gramStart"/>
+      <w:r>
+        <w:rPr>
+          <w:lang w:val="en-US"/>
+        </w:rPr>
+        <w:t>right)=</w:t>
+      </w:r>
+      <w:proofErr w:type="gramEnd"/>
+      <w:r>
+        <w:rPr>
+          <w:lang w:val="en-US"/>
+        </w:rPr>
+        <w:t>\operatorname{P}\left(</w:t>
+      </w:r>
+      <w:r>
+        <w:rPr>
+          <w:lang w:val="en-US"/>
+        </w:rPr>
+        <w:t>x</w:t>
+      </w:r>
+      <w:r>
+        <w:rPr>
+          <w:lang w:val="en-US"/>
+        </w:rPr>
+        <w:t>&gt;</w:t>
+      </w:r>
+      <w:r>
+        <w:rPr>
+          <w:lang w:val="en-US"/>
+        </w:rPr>
+        <w:t>v</w:t>
+      </w:r>
+      <w:r>
+        <w:rPr>
+          <w:lang w:val="en-US"/>
+        </w:rPr>
+        <w:t>_{i-1}\right)-\operatorname{P}\left(</w:t>
+      </w:r>
+      <w:r>
+        <w:rPr>
+          <w:lang w:val="en-US"/>
+        </w:rPr>
+        <w:t>x</w:t>
+      </w:r>
+      <w:r>
+        <w:rPr>
+          <w:lang w:val="en-US"/>
+        </w:rPr>
+        <w:t>&gt;</w:t>
+      </w:r>
+      <w:r>
+        <w:rPr>
+          <w:lang w:val="en-US"/>
+        </w:rPr>
+        <w:t>v</w:t>
+      </w:r>
+      <w:r>
+        <w:rPr>
+          <w:lang w:val="en-US"/>
+        </w:rPr>
+        <w:t>_{i}\right)</w:t>
+      </w:r>
+      <w:r>
+        <w:rPr>
+          <w:lang w:val="en-US"/>
+        </w:rPr>
+        <w:t>\]</w:t>
+      </w:r>
+    </w:p>
+    <w:p>
+      <w:pPr>
+        <w:rPr>
+          <w:lang w:val="en-US"/>
+        </w:rPr>
+      </w:pPr>
+      <w:r>
+        <w:rPr>
+          <w:lang w:val="en-US"/>
+        </w:rPr>
+        <w:t>For the highest class, the first probability is $1$ and for the lowest, the second is $0$, which further simplifies the calculation.</w:t>
+      </w:r>
+      <w:r>
+        <w:rPr>
+          <w:lang w:val="en-US"/>
+        </w:rPr>
+        <w:t xml:space="preserve"> Finally, the class with the highest probability is predicted. </w:t>
+      </w:r>
+      <w:r>
+        <w:rPr>
+          <w:lang w:val="en-US"/>
+        </w:rPr>
+        <w:t>\</w:t>
+      </w:r>
+      <w:proofErr w:type="spellStart"/>
+      <w:proofErr w:type="gramStart"/>
+      <w:r>
+        <w:rPr>
+          <w:lang w:val="en-US"/>
+        </w:rPr>
+        <w:t>citeauthor</w:t>
+      </w:r>
+      <w:proofErr w:type="spellEnd"/>
+      <w:r>
+        <w:rPr>
+          <w:lang w:val="en-US"/>
+        </w:rPr>
+        <w:t>{</w:t>
+      </w:r>
+      <w:proofErr w:type="gramEnd"/>
+      <w:r>
+        <w:rPr>
+          <w:lang w:val="en-US"/>
+        </w:rPr>
+        <w:t>Frank2001</w:t>
+      </w:r>
+      <w:r>
+        <w:rPr>
+          <w:lang w:val="en-US"/>
+        </w:rPr>
+        <w:t>}</w:t>
+      </w:r>
+      <w:r>
+        <w:rPr>
+          <w:lang w:val="en-US"/>
+        </w:rPr>
+        <w:t xml:space="preserve"> </w:t>
+      </w:r>
+      <w:r>
+        <w:rPr>
+          <w:lang w:val="en-US"/>
+        </w:rPr>
         <w:t>show</w:t>
       </w:r>
       <w:r>
@@ -6341,19 +6699,7 @@
         <w:rPr>
           <w:lang w:val="en-US"/>
         </w:rPr>
-        <w:t>Frank</w:t>
-      </w:r>
-      <w:r>
-        <w:rPr>
-          <w:lang w:val="en-US"/>
-        </w:rPr>
-        <w:t>200</w:t>
-      </w:r>
-      <w:r>
-        <w:rPr>
-          <w:lang w:val="en-US"/>
-        </w:rPr>
-        <w:t>1</w:t>
+        <w:t>Frank2001</w:t>
       </w:r>
       <w:r>
         <w:rPr>
@@ -9646,6 +9992,7 @@
   <w:style w:type="character" w:default="1" w:styleId="Absatz-Standardschriftart">
     <w:name w:val="Default Paragraph Font"/>
     <w:uiPriority w:val="1"/>
+    <w:semiHidden/>
     <w:unhideWhenUsed/>
   </w:style>
   <w:style w:type="table" w:default="1" w:styleId="NormaleTabelle">
@@ -14804,7 +15151,7 @@
 </file>
 
 <file path=customXml/itemProps1.xml><?xml version="1.0" encoding="utf-8"?>
-<ds:datastoreItem xmlns:ds="http://schemas.openxmlformats.org/officeDocument/2006/customXml" ds:itemID="{E0BDD593-2162-4702-97AA-478FF7268810}">
+<ds:datastoreItem xmlns:ds="http://schemas.openxmlformats.org/officeDocument/2006/customXml" ds:itemID="{FAD3A436-E20A-496D-890A-0C6ACF692A17}">
   <ds:schemaRefs>
     <ds:schemaRef ds:uri="http://schemas.openxmlformats.org/officeDocument/2006/bibliography"/>
   </ds:schemaRefs>

</xml_diff>

<commit_message>
fixed mistakes in chapter 2 + word embeddings part added
</commit_message>
<xml_diff>
--- a/concept_chapter_2.docx
+++ b/concept_chapter_2.docx
@@ -11,6 +11,7 @@
           <w:lang w:val="en-US"/>
         </w:rPr>
       </w:pPr>
+      <w:bookmarkStart w:id="0" w:name="_Hlk6825035"/>
       <w:r>
         <w:rPr>
           <w:b/>
@@ -31,7 +32,26 @@
         <w:rPr>
           <w:lang w:val="en-US"/>
         </w:rPr>
-        <w:t xml:space="preserve">This chapter </w:t>
+        <w:t xml:space="preserve">This </w:t>
+      </w:r>
+      <w:bookmarkEnd w:id="0"/>
+      <w:r>
+        <w:rPr>
+          <w:lang w:val="en-US"/>
+        </w:rPr>
+        <w:t xml:space="preserve">chapter deals with some basics of the topics into which the problem discussed in the paper can be categorized. The first three sections Text Mining, Sentiment Analysis and Word Embeddings focus on data mining approaches for data in natural language. The remaining three sections Multiclass Classification, Ordinal Classification and Cost-sensitive Learning address the analysis and evaluation of data in </w:t>
+      </w:r>
+      <w:r>
+        <w:rPr>
+          <w:lang w:val="en-US"/>
+        </w:rPr>
+        <w:t xml:space="preserve">(non-binary) </w:t>
+      </w:r>
+      <w:r>
+        <w:rPr>
+          <w:lang w:val="en-US"/>
+        </w:rPr>
+        <w:t>classification problems.</w:t>
       </w:r>
     </w:p>
     <w:p>
@@ -44,13 +64,6 @@
     <w:p>
       <w:pPr>
         <w:rPr>
-          <w:lang w:val="en-US"/>
-        </w:rPr>
-      </w:pPr>
-    </w:p>
-    <w:p>
-      <w:pPr>
-        <w:rPr>
           <w:u w:val="single"/>
           <w:lang w:val="en-US"/>
         </w:rPr>
@@ -60,14 +73,7 @@
           <w:u w:val="single"/>
           <w:lang w:val="en-US"/>
         </w:rPr>
-        <w:t>Sentiment analysis</w:t>
-      </w:r>
-      <w:r>
-        <w:rPr>
-          <w:u w:val="single"/>
-          <w:lang w:val="en-US"/>
-        </w:rPr>
-        <w:t xml:space="preserve"> (also Opinion Mining)</w:t>
+        <w:t>Text Mining</w:t>
       </w:r>
     </w:p>
     <w:p>
@@ -350,6 +356,28 @@
     <w:p>
       <w:pPr>
         <w:rPr>
+          <w:u w:val="single"/>
+          <w:lang w:val="en-US"/>
+        </w:rPr>
+      </w:pPr>
+      <w:r>
+        <w:rPr>
+          <w:u w:val="single"/>
+          <w:lang w:val="en-US"/>
+        </w:rPr>
+        <w:t>Sentiment analysis</w:t>
+      </w:r>
+      <w:r>
+        <w:rPr>
+          <w:u w:val="single"/>
+          <w:lang w:val="en-US"/>
+        </w:rPr>
+        <w:t xml:space="preserve"> (also Opinion Mining)</w:t>
+      </w:r>
+    </w:p>
+    <w:p>
+      <w:pPr>
+        <w:rPr>
           <w:lang w:val="en-US"/>
         </w:rPr>
       </w:pPr>
@@ -410,29 +438,23 @@
     <w:p>
       <w:pPr>
         <w:rPr>
-          <w:u w:val="single"/>
-          <w:lang w:val="en-US"/>
-        </w:rPr>
-      </w:pPr>
-      <w:r>
-        <w:rPr>
-          <w:u w:val="single"/>
-          <w:lang w:val="en-US"/>
-        </w:rPr>
-        <w:t>Machine learning</w:t>
-      </w:r>
+          <w:lang w:val="en-US"/>
+        </w:rPr>
+      </w:pPr>
     </w:p>
     <w:p>
       <w:pPr>
         <w:rPr>
-          <w:lang w:val="en-US"/>
-        </w:rPr>
-      </w:pPr>
-      <w:r>
-        <w:rPr>
-          <w:lang w:val="en-US"/>
-        </w:rPr>
-        <w:t>supervised/unsupervised/…</w:t>
+          <w:u w:val="single"/>
+          <w:lang w:val="en-US"/>
+        </w:rPr>
+      </w:pPr>
+      <w:r>
+        <w:rPr>
+          <w:u w:val="single"/>
+          <w:lang w:val="en-US"/>
+        </w:rPr>
+        <w:br w:type="page"/>
       </w:r>
     </w:p>
     <w:p>
@@ -445,7 +467,8 @@
         <w:rPr>
           <w:lang w:val="en-US"/>
         </w:rPr>
-        <w:t>regression/classification</w:t>
+        <w:lastRenderedPageBreak/>
+        <w:t>Word Embeddings</w:t>
       </w:r>
     </w:p>
     <w:p>
@@ -454,6 +477,66 @@
           <w:lang w:val="en-US"/>
         </w:rPr>
       </w:pPr>
+      <w:r>
+        <w:rPr>
+          <w:lang w:val="en-US"/>
+        </w:rPr>
+        <w:t>The application of text mining or sentiment analysis strategies requires a suitable application of the documents to be analyzed</w:t>
+      </w:r>
+      <w:r>
+        <w:rPr>
+          <w:lang w:val="en-US"/>
+        </w:rPr>
+        <w:t>, usually by converting them into machine-understandable numeric values.</w:t>
+      </w:r>
+      <w:r>
+        <w:rPr>
+          <w:lang w:val="en-US"/>
+        </w:rPr>
+        <w:t xml:space="preserve"> A common representation form of document in natural language processing is the vector space model. Each word which appears in at least one document, i.e. which</w:t>
+      </w:r>
+      <w:r>
+        <w:rPr>
+          <w:lang w:val="en-US"/>
+        </w:rPr>
+        <w:t xml:space="preserve"> is part of the vocabulary</w:t>
+      </w:r>
+      <w:r>
+        <w:rPr>
+          <w:lang w:val="en-US"/>
+        </w:rPr>
+        <w:t xml:space="preserve">, forms a dimension in the vector space model. Finally, each document is represented as a vector in this vector space by </w:t>
+      </w:r>
+      <w:r>
+        <w:rPr>
+          <w:lang w:val="en-US"/>
+        </w:rPr>
+        <w:t xml:space="preserve">assigning a number to each word in the vocabulary, e.g. its absolute or relative term frequency. </w:t>
+      </w:r>
+      <w:r>
+        <w:rPr>
+          <w:lang w:val="en-US"/>
+        </w:rPr>
+        <w:t xml:space="preserve">This allows finding documents that contain certain words and comparing documents on the basis of their contained words using a distance function in </w:t>
+      </w:r>
+      <w:r>
+        <w:rPr>
+          <w:lang w:val="en-US"/>
+        </w:rPr>
+        <w:t xml:space="preserve">the vector </w:t>
+      </w:r>
+      <w:r>
+        <w:rPr>
+          <w:lang w:val="en-US"/>
+        </w:rPr>
+        <w:t>space.</w:t>
+      </w:r>
+      <w:r>
+        <w:rPr>
+          <w:lang w:val="en-US"/>
+        </w:rPr>
+        <w:t xml:space="preserve"> \\\\</w:t>
+      </w:r>
     </w:p>
     <w:p>
       <w:pPr>
@@ -461,20 +544,254 @@
           <w:lang w:val="en-US"/>
         </w:rPr>
       </w:pPr>
+      <w:r>
+        <w:rPr>
+          <w:lang w:val="en-US"/>
+        </w:rPr>
+        <w:t xml:space="preserve">However, </w:t>
+      </w:r>
+      <w:r>
+        <w:rPr>
+          <w:lang w:val="en-US"/>
+        </w:rPr>
+        <w:t xml:space="preserve">the </w:t>
+      </w:r>
+      <w:r>
+        <w:rPr>
+          <w:lang w:val="en-US"/>
+        </w:rPr>
+        <w:t xml:space="preserve">vector space model </w:t>
+      </w:r>
+      <w:r>
+        <w:rPr>
+          <w:lang w:val="en-US"/>
+        </w:rPr>
+        <w:t xml:space="preserve">has some limitations and disadvantages. These include the usually high number of dimensions caused by a big vocabulary, </w:t>
+      </w:r>
+      <w:r>
+        <w:rPr>
+          <w:lang w:val="en-US"/>
+        </w:rPr>
+        <w:t xml:space="preserve">which results in </w:t>
+      </w:r>
+      <w:r>
+        <w:rPr>
+          <w:lang w:val="en-US"/>
+        </w:rPr>
+        <w:t xml:space="preserve">high memory and computing costs. </w:t>
+      </w:r>
+      <w:r>
+        <w:rPr>
+          <w:lang w:val="en-US"/>
+        </w:rPr>
+        <w:t>Moreover, it leads to sparse data</w:t>
+      </w:r>
+      <w:r>
+        <w:rPr>
+          <w:lang w:val="en-US"/>
+        </w:rPr>
+        <w:t xml:space="preserve">, because most words of the vocabulary do not occur in a document and its value is therefore $0$. </w:t>
+      </w:r>
+      <w:r>
+        <w:rPr>
+          <w:lang w:val="en-US"/>
+        </w:rPr>
+        <w:t>Besides, synonyms or similar words are treated in different dimensions</w:t>
+      </w:r>
+      <w:r>
+        <w:rPr>
+          <w:lang w:val="en-US"/>
+        </w:rPr>
+        <w:t xml:space="preserve"> and th</w:t>
+      </w:r>
+      <w:r>
+        <w:rPr>
+          <w:lang w:val="en-US"/>
+        </w:rPr>
+        <w:t>us</w:t>
+      </w:r>
+      <w:r>
+        <w:rPr>
+          <w:lang w:val="en-US"/>
+        </w:rPr>
+        <w:t xml:space="preserve"> </w:t>
+      </w:r>
+      <w:r>
+        <w:rPr>
+          <w:lang w:val="en-US"/>
+        </w:rPr>
+        <w:t>documents using those different words cannot be detected as similar. \\\\</w:t>
+      </w:r>
     </w:p>
     <w:p>
       <w:pPr>
         <w:rPr>
-          <w:u w:val="single"/>
-          <w:lang w:val="en-US"/>
-        </w:rPr>
-      </w:pPr>
-      <w:r>
-        <w:rPr>
-          <w:u w:val="single"/>
-          <w:lang w:val="en-US"/>
-        </w:rPr>
-        <w:br w:type="page"/>
+          <w:lang w:val="en-US"/>
+        </w:rPr>
+      </w:pPr>
+      <w:r>
+        <w:rPr>
+          <w:lang w:val="en-US"/>
+        </w:rPr>
+        <w:t xml:space="preserve">Word embeddings are a collection of techniques to map documents or single words to a vector space whereby the above-mentioned problems are solved. A </w:t>
+      </w:r>
+      <w:r>
+        <w:rPr>
+          <w:lang w:val="en-US"/>
+        </w:rPr>
+        <w:t>predefined vector space</w:t>
+      </w:r>
+      <w:r>
+        <w:rPr>
+          <w:lang w:val="en-US"/>
+        </w:rPr>
+        <w:t xml:space="preserve"> of a fixed size is used</w:t>
+      </w:r>
+      <w:r>
+        <w:rPr>
+          <w:lang w:val="en-US"/>
+        </w:rPr>
+        <w:t xml:space="preserve"> and the approach of a </w:t>
+      </w:r>
+      <w:r>
+        <w:rPr>
+          <w:lang w:val="en-US"/>
+        </w:rPr>
+        <w:t>distributed representation</w:t>
+      </w:r>
+      <w:r>
+        <w:rPr>
+          <w:lang w:val="en-US"/>
+        </w:rPr>
+        <w:t xml:space="preserve"> provides better and multiple degrees of similarities between two words. </w:t>
+      </w:r>
+      <w:r>
+        <w:rPr>
+          <w:lang w:val="en-US"/>
+        </w:rPr>
+        <w:t>\</w:t>
+      </w:r>
+      <w:proofErr w:type="spellStart"/>
+      <w:proofErr w:type="gramStart"/>
+      <w:r>
+        <w:rPr>
+          <w:lang w:val="en-US"/>
+        </w:rPr>
+        <w:t>cite</w:t>
+      </w:r>
+      <w:r>
+        <w:rPr>
+          <w:lang w:val="en-US"/>
+        </w:rPr>
+        <w:t>author</w:t>
+      </w:r>
+      <w:proofErr w:type="spellEnd"/>
+      <w:r>
+        <w:rPr>
+          <w:lang w:val="en-US"/>
+        </w:rPr>
+        <w:t>{</w:t>
+      </w:r>
+      <w:proofErr w:type="gramEnd"/>
+      <w:r>
+        <w:rPr>
+          <w:lang w:val="en-US"/>
+        </w:rPr>
+        <w:t>Mikolov2013</w:t>
+      </w:r>
+      <w:r>
+        <w:rPr>
+          <w:lang w:val="en-US"/>
+        </w:rPr>
+        <w:t>}</w:t>
+      </w:r>
+      <w:r>
+        <w:rPr>
+          <w:lang w:val="en-US"/>
+        </w:rPr>
+        <w:t xml:space="preserve"> developed </w:t>
+      </w:r>
+      <w:r>
+        <w:rPr>
+          <w:lang w:val="en-US"/>
+        </w:rPr>
+        <w:t>a n</w:t>
+      </w:r>
+      <w:r>
+        <w:rPr>
+          <w:lang w:val="en-US"/>
+        </w:rPr>
+        <w:t xml:space="preserve">ew word embedding model that not only reduces the count of dimensions heavily, but also offers large improvements in accuracy </w:t>
+      </w:r>
+      <w:r>
+        <w:rPr>
+          <w:lang w:val="en-US"/>
+        </w:rPr>
+        <w:t xml:space="preserve">of semantic and syntactic questions </w:t>
+      </w:r>
+      <w:r>
+        <w:rPr>
+          <w:lang w:val="en-US"/>
+        </w:rPr>
+        <w:t>\</w:t>
+      </w:r>
+      <w:proofErr w:type="spellStart"/>
+      <w:r>
+        <w:rPr>
+          <w:lang w:val="en-US"/>
+        </w:rPr>
+        <w:t>autocite</w:t>
+      </w:r>
+      <w:proofErr w:type="spellEnd"/>
+      <w:r>
+        <w:rPr>
+          <w:lang w:val="en-US"/>
+        </w:rPr>
+        <w:t>{</w:t>
+      </w:r>
+      <w:r>
+        <w:rPr>
+          <w:lang w:val="en-US"/>
+        </w:rPr>
+        <w:t>Mikolov2013</w:t>
+      </w:r>
+      <w:r>
+        <w:rPr>
+          <w:lang w:val="en-US"/>
+        </w:rPr>
+        <w:t>}</w:t>
+      </w:r>
+      <w:r>
+        <w:rPr>
+          <w:lang w:val="en-US"/>
+        </w:rPr>
+        <w:t>.</w:t>
+      </w:r>
+      <w:r>
+        <w:rPr>
+          <w:lang w:val="en-US"/>
+        </w:rPr>
+        <w:t xml:space="preserve"> Hence algebraic functions can be used to answer questions like the currency of a country: vector(“Euro”) – vector(“Germany”) + </w:t>
+      </w:r>
+      <w:proofErr w:type="gramStart"/>
+      <w:r>
+        <w:rPr>
+          <w:lang w:val="en-US"/>
+        </w:rPr>
+        <w:t>vector(</w:t>
+      </w:r>
+      <w:proofErr w:type="gramEnd"/>
+      <w:r>
+        <w:rPr>
+          <w:lang w:val="en-US"/>
+        </w:rPr>
+        <w:t>“South Africa”) calculates a vector close to the vector(“Rand”)</w:t>
+      </w:r>
+      <w:r>
+        <w:rPr>
+          <w:lang w:val="en-US"/>
+        </w:rPr>
+        <w:t>. \\\\</w:t>
       </w:r>
     </w:p>
     <w:p>
@@ -487,6 +804,435 @@
         <w:rPr>
           <w:lang w:val="en-US"/>
         </w:rPr>
+        <w:t>The underlying concept is based on a neural network with a</w:t>
+      </w:r>
+      <w:r>
+        <w:rPr>
+          <w:lang w:val="en-US"/>
+        </w:rPr>
+        <w:t>n input layer, an output layer and a</w:t>
+      </w:r>
+      <w:r>
+        <w:rPr>
+          <w:lang w:val="en-US"/>
+        </w:rPr>
+        <w:t xml:space="preserve"> hidden </w:t>
+      </w:r>
+      <w:r>
+        <w:rPr>
+          <w:lang w:val="en-US"/>
+        </w:rPr>
+        <w:t xml:space="preserve">projection </w:t>
+      </w:r>
+      <w:r>
+        <w:rPr>
+          <w:lang w:val="en-US"/>
+        </w:rPr>
+        <w:t xml:space="preserve">layer </w:t>
+      </w:r>
+      <w:r>
+        <w:rPr>
+          <w:lang w:val="en-US"/>
+        </w:rPr>
+        <w:t>in between.</w:t>
+      </w:r>
+      <w:r>
+        <w:rPr>
+          <w:lang w:val="en-US"/>
+        </w:rPr>
+        <w:t xml:space="preserve"> </w:t>
+      </w:r>
+      <w:r>
+        <w:rPr>
+          <w:lang w:val="en-US"/>
+        </w:rPr>
+        <w:t>\</w:t>
+      </w:r>
+      <w:proofErr w:type="spellStart"/>
+      <w:proofErr w:type="gramStart"/>
+      <w:r>
+        <w:rPr>
+          <w:lang w:val="en-US"/>
+        </w:rPr>
+        <w:t>cite</w:t>
+      </w:r>
+      <w:r>
+        <w:rPr>
+          <w:lang w:val="en-US"/>
+        </w:rPr>
+        <w:t>author</w:t>
+      </w:r>
+      <w:proofErr w:type="spellEnd"/>
+      <w:r>
+        <w:rPr>
+          <w:lang w:val="en-US"/>
+        </w:rPr>
+        <w:t>{</w:t>
+      </w:r>
+      <w:proofErr w:type="gramEnd"/>
+      <w:r>
+        <w:rPr>
+          <w:lang w:val="en-US"/>
+        </w:rPr>
+        <w:t>Mikolov2013</w:t>
+      </w:r>
+      <w:r>
+        <w:rPr>
+          <w:lang w:val="en-US"/>
+        </w:rPr>
+        <w:t>}</w:t>
+      </w:r>
+      <w:r>
+        <w:rPr>
+          <w:lang w:val="en-US"/>
+        </w:rPr>
+        <w:t xml:space="preserve"> uses two different models shown in figure~\ref{</w:t>
+      </w:r>
+      <w:proofErr w:type="spellStart"/>
+      <w:r>
+        <w:rPr>
+          <w:lang w:val="en-US"/>
+        </w:rPr>
+        <w:t>fig:word_embeddings</w:t>
+      </w:r>
+      <w:proofErr w:type="spellEnd"/>
+      <w:r>
+        <w:rPr>
+          <w:lang w:val="en-US"/>
+        </w:rPr>
+        <w:t xml:space="preserve">} that are both based on the context of the word. The </w:t>
+      </w:r>
+      <w:r>
+        <w:rPr>
+          <w:lang w:val="en-US"/>
+        </w:rPr>
+        <w:t>continuous bag-of-words (</w:t>
+      </w:r>
+      <w:r>
+        <w:rPr>
+          <w:lang w:val="en-US"/>
+        </w:rPr>
+        <w:t>CBOW</w:t>
+      </w:r>
+      <w:r>
+        <w:rPr>
+          <w:lang w:val="en-US"/>
+        </w:rPr>
+        <w:t>)</w:t>
+      </w:r>
+      <w:r>
+        <w:rPr>
+          <w:lang w:val="en-US"/>
+        </w:rPr>
+        <w:t xml:space="preserve"> model</w:t>
+      </w:r>
+      <w:r>
+        <w:rPr>
+          <w:lang w:val="en-US"/>
+        </w:rPr>
+        <w:t xml:space="preserve"> gets the context of a word as the input, i.e. the $k$ preceding and $k$ succeeding words, in the figure with </w:t>
+      </w:r>
+      <w:r>
+        <w:rPr>
+          <w:lang w:val="en-US"/>
+        </w:rPr>
+        <w:t xml:space="preserve">the so-called window size </w:t>
+      </w:r>
+      <w:r>
+        <w:rPr>
+          <w:lang w:val="en-US"/>
+        </w:rPr>
+        <w:t xml:space="preserve">$k=2$. </w:t>
+      </w:r>
+    </w:p>
+    <w:p>
+      <w:pPr>
+        <w:rPr>
+          <w:lang w:val="en-US"/>
+        </w:rPr>
+      </w:pPr>
+      <w:r>
+        <w:rPr>
+          <w:lang w:val="en-US"/>
+        </w:rPr>
+        <w:t>\</w:t>
+      </w:r>
+      <w:proofErr w:type="spellStart"/>
+      <w:proofErr w:type="gramStart"/>
+      <w:r>
+        <w:rPr>
+          <w:lang w:val="en-US"/>
+        </w:rPr>
+        <w:t>autocite</w:t>
+      </w:r>
+      <w:proofErr w:type="spellEnd"/>
+      <w:r>
+        <w:rPr>
+          <w:lang w:val="en-US"/>
+        </w:rPr>
+        <w:t>{</w:t>
+      </w:r>
+      <w:proofErr w:type="gramEnd"/>
+      <w:r>
+        <w:rPr>
+          <w:lang w:val="en-US"/>
+        </w:rPr>
+        <w:t>Mikolov2013</w:t>
+      </w:r>
+      <w:r>
+        <w:rPr>
+          <w:lang w:val="en-US"/>
+        </w:rPr>
+        <w:t>}</w:t>
+      </w:r>
+    </w:p>
+    <w:p>
+      <w:pPr>
+        <w:rPr>
+          <w:lang w:val="en-US"/>
+        </w:rPr>
+      </w:pPr>
+    </w:p>
+    <w:p>
+      <w:pPr>
+        <w:rPr>
+          <w:lang w:val="en-US"/>
+        </w:rPr>
+      </w:pPr>
+      <w:r>
+        <w:rPr>
+          <w:lang w:val="en-US"/>
+        </w:rPr>
+        <w:t>\</w:t>
+      </w:r>
+      <w:proofErr w:type="spellStart"/>
+      <w:proofErr w:type="gramStart"/>
+      <w:r>
+        <w:rPr>
+          <w:lang w:val="en-US"/>
+        </w:rPr>
+        <w:t>cite</w:t>
+      </w:r>
+      <w:r>
+        <w:rPr>
+          <w:lang w:val="en-US"/>
+        </w:rPr>
+        <w:t>author</w:t>
+      </w:r>
+      <w:proofErr w:type="spellEnd"/>
+      <w:r>
+        <w:rPr>
+          <w:lang w:val="en-US"/>
+        </w:rPr>
+        <w:t>{</w:t>
+      </w:r>
+      <w:proofErr w:type="gramEnd"/>
+      <w:r>
+        <w:rPr>
+          <w:lang w:val="en-US"/>
+        </w:rPr>
+        <w:t>Kusner2015</w:t>
+      </w:r>
+      <w:r>
+        <w:rPr>
+          <w:lang w:val="en-US"/>
+        </w:rPr>
+        <w:t>}</w:t>
+      </w:r>
+      <w:r>
+        <w:rPr>
+          <w:lang w:val="en-US"/>
+        </w:rPr>
+        <w:t xml:space="preserve"> </w:t>
+      </w:r>
+      <w:r>
+        <w:rPr>
+          <w:lang w:val="en-US"/>
+        </w:rPr>
+        <w:t>compare several measurements of similarity of documents and their perfor</w:t>
+      </w:r>
+      <w:r>
+        <w:rPr>
+          <w:lang w:val="en-US"/>
+        </w:rPr>
+        <w:t xml:space="preserve">mance in different corpora. </w:t>
+      </w:r>
+      <w:r>
+        <w:rPr>
+          <w:lang w:val="en-US"/>
+        </w:rPr>
+        <w:t xml:space="preserve">They also </w:t>
+      </w:r>
+      <w:r>
+        <w:rPr>
+          <w:lang w:val="en-US"/>
+        </w:rPr>
+        <w:t>present the Word Mover’s Distance (WMD), a novel distance function between text documents</w:t>
+      </w:r>
+      <w:r>
+        <w:rPr>
+          <w:lang w:val="en-US"/>
+        </w:rPr>
+        <w:t xml:space="preserve"> </w:t>
+      </w:r>
+      <w:r>
+        <w:rPr>
+          <w:lang w:val="en-US"/>
+        </w:rPr>
+        <w:t xml:space="preserve">leading to </w:t>
+      </w:r>
+      <w:r>
+        <w:rPr>
+          <w:lang w:val="en-US"/>
+        </w:rPr>
+        <w:t xml:space="preserve">unprecedented low </w:t>
+      </w:r>
+      <w:r>
+        <w:rPr>
+          <w:lang w:val="en-US"/>
+        </w:rPr>
+        <w:t>$</w:t>
+      </w:r>
+      <w:r>
+        <w:rPr>
+          <w:lang w:val="en-US"/>
+        </w:rPr>
+        <w:t>k</w:t>
+      </w:r>
+      <w:r>
+        <w:rPr>
+          <w:lang w:val="en-US"/>
+        </w:rPr>
+        <w:t>$</w:t>
+      </w:r>
+      <w:r>
+        <w:rPr>
+          <w:lang w:val="en-US"/>
+        </w:rPr>
+        <w:t>-nearest neighbor document classification error rates</w:t>
+      </w:r>
+      <w:r>
+        <w:rPr>
+          <w:lang w:val="en-US"/>
+        </w:rPr>
+        <w:t xml:space="preserve"> </w:t>
+      </w:r>
+      <w:r>
+        <w:rPr>
+          <w:lang w:val="en-US"/>
+        </w:rPr>
+        <w:t>\</w:t>
+      </w:r>
+      <w:proofErr w:type="spellStart"/>
+      <w:proofErr w:type="gramStart"/>
+      <w:r>
+        <w:rPr>
+          <w:lang w:val="en-US"/>
+        </w:rPr>
+        <w:t>autocite</w:t>
+      </w:r>
+      <w:proofErr w:type="spellEnd"/>
+      <w:r>
+        <w:rPr>
+          <w:lang w:val="en-US"/>
+        </w:rPr>
+        <w:t>{</w:t>
+      </w:r>
+      <w:proofErr w:type="gramEnd"/>
+      <w:r>
+        <w:rPr>
+          <w:lang w:val="en-US"/>
+        </w:rPr>
+        <w:t>Kusner2015</w:t>
+      </w:r>
+      <w:r>
+        <w:rPr>
+          <w:lang w:val="en-US"/>
+        </w:rPr>
+        <w:t>}</w:t>
+      </w:r>
+      <w:r>
+        <w:rPr>
+          <w:lang w:val="en-US"/>
+        </w:rPr>
+        <w:t>.</w:t>
+      </w:r>
+    </w:p>
+    <w:p>
+      <w:pPr>
+        <w:rPr>
+          <w:lang w:val="en-US"/>
+        </w:rPr>
+      </w:pPr>
+      <w:proofErr w:type="spellStart"/>
+      <w:r>
+        <w:rPr>
+          <w:lang w:val="en-US"/>
+        </w:rPr>
+        <w:t>GloVe</w:t>
+      </w:r>
+      <w:proofErr w:type="spellEnd"/>
+      <w:r>
+        <w:rPr>
+          <w:lang w:val="en-US"/>
+        </w:rPr>
+        <w:t xml:space="preserve">: </w:t>
+      </w:r>
+      <w:r>
+        <w:rPr>
+          <w:lang w:val="en-US"/>
+        </w:rPr>
+        <w:t>local context-based learning (Word2Vec) + global statistics of matrix factorization</w:t>
+      </w:r>
+    </w:p>
+    <w:p>
+      <w:pPr>
+        <w:rPr>
+          <w:lang w:val="en-US"/>
+        </w:rPr>
+      </w:pPr>
+      <w:r>
+        <w:rPr>
+          <w:lang w:val="en-US"/>
+        </w:rPr>
+        <w:t xml:space="preserve">Both frameworks offer pre-learned word embeddings on big corpora, among them also topic-specific data sets. However, it is also possible to learn a new </w:t>
+      </w:r>
+      <w:r>
+        <w:rPr>
+          <w:lang w:val="en-US"/>
+        </w:rPr>
+        <w:t xml:space="preserve">embedding </w:t>
+      </w:r>
+      <w:r>
+        <w:rPr>
+          <w:lang w:val="en-US"/>
+        </w:rPr>
+        <w:t>on an own data set.</w:t>
+      </w:r>
+    </w:p>
+    <w:p>
+      <w:pPr>
+        <w:rPr>
+          <w:lang w:val="en-US"/>
+        </w:rPr>
+      </w:pPr>
+      <w:r>
+        <w:rPr>
+          <w:lang w:val="en-US"/>
+        </w:rPr>
+        <w:br w:type="page"/>
+      </w:r>
+    </w:p>
+    <w:p>
+      <w:pPr>
+        <w:rPr>
+          <w:lang w:val="en-US"/>
+        </w:rPr>
+      </w:pPr>
+      <w:r>
+        <w:rPr>
+          <w:lang w:val="en-US"/>
+        </w:rPr>
         <w:lastRenderedPageBreak/>
         <w:t>Multi</w:t>
       </w:r>
@@ -625,7 +1371,19 @@
         <w:rPr>
           <w:lang w:val="en-US"/>
         </w:rPr>
-        <w:t>, i.e. ${1,</w:t>
+        <w:t>, i.e. $</w:t>
+      </w:r>
+      <w:r>
+        <w:rPr>
+          <w:lang w:val="en-US"/>
+        </w:rPr>
+        <w:t>\</w:t>
+      </w:r>
+      <w:r>
+        <w:rPr>
+          <w:lang w:val="en-US"/>
+        </w:rPr>
+        <w:t>{1,</w:t>
       </w:r>
       <w:proofErr w:type="gramStart"/>
       <w:r>
@@ -643,6 +1401,12 @@
         <w:t>dots,k</w:t>
       </w:r>
       <w:proofErr w:type="spellEnd"/>
+      <w:r>
+        <w:rPr>
+          <w:lang w:val="en-US"/>
+        </w:rPr>
+        <w:t>\</w:t>
+      </w:r>
       <w:r>
         <w:rPr>
           <w:lang w:val="en-US"/>
@@ -2027,7 +2791,19 @@
         <w:rPr>
           <w:lang w:val="en-US"/>
         </w:rPr>
-        <w:t xml:space="preserve">Each class is assigned a unique binary string of length </w:t>
+        <w:t>Each class is assigned</w:t>
+      </w:r>
+      <w:r>
+        <w:rPr>
+          <w:lang w:val="en-US"/>
+        </w:rPr>
+        <w:t xml:space="preserve"> to</w:t>
+      </w:r>
+      <w:r>
+        <w:rPr>
+          <w:lang w:val="en-US"/>
+        </w:rPr>
+        <w:t xml:space="preserve"> a unique binary string of length </w:t>
       </w:r>
       <w:r>
         <w:rPr>
@@ -2874,7 +3650,19 @@
         <w:rPr>
           <w:lang w:val="en-US"/>
         </w:rPr>
-        <w:t xml:space="preserve">are similar or identical, then when a deterministic learning algorithm such as C4.5 is applied to learn </w:t>
+        <w:t xml:space="preserve">are similar or identical, then when a deterministic learning algorithm such as </w:t>
+      </w:r>
+      <w:r>
+        <w:rPr>
+          <w:lang w:val="en-US"/>
+        </w:rPr>
+        <w:t xml:space="preserve">the decision tree classifier </w:t>
+      </w:r>
+      <w:r>
+        <w:rPr>
+          <w:lang w:val="en-US"/>
+        </w:rPr>
+        <w:t xml:space="preserve">C4.5 is applied to learn </w:t>
       </w:r>
       <w:r>
         <w:rPr>
@@ -4051,7 +4839,111 @@
         <w:rPr>
           <w:lang w:val="en-US"/>
         </w:rPr>
-        <w:t xml:space="preserve"> linear functions of the form</w:t>
+        <w:t xml:space="preserve"> linear functions </w:t>
+      </w:r>
+      <w:r>
+        <w:rPr>
+          <w:lang w:val="en-US"/>
+        </w:rPr>
+        <w:t xml:space="preserve">(with parameters </w:t>
+      </w:r>
+      <w:r>
+        <w:rPr>
+          <w:lang w:val="en-US"/>
+        </w:rPr>
+        <w:t>$</w:t>
+      </w:r>
+      <w:r>
+        <w:rPr>
+          <w:lang w:val="en-US"/>
+        </w:rPr>
+        <w:t>\</w:t>
+      </w:r>
+      <w:proofErr w:type="spellStart"/>
+      <w:r>
+        <w:rPr>
+          <w:lang w:val="en-US"/>
+        </w:rPr>
+        <w:t>mathbf</w:t>
+      </w:r>
+      <w:proofErr w:type="spellEnd"/>
+      <w:r>
+        <w:rPr>
+          <w:lang w:val="en-US"/>
+        </w:rPr>
+        <w:t>{w}</w:t>
+      </w:r>
+      <w:r>
+        <w:rPr>
+          <w:lang w:val="en-US"/>
+        </w:rPr>
+        <w:t>_{</w:t>
+      </w:r>
+      <w:proofErr w:type="spellStart"/>
+      <w:r>
+        <w:rPr>
+          <w:lang w:val="en-US"/>
+        </w:rPr>
+        <w:t>i</w:t>
+      </w:r>
+      <w:proofErr w:type="spellEnd"/>
+      <w:r>
+        <w:rPr>
+          <w:lang w:val="en-US"/>
+        </w:rPr>
+        <w:t>}</w:t>
+      </w:r>
+      <w:r>
+        <w:rPr>
+          <w:lang w:val="en-US"/>
+        </w:rPr>
+        <w:t>$ and $</w:t>
+      </w:r>
+      <w:r>
+        <w:rPr>
+          <w:lang w:val="en-US"/>
+        </w:rPr>
+        <w:t>w</w:t>
+      </w:r>
+      <w:proofErr w:type="gramStart"/>
+      <w:r>
+        <w:rPr>
+          <w:lang w:val="en-US"/>
+        </w:rPr>
+        <w:t>_{</w:t>
+      </w:r>
+      <w:proofErr w:type="spellStart"/>
+      <w:proofErr w:type="gramEnd"/>
+      <w:r>
+        <w:rPr>
+          <w:lang w:val="en-US"/>
+        </w:rPr>
+        <w:t>i</w:t>
+      </w:r>
+      <w:proofErr w:type="spellEnd"/>
+      <w:r>
+        <w:rPr>
+          <w:lang w:val="en-US"/>
+        </w:rPr>
+        <w:t xml:space="preserve"> 0}</w:t>
+      </w:r>
+      <w:r>
+        <w:rPr>
+          <w:lang w:val="en-US"/>
+        </w:rPr>
+        <w:t>$</w:t>
+      </w:r>
+      <w:r>
+        <w:rPr>
+          <w:lang w:val="en-US"/>
+        </w:rPr>
+        <w:t xml:space="preserve">) </w:t>
+      </w:r>
+      <w:r>
+        <w:rPr>
+          <w:lang w:val="en-US"/>
+        </w:rPr>
+        <w:t>of the form</w:t>
       </w:r>
     </w:p>
     <w:p>
@@ -5114,13 +6006,15 @@
         <w:rPr>
           <w:lang w:val="en-US"/>
         </w:rPr>
-        <w:t xml:space="preserve">world problems, in which the classes </w:t>
-      </w:r>
-      <w:r>
-        <w:rPr>
-          <w:lang w:val="en-US"/>
-        </w:rPr>
-        <w:t xml:space="preserve">the class values exhibit a natural </w:t>
+        <w:t>world problems, in which the classes</w:t>
+      </w:r>
+      <w:bookmarkStart w:id="1" w:name="_GoBack"/>
+      <w:bookmarkEnd w:id="1"/>
+      <w:r>
+        <w:rPr>
+          <w:lang w:val="en-US"/>
+        </w:rPr>
+        <w:t xml:space="preserve"> exhibit a natural </w:t>
       </w:r>
       <w:r>
         <w:rPr>
@@ -5746,13 +6640,7 @@
         <w:rPr>
           <w:lang w:val="en-US"/>
         </w:rPr>
-        <w:t>The most commonly used ordinal logistic model</w:t>
-      </w:r>
-      <w:r>
-        <w:rPr>
-          <w:lang w:val="en-US"/>
-        </w:rPr>
-        <w:t xml:space="preserve"> is the p</w:t>
+        <w:t>The most commonly used ordinal logistic model is the p</w:t>
       </w:r>
       <w:r>
         <w:rPr>
@@ -5835,7 +6723,14 @@
         <w:rPr>
           <w:lang w:val="en-US"/>
         </w:rPr>
-        <w:t>{P}</w:t>
+        <w:t>{P</w:t>
+      </w:r>
+      <w:proofErr w:type="gramStart"/>
+      <w:r>
+        <w:rPr>
+          <w:lang w:val="en-US"/>
+        </w:rPr>
+        <w:t>}</w:t>
       </w:r>
       <w:r>
         <w:rPr>
@@ -5843,6 +6738,7 @@
         </w:rPr>
         <w:t>(</w:t>
       </w:r>
+      <w:proofErr w:type="gramEnd"/>
       <w:r>
         <w:rPr>
           <w:lang w:val="en-US"/>
@@ -5899,8 +6795,6 @@
         </w:rPr>
         <w:t>)</w:t>
       </w:r>
-      <w:bookmarkStart w:id="0" w:name="_GoBack"/>
-      <w:bookmarkEnd w:id="0"/>
       <w:r>
         <w:rPr>
           <w:lang w:val="en-US"/>
@@ -15151,7 +16045,7 @@
 </file>
 
 <file path=customXml/itemProps1.xml><?xml version="1.0" encoding="utf-8"?>
-<ds:datastoreItem xmlns:ds="http://schemas.openxmlformats.org/officeDocument/2006/customXml" ds:itemID="{FAD3A436-E20A-496D-890A-0C6ACF692A17}">
+<ds:datastoreItem xmlns:ds="http://schemas.openxmlformats.org/officeDocument/2006/customXml" ds:itemID="{B100A08F-B450-43B7-B7FD-F8EB53396778}">
   <ds:schemaRefs>
     <ds:schemaRef ds:uri="http://schemas.openxmlformats.org/officeDocument/2006/bibliography"/>
   </ds:schemaRefs>

</xml_diff>

<commit_message>
corrected tables/figures and references
</commit_message>
<xml_diff>
--- a/concept_chapter_2.docx
+++ b/concept_chapter_2.docx
@@ -633,37 +633,13 @@
         <w:rPr>
           <w:lang w:val="en-US"/>
         </w:rPr>
-        <w:t xml:space="preserve">Word embeddings are a collection of techniques to map documents or single words to a vector space whereby the above-mentioned problems are solved. A </w:t>
-      </w:r>
-      <w:r>
-        <w:rPr>
-          <w:lang w:val="en-US"/>
-        </w:rPr>
-        <w:t>predefined vector space</w:t>
-      </w:r>
-      <w:r>
-        <w:rPr>
-          <w:lang w:val="en-US"/>
-        </w:rPr>
-        <w:t xml:space="preserve"> of a fixed size is used</w:t>
-      </w:r>
-      <w:r>
-        <w:rPr>
-          <w:lang w:val="en-US"/>
-        </w:rPr>
-        <w:t xml:space="preserve"> and the approach of a </w:t>
-      </w:r>
-      <w:r>
-        <w:rPr>
-          <w:lang w:val="en-US"/>
-        </w:rPr>
-        <w:t>distributed representation</w:t>
-      </w:r>
-      <w:r>
-        <w:rPr>
-          <w:lang w:val="en-US"/>
-        </w:rPr>
-        <w:t xml:space="preserve"> provides better and multiple degrees of similarities between two words. </w:t>
+        <w:t>Word embeddings are a collection of techniques to map documents or single words to a vector space whereby the above-mentioned problems are solved. A predefined vector space of a fixed size is used</w:t>
+      </w:r>
+      <w:r>
+        <w:rPr>
+          <w:lang w:val="en-US"/>
+        </w:rPr>
+        <w:t xml:space="preserve"> and the approach of a distributed representation provides better and multiple degrees of similarities between two words. </w:t>
       </w:r>
       <w:r>
         <w:rPr>
@@ -1341,7 +1317,19 @@
         <w:rPr>
           <w:lang w:val="en-US"/>
         </w:rPr>
-        <w:t>First, as the name implies, it is a classification problem because the range of values is finite rather than continuous, as is the case with a regression problem. Furthermore, each instance should be associated with exactly one class, which distinguishes it from the similar sounding multi-label classification, since each instance can be associated with any number of classes (= labels).</w:t>
+        <w:t>First, as the name implies, it is a classification problem because the range of values is finite rather than continuous, as is the case with a regression problem. Furthermore, each instance should be associated with exactly one class, which distinguishes it from the similar sounding multi-label classification, since each instance can be associated with any number of classes</w:t>
+      </w:r>
+      <w:r>
+        <w:rPr>
+          <w:lang w:val="en-US"/>
+        </w:rPr>
+        <w:t>, also known as</w:t>
+      </w:r>
+      <w:r>
+        <w:rPr>
+          <w:lang w:val="en-US"/>
+        </w:rPr>
+        <w:t xml:space="preserve"> labels.</w:t>
       </w:r>
       <w:r>
         <w:rPr>
@@ -1371,7 +1359,19 @@
         <w:rPr>
           <w:lang w:val="en-US"/>
         </w:rPr>
-        <w:t>, i.e. $</w:t>
+        <w:t>, i.e.</w:t>
+      </w:r>
+      <w:r>
+        <w:rPr>
+          <w:lang w:val="en-US"/>
+        </w:rPr>
+        <w:t xml:space="preserve"> from a set</w:t>
+      </w:r>
+      <w:r>
+        <w:rPr>
+          <w:lang w:val="en-US"/>
+        </w:rPr>
+        <w:t xml:space="preserve"> $</w:t>
       </w:r>
       <w:r>
         <w:rPr>
@@ -1504,7 +1504,7 @@
         <w:drawing>
           <wp:inline distT="0" distB="0" distL="0" distR="0">
             <wp:extent cx="5486400" cy="3200400"/>
-            <wp:effectExtent l="0" t="38100" r="0" b="57150"/>
+            <wp:effectExtent l="0" t="38100" r="0" b="19050"/>
             <wp:docPr id="1" name="Diagramm 1"/>
             <wp:cNvGraphicFramePr/>
             <a:graphic xmlns:a="http://schemas.openxmlformats.org/drawingml/2006/main">
@@ -1873,92 +1873,112 @@
         <w:rPr>
           <w:lang w:val="en-US"/>
         </w:rPr>
+        <w:t>The first option called one-</w:t>
+      </w:r>
+      <w:bookmarkStart w:id="1" w:name="_GoBack"/>
+      <w:r>
+        <w:rPr>
+          <w:lang w:val="en-US"/>
+        </w:rPr>
+        <w:t>against</w:t>
+      </w:r>
+      <w:bookmarkEnd w:id="1"/>
+      <w:r>
+        <w:rPr>
+          <w:lang w:val="en-US"/>
+        </w:rPr>
+        <w:t xml:space="preserve">-all splits the </w:t>
+      </w:r>
+      <w:r>
+        <w:rPr>
+          <w:lang w:val="en-US"/>
+        </w:rPr>
+        <w:t>multiclass classification problem into $k$ binary classification subproblems</w:t>
+      </w:r>
+      <w:r>
+        <w:rPr>
+          <w:lang w:val="en-US"/>
+        </w:rPr>
+        <w:t xml:space="preserve">. The </w:t>
+      </w:r>
+      <w:r>
+        <w:rPr>
+          <w:lang w:val="en-US"/>
+        </w:rPr>
+        <w:t>classifier $f_{</w:t>
+      </w:r>
+      <w:proofErr w:type="spellStart"/>
+      <w:r>
+        <w:rPr>
+          <w:lang w:val="en-US"/>
+        </w:rPr>
+        <w:t>i</w:t>
+      </w:r>
+      <w:proofErr w:type="spellEnd"/>
+      <w:r>
+        <w:rPr>
+          <w:lang w:val="en-US"/>
+        </w:rPr>
+        <w:t>}$</w:t>
+      </w:r>
+      <w:r>
+        <w:rPr>
+          <w:lang w:val="en-US"/>
+        </w:rPr>
+        <w:t xml:space="preserve"> treats the instances of class $</w:t>
+      </w:r>
+      <w:proofErr w:type="spellStart"/>
+      <w:r>
+        <w:rPr>
+          <w:lang w:val="en-US"/>
+        </w:rPr>
+        <w:t>i</w:t>
+      </w:r>
+      <w:proofErr w:type="spellEnd"/>
+      <w:r>
+        <w:rPr>
+          <w:lang w:val="en-US"/>
+        </w:rPr>
+        <w:t xml:space="preserve">$ </w:t>
+      </w:r>
+      <w:r>
+        <w:rPr>
+          <w:lang w:val="en-US"/>
+        </w:rPr>
+        <w:t xml:space="preserve">as positive and </w:t>
+      </w:r>
+      <w:r>
+        <w:rPr>
+          <w:lang w:val="en-US"/>
+        </w:rPr>
         <w:lastRenderedPageBreak/>
-        <w:t xml:space="preserve">The first option called one-against-all splits the </w:t>
-      </w:r>
-      <w:r>
-        <w:rPr>
-          <w:lang w:val="en-US"/>
-        </w:rPr>
-        <w:t>multiclass classification problem into $k$ binary classification subproblems</w:t>
-      </w:r>
-      <w:r>
-        <w:rPr>
-          <w:lang w:val="en-US"/>
-        </w:rPr>
-        <w:t xml:space="preserve">. The </w:t>
-      </w:r>
-      <w:r>
-        <w:rPr>
-          <w:lang w:val="en-US"/>
-        </w:rPr>
-        <w:t>classifier $f_{</w:t>
+        <w:t>instances of the $k-1$ other classes as negative.</w:t>
+      </w:r>
+      <w:r>
+        <w:rPr>
+          <w:lang w:val="en-US"/>
+        </w:rPr>
+        <w:t xml:space="preserve"> An example of one-against-all using an SVM-classifier is shown in figure~\ref{</w:t>
       </w:r>
       <w:proofErr w:type="spellStart"/>
       <w:r>
         <w:rPr>
           <w:lang w:val="en-US"/>
         </w:rPr>
-        <w:t>i</w:t>
+        <w:t>fig:</w:t>
+      </w:r>
+      <w:r>
+        <w:rPr>
+          <w:lang w:val="en-US"/>
+        </w:rPr>
+        <w:t>one_against_all</w:t>
       </w:r>
       <w:proofErr w:type="spellEnd"/>
       <w:r>
         <w:rPr>
           <w:lang w:val="en-US"/>
         </w:rPr>
-        <w:t>}$</w:t>
-      </w:r>
-      <w:r>
-        <w:rPr>
-          <w:lang w:val="en-US"/>
-        </w:rPr>
-        <w:t xml:space="preserve"> treats the instances of class $</w:t>
-      </w:r>
-      <w:proofErr w:type="spellStart"/>
-      <w:r>
-        <w:rPr>
-          <w:lang w:val="en-US"/>
-        </w:rPr>
-        <w:t>i</w:t>
-      </w:r>
-      <w:proofErr w:type="spellEnd"/>
-      <w:r>
-        <w:rPr>
-          <w:lang w:val="en-US"/>
-        </w:rPr>
-        <w:t xml:space="preserve">$ </w:t>
-      </w:r>
-      <w:r>
-        <w:rPr>
-          <w:lang w:val="en-US"/>
-        </w:rPr>
-        <w:t>as positive and instances of the $k-1$ other classes as negative.</w:t>
-      </w:r>
-      <w:r>
-        <w:rPr>
-          <w:lang w:val="en-US"/>
-        </w:rPr>
-        <w:t xml:space="preserve"> An example of one-against-all using an SVM-classifier is shown in figure~\ref{</w:t>
-      </w:r>
-      <w:proofErr w:type="spellStart"/>
-      <w:r>
-        <w:rPr>
-          <w:lang w:val="en-US"/>
-        </w:rPr>
-        <w:t>fig:</w:t>
-      </w:r>
-      <w:r>
-        <w:rPr>
-          <w:lang w:val="en-US"/>
-        </w:rPr>
-        <w:t>one_against_all_or_one</w:t>
-      </w:r>
-      <w:proofErr w:type="spellEnd"/>
-      <w:r>
-        <w:rPr>
-          <w:lang w:val="en-US"/>
-        </w:rPr>
-        <w:t xml:space="preserve">} on the left. </w:t>
+        <w:t xml:space="preserve">}. </w:t>
       </w:r>
       <w:r>
         <w:rPr>
@@ -2405,14 +2425,14 @@
         <w:rPr>
           <w:lang w:val="en-US"/>
         </w:rPr>
-        <w:t>one_against_all_or_one</w:t>
+        <w:t>one_against_one</w:t>
       </w:r>
       <w:proofErr w:type="spellEnd"/>
       <w:r>
         <w:rPr>
           <w:lang w:val="en-US"/>
         </w:rPr>
-        <w:t>} on the right)</w:t>
+        <w:t>})</w:t>
       </w:r>
       <w:r>
         <w:rPr>
@@ -4845,13 +4865,7 @@
         <w:rPr>
           <w:lang w:val="en-US"/>
         </w:rPr>
-        <w:t xml:space="preserve">(with parameters </w:t>
-      </w:r>
-      <w:r>
-        <w:rPr>
-          <w:lang w:val="en-US"/>
-        </w:rPr>
-        <w:t>$</w:t>
+        <w:t>(with parameters $</w:t>
       </w:r>
       <w:r>
         <w:rPr>
@@ -4891,13 +4905,7 @@
         <w:rPr>
           <w:lang w:val="en-US"/>
         </w:rPr>
-        <w:t>}</w:t>
-      </w:r>
-      <w:r>
-        <w:rPr>
-          <w:lang w:val="en-US"/>
-        </w:rPr>
-        <w:t>$ and $</w:t>
+        <w:t>}$ and $</w:t>
       </w:r>
       <w:r>
         <w:rPr>
@@ -4931,13 +4939,7 @@
         <w:rPr>
           <w:lang w:val="en-US"/>
         </w:rPr>
-        <w:t>$</w:t>
-      </w:r>
-      <w:r>
-        <w:rPr>
-          <w:lang w:val="en-US"/>
-        </w:rPr>
-        <w:t xml:space="preserve">) </w:t>
+        <w:t xml:space="preserve">$) </w:t>
       </w:r>
       <w:r>
         <w:rPr>
@@ -6008,8 +6010,6 @@
         </w:rPr>
         <w:t>world problems, in which the classes</w:t>
       </w:r>
-      <w:bookmarkStart w:id="1" w:name="_GoBack"/>
-      <w:bookmarkEnd w:id="1"/>
       <w:r>
         <w:rPr>
           <w:lang w:val="en-US"/>
@@ -11922,7 +11922,7 @@
         <a:p>
           <a:r>
             <a:rPr lang="de-DE"/>
-            <a:t>Multi-label Classification</a:t>
+            <a:t>Multi-label</a:t>
           </a:r>
         </a:p>
       </dgm:t>
@@ -11958,7 +11958,7 @@
         <a:p>
           <a:r>
             <a:rPr lang="de-DE"/>
-            <a:t>Single-label Classification</a:t>
+            <a:t>Single-label</a:t>
           </a:r>
         </a:p>
       </dgm:t>
@@ -11994,7 +11994,7 @@
         <a:p>
           <a:r>
             <a:rPr lang="de-DE"/>
-            <a:t>Binary Classification</a:t>
+            <a:t>Binary</a:t>
           </a:r>
         </a:p>
       </dgm:t>
@@ -12030,7 +12030,7 @@
         <a:p>
           <a:r>
             <a:rPr lang="de-DE"/>
-            <a:t>Multiclass Classification</a:t>
+            <a:t>Multiclass</a:t>
           </a:r>
         </a:p>
       </dgm:t>
@@ -12066,7 +12066,7 @@
         <a:p>
           <a:r>
             <a:rPr lang="de-DE"/>
-            <a:t>Ordinal Classification</a:t>
+            <a:t>Ordinal</a:t>
           </a:r>
         </a:p>
       </dgm:t>
@@ -13157,7 +13157,7 @@
           </a:pPr>
           <a:r>
             <a:rPr lang="de-DE" sz="1300" kern="1200"/>
-            <a:t>Multi-label Classification</a:t>
+            <a:t>Multi-label</a:t>
           </a:r>
         </a:p>
       </dsp:txBody>
@@ -13236,7 +13236,7 @@
           </a:pPr>
           <a:r>
             <a:rPr lang="de-DE" sz="1300" kern="1200"/>
-            <a:t>Single-label Classification</a:t>
+            <a:t>Single-label</a:t>
           </a:r>
         </a:p>
       </dsp:txBody>
@@ -13315,7 +13315,7 @@
           </a:pPr>
           <a:r>
             <a:rPr lang="de-DE" sz="1300" kern="1200"/>
-            <a:t>Binary Classification</a:t>
+            <a:t>Binary</a:t>
           </a:r>
         </a:p>
       </dsp:txBody>
@@ -13394,7 +13394,7 @@
           </a:pPr>
           <a:r>
             <a:rPr lang="de-DE" sz="1300" kern="1200"/>
-            <a:t>Multiclass Classification</a:t>
+            <a:t>Multiclass</a:t>
           </a:r>
         </a:p>
       </dsp:txBody>
@@ -13473,7 +13473,7 @@
           </a:pPr>
           <a:r>
             <a:rPr lang="de-DE" sz="1300" kern="1200"/>
-            <a:t>Ordinal Classification</a:t>
+            <a:t>Ordinal</a:t>
           </a:r>
         </a:p>
       </dsp:txBody>
@@ -16045,7 +16045,7 @@
 </file>
 
 <file path=customXml/itemProps1.xml><?xml version="1.0" encoding="utf-8"?>
-<ds:datastoreItem xmlns:ds="http://schemas.openxmlformats.org/officeDocument/2006/customXml" ds:itemID="{B100A08F-B450-43B7-B7FD-F8EB53396778}">
+<ds:datastoreItem xmlns:ds="http://schemas.openxmlformats.org/officeDocument/2006/customXml" ds:itemID="{292182F3-72ED-481B-BDFC-0789734E40C0}">
   <ds:schemaRefs>
     <ds:schemaRef ds:uri="http://schemas.openxmlformats.org/officeDocument/2006/bibliography"/>
   </ds:schemaRefs>

</xml_diff>

<commit_message>
added chapter 2.3 in word and tex
</commit_message>
<xml_diff>
--- a/concept_chapter_2.docx
+++ b/concept_chapter_2.docx
@@ -481,6 +481,12 @@
         <w:rPr>
           <w:lang w:val="en-US"/>
         </w:rPr>
+        <w:t xml:space="preserve">    </w:t>
+      </w:r>
+      <w:r>
+        <w:rPr>
+          <w:lang w:val="en-US"/>
+        </w:rPr>
         <w:t>The application of text mining or sentiment analysis strategies requires a suitable application of the documents to be analyzed</w:t>
       </w:r>
       <w:r>
@@ -548,6 +554,12 @@
         <w:rPr>
           <w:lang w:val="en-US"/>
         </w:rPr>
+        <w:t xml:space="preserve">    </w:t>
+      </w:r>
+      <w:r>
+        <w:rPr>
+          <w:lang w:val="en-US"/>
+        </w:rPr>
         <w:t xml:space="preserve">However, </w:t>
       </w:r>
       <w:r>
@@ -633,7 +645,25 @@
         <w:rPr>
           <w:lang w:val="en-US"/>
         </w:rPr>
-        <w:t>Word embeddings are a collection of techniques to map documents or single words to a vector space whereby the above-mentioned problems are solved. A predefined vector space of a fixed size is used</w:t>
+        <w:t xml:space="preserve">    </w:t>
+      </w:r>
+      <w:r>
+        <w:rPr>
+          <w:lang w:val="en-US"/>
+        </w:rPr>
+        <w:t xml:space="preserve">Word embeddings are a collection of techniques to map documents or single words to a vector space whereby the above-mentioned problems are solved. A predefined vector space of a fixed size </w:t>
+      </w:r>
+      <w:r>
+        <w:rPr>
+          <w:lang w:val="en-US"/>
+        </w:rPr>
+        <w:t xml:space="preserve">$N$ </w:t>
+      </w:r>
+      <w:r>
+        <w:rPr>
+          <w:lang w:val="en-US"/>
+        </w:rPr>
+        <w:t>is used</w:t>
       </w:r>
       <w:r>
         <w:rPr>
@@ -747,7 +777,62 @@
         <w:rPr>
           <w:lang w:val="en-US"/>
         </w:rPr>
-        <w:t xml:space="preserve"> Hence algebraic functions can be used to answer questions like the currency of a country: vector(“Euro”) – vector(“Germany”) + </w:t>
+        <w:t xml:space="preserve"> Hence algebraic functions can be used to answer questions like the currency of a country: </w:t>
+      </w:r>
+      <w:bookmarkStart w:id="1" w:name="_GoBack"/>
+      <w:r>
+        <w:rPr>
+          <w:lang w:val="en-US"/>
+        </w:rPr>
+        <w:t xml:space="preserve">vector(“Euro”) </w:t>
+      </w:r>
+      <w:r>
+        <w:rPr>
+          <w:lang w:val="en-US"/>
+        </w:rPr>
+        <w:t>$</w:t>
+      </w:r>
+      <w:r>
+        <w:rPr>
+          <w:lang w:val="en-US"/>
+        </w:rPr>
+        <w:t>-</w:t>
+      </w:r>
+      <w:r>
+        <w:rPr>
+          <w:lang w:val="en-US"/>
+        </w:rPr>
+        <w:t>$</w:t>
+      </w:r>
+      <w:r>
+        <w:rPr>
+          <w:lang w:val="en-US"/>
+        </w:rPr>
+        <w:t xml:space="preserve"> vector(“Germany”) </w:t>
+      </w:r>
+      <w:r>
+        <w:rPr>
+          <w:lang w:val="en-US"/>
+        </w:rPr>
+        <w:t>$</w:t>
+      </w:r>
+      <w:r>
+        <w:rPr>
+          <w:lang w:val="en-US"/>
+        </w:rPr>
+        <w:t>+</w:t>
+      </w:r>
+      <w:r>
+        <w:rPr>
+          <w:lang w:val="en-US"/>
+        </w:rPr>
+        <w:t>$</w:t>
+      </w:r>
+      <w:r>
+        <w:rPr>
+          <w:lang w:val="en-US"/>
+        </w:rPr>
+        <w:t xml:space="preserve"> </w:t>
       </w:r>
       <w:proofErr w:type="gramStart"/>
       <w:r>
@@ -767,7 +852,14 @@
         <w:rPr>
           <w:lang w:val="en-US"/>
         </w:rPr>
-        <w:t>. \\\\</w:t>
+        <w:t xml:space="preserve">. </w:t>
+      </w:r>
+      <w:bookmarkEnd w:id="1"/>
+      <w:r>
+        <w:rPr>
+          <w:lang w:val="en-US"/>
+        </w:rPr>
+        <w:t>\\\\</w:t>
       </w:r>
     </w:p>
     <w:p>
@@ -780,6 +872,12 @@
         <w:rPr>
           <w:lang w:val="en-US"/>
         </w:rPr>
+        <w:t xml:space="preserve">    </w:t>
+      </w:r>
+      <w:r>
+        <w:rPr>
+          <w:lang w:val="en-US"/>
+        </w:rPr>
         <w:t>The underlying concept is based on a neural network with a</w:t>
       </w:r>
       <w:r>
@@ -920,13 +1018,42 @@
         </w:rPr>
         <w:t xml:space="preserve">$k=2$. </w:t>
       </w:r>
-    </w:p>
-    <w:p>
-      <w:pPr>
-        <w:rPr>
-          <w:lang w:val="en-US"/>
-        </w:rPr>
-      </w:pPr>
+      <w:r>
+        <w:rPr>
+          <w:lang w:val="en-US"/>
+        </w:rPr>
+        <w:t>With the skip-gram model the input and output are reversed; from a given word, the context is inferred.</w:t>
+      </w:r>
+      <w:r>
+        <w:rPr>
+          <w:lang w:val="en-US"/>
+        </w:rPr>
+        <w:t xml:space="preserve"> </w:t>
+      </w:r>
+      <w:r>
+        <w:rPr>
+          <w:lang w:val="en-US"/>
+        </w:rPr>
+        <w:t xml:space="preserve">In both cases, </w:t>
+      </w:r>
+      <w:r>
+        <w:rPr>
+          <w:lang w:val="en-US"/>
+        </w:rPr>
+        <w:t xml:space="preserve">the output is </w:t>
+      </w:r>
+      <w:r>
+        <w:rPr>
+          <w:lang w:val="en-US"/>
+        </w:rPr>
+        <w:t>a learned vocabulary, with a vector of the previously defined length $N$ assigned to each word</w:t>
+      </w:r>
+      <w:r>
+        <w:rPr>
+          <w:lang w:val="en-US"/>
+        </w:rPr>
+        <w:t xml:space="preserve"> </w:t>
+      </w:r>
       <w:r>
         <w:rPr>
           <w:lang w:val="en-US"/>
@@ -960,6 +1087,30 @@
           <w:lang w:val="en-US"/>
         </w:rPr>
         <w:t>}</w:t>
+      </w:r>
+      <w:r>
+        <w:rPr>
+          <w:lang w:val="en-US"/>
+        </w:rPr>
+        <w:t xml:space="preserve">. </w:t>
+      </w:r>
+      <w:r>
+        <w:rPr>
+          <w:lang w:val="en-US"/>
+        </w:rPr>
+        <w:t xml:space="preserve">Based on this vector, </w:t>
+      </w:r>
+      <w:r>
+        <w:rPr>
+          <w:lang w:val="en-US"/>
+        </w:rPr>
+        <w:t xml:space="preserve">now </w:t>
+      </w:r>
+      <w:r>
+        <w:rPr>
+          <w:lang w:val="en-US"/>
+        </w:rPr>
+        <w:t>further learning methods can be applied.</w:t>
       </w:r>
     </w:p>
     <w:p>
@@ -979,35 +1130,149 @@
         <w:rPr>
           <w:lang w:val="en-US"/>
         </w:rPr>
+        <w:t xml:space="preserve">    </w:t>
+      </w:r>
+      <w:r>
+        <w:rPr>
+          <w:lang w:val="en-US"/>
+        </w:rPr>
+        <w:t xml:space="preserve">Even if the output itself </w:t>
+      </w:r>
+      <w:r>
+        <w:rPr>
+          <w:lang w:val="en-US"/>
+        </w:rPr>
+        <w:t xml:space="preserve">is compared to the traditional vector space model meaningless to a human, the combination of multiple </w:t>
+      </w:r>
+      <w:r>
+        <w:rPr>
+          <w:lang w:val="en-US"/>
+        </w:rPr>
+        <w:t xml:space="preserve">vectors offers considerable information. </w:t>
+      </w:r>
+      <w:r>
+        <w:rPr>
+          <w:lang w:val="en-US"/>
+        </w:rPr>
+        <w:t>In addition to the already mentioned use of algebraic functions,</w:t>
+      </w:r>
+      <w:r>
+        <w:rPr>
+          <w:lang w:val="en-US"/>
+        </w:rPr>
+        <w:t xml:space="preserve"> </w:t>
+      </w:r>
+      <w:r>
+        <w:rPr>
+          <w:lang w:val="en-US"/>
+        </w:rPr>
+        <w:t xml:space="preserve">the vocabulary can be searched for synonyms or other related words </w:t>
+      </w:r>
+      <w:r>
+        <w:rPr>
+          <w:lang w:val="en-US"/>
+        </w:rPr>
+        <w:t xml:space="preserve">by </w:t>
+      </w:r>
+      <w:r>
+        <w:rPr>
+          <w:lang w:val="en-US"/>
+        </w:rPr>
+        <w:t>look</w:t>
+      </w:r>
+      <w:r>
+        <w:rPr>
+          <w:lang w:val="en-US"/>
+        </w:rPr>
+        <w:t>ing for a similar vector</w:t>
+      </w:r>
+      <w:r>
+        <w:rPr>
+          <w:lang w:val="en-US"/>
+        </w:rPr>
+        <w:t xml:space="preserve"> like the given word has. To calculate the similarity of two vectors, the cosine simil</w:t>
+      </w:r>
+      <w:r>
+        <w:rPr>
+          <w:lang w:val="en-US"/>
+        </w:rPr>
+        <w:t xml:space="preserve">arity </w:t>
+      </w:r>
+      <w:r>
+        <w:rPr>
+          <w:lang w:val="en-US"/>
+        </w:rPr>
+        <w:t xml:space="preserve">can be used. Its value is between $-1$ indicating completely different words and $1$ indicating identical words, where $0$ stands for no correlation between the words. The cosine similarity of two vectors </w:t>
+      </w:r>
+      <w:r>
+        <w:rPr>
+          <w:lang w:val="en-US"/>
+        </w:rPr>
+        <w:t>$</w:t>
+      </w:r>
+      <w:r>
+        <w:rPr>
+          <w:lang w:val="en-US"/>
+        </w:rPr>
         <w:t>\</w:t>
       </w:r>
       <w:proofErr w:type="spellStart"/>
-      <w:proofErr w:type="gramStart"/>
-      <w:r>
-        <w:rPr>
-          <w:lang w:val="en-US"/>
-        </w:rPr>
-        <w:t>cite</w:t>
-      </w:r>
-      <w:r>
-        <w:rPr>
-          <w:lang w:val="en-US"/>
-        </w:rPr>
-        <w:t>author</w:t>
+      <w:r>
+        <w:rPr>
+          <w:lang w:val="en-US"/>
+        </w:rPr>
+        <w:t>mathbf</w:t>
       </w:r>
       <w:proofErr w:type="spellEnd"/>
       <w:r>
         <w:rPr>
           <w:lang w:val="en-US"/>
         </w:rPr>
+        <w:t>{a}</w:t>
+      </w:r>
+      <w:r>
+        <w:rPr>
+          <w:lang w:val="en-US"/>
+        </w:rPr>
+        <w:t>$</w:t>
+      </w:r>
+      <w:r>
+        <w:rPr>
+          <w:lang w:val="en-US"/>
+        </w:rPr>
+        <w:t xml:space="preserve"> and </w:t>
+      </w:r>
+      <w:r>
+        <w:rPr>
+          <w:lang w:val="en-US"/>
+        </w:rPr>
+        <w:t>$</w:t>
+      </w:r>
+      <w:r>
+        <w:rPr>
+          <w:lang w:val="en-US"/>
+        </w:rPr>
+        <w:t>\</w:t>
+      </w:r>
+      <w:proofErr w:type="spellStart"/>
+      <w:r>
+        <w:rPr>
+          <w:lang w:val="en-US"/>
+        </w:rPr>
+        <w:t>mathbf</w:t>
+      </w:r>
+      <w:proofErr w:type="spellEnd"/>
+      <w:r>
+        <w:rPr>
+          <w:lang w:val="en-US"/>
+        </w:rPr>
         <w:t>{</w:t>
       </w:r>
-      <w:proofErr w:type="gramEnd"/>
-      <w:r>
-        <w:rPr>
-          <w:lang w:val="en-US"/>
-        </w:rPr>
-        <w:t>Kusner2015</w:t>
+      <w:r>
+        <w:rPr>
+          <w:lang w:val="en-US"/>
+        </w:rPr>
+        <w:t>b</w:t>
       </w:r>
       <w:r>
         <w:rPr>
@@ -1019,119 +1284,13 @@
         <w:rPr>
           <w:lang w:val="en-US"/>
         </w:rPr>
-        <w:t xml:space="preserve"> </w:t>
-      </w:r>
-      <w:r>
-        <w:rPr>
-          <w:lang w:val="en-US"/>
-        </w:rPr>
-        <w:t>compare several measurements of similarity of documents and their perfor</w:t>
-      </w:r>
-      <w:r>
-        <w:rPr>
-          <w:lang w:val="en-US"/>
-        </w:rPr>
-        <w:t xml:space="preserve">mance in different corpora. </w:t>
-      </w:r>
-      <w:r>
-        <w:rPr>
-          <w:lang w:val="en-US"/>
-        </w:rPr>
-        <w:t xml:space="preserve">They also </w:t>
-      </w:r>
-      <w:r>
-        <w:rPr>
-          <w:lang w:val="en-US"/>
-        </w:rPr>
-        <w:t>present the Word Mover’s Distance (WMD), a novel distance function between text documents</w:t>
-      </w:r>
-      <w:r>
-        <w:rPr>
-          <w:lang w:val="en-US"/>
-        </w:rPr>
-        <w:t xml:space="preserve"> </w:t>
-      </w:r>
-      <w:r>
-        <w:rPr>
-          <w:lang w:val="en-US"/>
-        </w:rPr>
-        <w:t xml:space="preserve">leading to </w:t>
-      </w:r>
-      <w:r>
-        <w:rPr>
-          <w:lang w:val="en-US"/>
-        </w:rPr>
-        <w:t xml:space="preserve">unprecedented low </w:t>
-      </w:r>
-      <w:r>
-        <w:rPr>
-          <w:lang w:val="en-US"/>
-        </w:rPr>
         <w:t>$</w:t>
       </w:r>
       <w:r>
         <w:rPr>
           <w:lang w:val="en-US"/>
         </w:rPr>
-        <w:t>k</w:t>
-      </w:r>
-      <w:r>
-        <w:rPr>
-          <w:lang w:val="en-US"/>
-        </w:rPr>
-        <w:t>$</w:t>
-      </w:r>
-      <w:r>
-        <w:rPr>
-          <w:lang w:val="en-US"/>
-        </w:rPr>
-        <w:t>-nearest neighbor document classification error rates</w:t>
-      </w:r>
-      <w:r>
-        <w:rPr>
-          <w:lang w:val="en-US"/>
-        </w:rPr>
-        <w:t xml:space="preserve"> </w:t>
-      </w:r>
-      <w:r>
-        <w:rPr>
-          <w:lang w:val="en-US"/>
-        </w:rPr>
-        <w:t>\</w:t>
-      </w:r>
-      <w:proofErr w:type="spellStart"/>
-      <w:proofErr w:type="gramStart"/>
-      <w:r>
-        <w:rPr>
-          <w:lang w:val="en-US"/>
-        </w:rPr>
-        <w:t>autocite</w:t>
-      </w:r>
-      <w:proofErr w:type="spellEnd"/>
-      <w:r>
-        <w:rPr>
-          <w:lang w:val="en-US"/>
-        </w:rPr>
-        <w:t>{</w:t>
-      </w:r>
-      <w:proofErr w:type="gramEnd"/>
-      <w:r>
-        <w:rPr>
-          <w:lang w:val="en-US"/>
-        </w:rPr>
-        <w:t>Kusner2015</w:t>
-      </w:r>
-      <w:r>
-        <w:rPr>
-          <w:lang w:val="en-US"/>
-        </w:rPr>
-        <w:t>}</w:t>
-      </w:r>
-      <w:r>
-        <w:rPr>
-          <w:lang w:val="en-US"/>
-        </w:rPr>
-        <w:t>.</w:t>
+        <w:t xml:space="preserve"> is defined as follows:</w:t>
       </w:r>
     </w:p>
     <w:p>
@@ -1140,25 +1299,169 @@
           <w:lang w:val="en-US"/>
         </w:rPr>
       </w:pPr>
+      <w:r>
+        <w:rPr>
+          <w:lang w:val="en-US"/>
+        </w:rPr>
+        <w:t xml:space="preserve">    </w:t>
+      </w:r>
+      <w:r>
+        <w:rPr>
+          <w:lang w:val="en-US"/>
+        </w:rPr>
+        <w:t>\[</w:t>
+      </w:r>
+      <w:r>
+        <w:rPr>
+          <w:lang w:val="en-US"/>
+        </w:rPr>
+        <w:t>\cos (\theta)=\frac{\</w:t>
+      </w:r>
       <w:proofErr w:type="spellStart"/>
       <w:r>
         <w:rPr>
           <w:lang w:val="en-US"/>
         </w:rPr>
-        <w:t>GloVe</w:t>
+        <w:t>mathbf</w:t>
       </w:r>
       <w:proofErr w:type="spellEnd"/>
       <w:r>
         <w:rPr>
           <w:lang w:val="en-US"/>
         </w:rPr>
-        <w:t xml:space="preserve">: </w:t>
-      </w:r>
-      <w:r>
-        <w:rPr>
-          <w:lang w:val="en-US"/>
-        </w:rPr>
-        <w:t>local context-based learning (Word2Vec) + global statistics of matrix factorization</w:t>
+        <w:t>{a} \</w:t>
+      </w:r>
+      <w:proofErr w:type="spellStart"/>
+      <w:r>
+        <w:rPr>
+          <w:lang w:val="en-US"/>
+        </w:rPr>
+        <w:t>cdot</w:t>
+      </w:r>
+      <w:proofErr w:type="spellEnd"/>
+      <w:r>
+        <w:rPr>
+          <w:lang w:val="en-US"/>
+        </w:rPr>
+        <w:t xml:space="preserve"> \mathbf{b}}{\|\mathbf{a}\|_{2}\|\mathbf{b}\|_{2}}=\frac{\sum_{i=1}^{n} a_{</w:t>
+      </w:r>
+      <w:proofErr w:type="spellStart"/>
+      <w:r>
+        <w:rPr>
+          <w:lang w:val="en-US"/>
+        </w:rPr>
+        <w:t>i</w:t>
+      </w:r>
+      <w:proofErr w:type="spellEnd"/>
+      <w:r>
+        <w:rPr>
+          <w:lang w:val="en-US"/>
+        </w:rPr>
+        <w:t>} \</w:t>
+      </w:r>
+      <w:proofErr w:type="spellStart"/>
+      <w:r>
+        <w:rPr>
+          <w:lang w:val="en-US"/>
+        </w:rPr>
+        <w:t>cdot</w:t>
+      </w:r>
+      <w:proofErr w:type="spellEnd"/>
+      <w:r>
+        <w:rPr>
+          <w:lang w:val="en-US"/>
+        </w:rPr>
+        <w:t xml:space="preserve"> b_{</w:t>
+      </w:r>
+      <w:proofErr w:type="spellStart"/>
+      <w:r>
+        <w:rPr>
+          <w:lang w:val="en-US"/>
+        </w:rPr>
+        <w:t>i</w:t>
+      </w:r>
+      <w:proofErr w:type="spellEnd"/>
+      <w:r>
+        <w:rPr>
+          <w:lang w:val="en-US"/>
+        </w:rPr>
+        <w:t>}}{\sqrt{\sum_{</w:t>
+      </w:r>
+      <w:proofErr w:type="spellStart"/>
+      <w:r>
+        <w:rPr>
+          <w:lang w:val="en-US"/>
+        </w:rPr>
+        <w:t>i</w:t>
+      </w:r>
+      <w:proofErr w:type="spellEnd"/>
+      <w:r>
+        <w:rPr>
+          <w:lang w:val="en-US"/>
+        </w:rPr>
+        <w:t>=1}^{n}\left(a_{</w:t>
+      </w:r>
+      <w:proofErr w:type="spellStart"/>
+      <w:r>
+        <w:rPr>
+          <w:lang w:val="en-US"/>
+        </w:rPr>
+        <w:t>i</w:t>
+      </w:r>
+      <w:proofErr w:type="spellEnd"/>
+      <w:r>
+        <w:rPr>
+          <w:lang w:val="en-US"/>
+        </w:rPr>
+        <w:t>}\right)^{2}} \</w:t>
+      </w:r>
+      <w:proofErr w:type="spellStart"/>
+      <w:r>
+        <w:rPr>
+          <w:lang w:val="en-US"/>
+        </w:rPr>
+        <w:t>cdot</w:t>
+      </w:r>
+      <w:proofErr w:type="spellEnd"/>
+      <w:r>
+        <w:rPr>
+          <w:lang w:val="en-US"/>
+        </w:rPr>
+        <w:t xml:space="preserve"> \sqrt{\sum_{</w:t>
+      </w:r>
+      <w:proofErr w:type="spellStart"/>
+      <w:r>
+        <w:rPr>
+          <w:lang w:val="en-US"/>
+        </w:rPr>
+        <w:t>i</w:t>
+      </w:r>
+      <w:proofErr w:type="spellEnd"/>
+      <w:r>
+        <w:rPr>
+          <w:lang w:val="en-US"/>
+        </w:rPr>
+        <w:t>=1}^{n}\left(b_{</w:t>
+      </w:r>
+      <w:proofErr w:type="spellStart"/>
+      <w:r>
+        <w:rPr>
+          <w:lang w:val="en-US"/>
+        </w:rPr>
+        <w:t>i</w:t>
+      </w:r>
+      <w:proofErr w:type="spellEnd"/>
+      <w:r>
+        <w:rPr>
+          <w:lang w:val="en-US"/>
+        </w:rPr>
+        <w:t>}\right)^{2}}}</w:t>
+      </w:r>
+      <w:r>
+        <w:rPr>
+          <w:lang w:val="en-US"/>
+        </w:rPr>
+        <w:t>\]</w:t>
       </w:r>
     </w:p>
     <w:p>
@@ -1167,6 +1470,534 @@
           <w:lang w:val="en-US"/>
         </w:rPr>
       </w:pPr>
+      <w:r>
+        <w:rPr>
+          <w:lang w:val="en-US"/>
+        </w:rPr>
+        <w:t xml:space="preserve">    </w:t>
+      </w:r>
+      <w:r>
+        <w:rPr>
+          <w:lang w:val="en-US"/>
+        </w:rPr>
+        <w:t>\</w:t>
+      </w:r>
+      <w:proofErr w:type="spellStart"/>
+      <w:proofErr w:type="gramStart"/>
+      <w:r>
+        <w:rPr>
+          <w:lang w:val="en-US"/>
+        </w:rPr>
+        <w:t>cite</w:t>
+      </w:r>
+      <w:r>
+        <w:rPr>
+          <w:lang w:val="en-US"/>
+        </w:rPr>
+        <w:t>author</w:t>
+      </w:r>
+      <w:proofErr w:type="spellEnd"/>
+      <w:r>
+        <w:rPr>
+          <w:lang w:val="en-US"/>
+        </w:rPr>
+        <w:t>{</w:t>
+      </w:r>
+      <w:proofErr w:type="gramEnd"/>
+      <w:r>
+        <w:rPr>
+          <w:lang w:val="en-US"/>
+        </w:rPr>
+        <w:t>Kusner2015</w:t>
+      </w:r>
+      <w:r>
+        <w:rPr>
+          <w:lang w:val="en-US"/>
+        </w:rPr>
+        <w:t>}</w:t>
+      </w:r>
+      <w:r>
+        <w:rPr>
+          <w:lang w:val="en-US"/>
+        </w:rPr>
+        <w:t xml:space="preserve"> </w:t>
+      </w:r>
+      <w:r>
+        <w:rPr>
+          <w:lang w:val="en-US"/>
+        </w:rPr>
+        <w:t xml:space="preserve">compare several </w:t>
+      </w:r>
+      <w:r>
+        <w:rPr>
+          <w:lang w:val="en-US"/>
+        </w:rPr>
+        <w:t xml:space="preserve">further </w:t>
+      </w:r>
+      <w:r>
+        <w:rPr>
+          <w:lang w:val="en-US"/>
+        </w:rPr>
+        <w:t xml:space="preserve">measurements of similarity of </w:t>
+      </w:r>
+      <w:r>
+        <w:rPr>
+          <w:lang w:val="en-US"/>
+        </w:rPr>
+        <w:t xml:space="preserve">words or </w:t>
+      </w:r>
+      <w:r>
+        <w:rPr>
+          <w:lang w:val="en-US"/>
+        </w:rPr>
+        <w:t>documents and their perfor</w:t>
+      </w:r>
+      <w:r>
+        <w:rPr>
+          <w:lang w:val="en-US"/>
+        </w:rPr>
+        <w:t xml:space="preserve">mance in different corpora. </w:t>
+      </w:r>
+      <w:r>
+        <w:rPr>
+          <w:lang w:val="en-US"/>
+        </w:rPr>
+        <w:t xml:space="preserve">They also </w:t>
+      </w:r>
+      <w:r>
+        <w:rPr>
+          <w:lang w:val="en-US"/>
+        </w:rPr>
+        <w:t xml:space="preserve">present the Word Mover’s Distance </w:t>
+      </w:r>
+      <w:r>
+        <w:rPr>
+          <w:lang w:val="en-US"/>
+        </w:rPr>
+        <w:lastRenderedPageBreak/>
+        <w:t>(WMD), a novel distance function between text documents</w:t>
+      </w:r>
+      <w:r>
+        <w:rPr>
+          <w:lang w:val="en-US"/>
+        </w:rPr>
+        <w:t xml:space="preserve"> </w:t>
+      </w:r>
+      <w:r>
+        <w:rPr>
+          <w:lang w:val="en-US"/>
+        </w:rPr>
+        <w:t xml:space="preserve">leading to </w:t>
+      </w:r>
+      <w:r>
+        <w:rPr>
+          <w:lang w:val="en-US"/>
+        </w:rPr>
+        <w:t xml:space="preserve">unprecedented low </w:t>
+      </w:r>
+      <w:r>
+        <w:rPr>
+          <w:lang w:val="en-US"/>
+        </w:rPr>
+        <w:t>$</w:t>
+      </w:r>
+      <w:r>
+        <w:rPr>
+          <w:lang w:val="en-US"/>
+        </w:rPr>
+        <w:t>k</w:t>
+      </w:r>
+      <w:r>
+        <w:rPr>
+          <w:lang w:val="en-US"/>
+        </w:rPr>
+        <w:t>$</w:t>
+      </w:r>
+      <w:r>
+        <w:rPr>
+          <w:lang w:val="en-US"/>
+        </w:rPr>
+        <w:t>-nearest neighbor document classification error rates</w:t>
+      </w:r>
+      <w:r>
+        <w:rPr>
+          <w:lang w:val="en-US"/>
+        </w:rPr>
+        <w:t xml:space="preserve"> </w:t>
+      </w:r>
+      <w:r>
+        <w:rPr>
+          <w:lang w:val="en-US"/>
+        </w:rPr>
+        <w:t>\</w:t>
+      </w:r>
+      <w:proofErr w:type="spellStart"/>
+      <w:proofErr w:type="gramStart"/>
+      <w:r>
+        <w:rPr>
+          <w:lang w:val="en-US"/>
+        </w:rPr>
+        <w:t>autocite</w:t>
+      </w:r>
+      <w:proofErr w:type="spellEnd"/>
+      <w:r>
+        <w:rPr>
+          <w:lang w:val="en-US"/>
+        </w:rPr>
+        <w:t>{</w:t>
+      </w:r>
+      <w:proofErr w:type="gramEnd"/>
+      <w:r>
+        <w:rPr>
+          <w:lang w:val="en-US"/>
+        </w:rPr>
+        <w:t>Kusner2015</w:t>
+      </w:r>
+      <w:r>
+        <w:rPr>
+          <w:lang w:val="en-US"/>
+        </w:rPr>
+        <w:t>}</w:t>
+      </w:r>
+      <w:r>
+        <w:rPr>
+          <w:lang w:val="en-US"/>
+        </w:rPr>
+        <w:t>.</w:t>
+      </w:r>
+      <w:r>
+        <w:rPr>
+          <w:lang w:val="en-US"/>
+        </w:rPr>
+        <w:t xml:space="preserve"> \\\\</w:t>
+      </w:r>
+    </w:p>
+    <w:p>
+      <w:pPr>
+        <w:rPr>
+          <w:lang w:val="en-US"/>
+        </w:rPr>
+      </w:pPr>
+      <w:r>
+        <w:rPr>
+          <w:lang w:val="en-US"/>
+        </w:rPr>
+        <w:t xml:space="preserve">    </w:t>
+      </w:r>
+      <w:r>
+        <w:rPr>
+          <w:lang w:val="en-US"/>
+        </w:rPr>
+        <w:t xml:space="preserve">The models presented by </w:t>
+      </w:r>
+      <w:r>
+        <w:rPr>
+          <w:lang w:val="en-US"/>
+        </w:rPr>
+        <w:t>\</w:t>
+      </w:r>
+      <w:proofErr w:type="spellStart"/>
+      <w:proofErr w:type="gramStart"/>
+      <w:r>
+        <w:rPr>
+          <w:lang w:val="en-US"/>
+        </w:rPr>
+        <w:t>cite</w:t>
+      </w:r>
+      <w:r>
+        <w:rPr>
+          <w:lang w:val="en-US"/>
+        </w:rPr>
+        <w:t>author</w:t>
+      </w:r>
+      <w:proofErr w:type="spellEnd"/>
+      <w:r>
+        <w:rPr>
+          <w:lang w:val="en-US"/>
+        </w:rPr>
+        <w:t>{</w:t>
+      </w:r>
+      <w:proofErr w:type="gramEnd"/>
+      <w:r>
+        <w:rPr>
+          <w:lang w:val="en-US"/>
+        </w:rPr>
+        <w:t>Mikolov2013</w:t>
+      </w:r>
+      <w:r>
+        <w:rPr>
+          <w:lang w:val="en-US"/>
+        </w:rPr>
+        <w:t>}</w:t>
+      </w:r>
+      <w:r>
+        <w:rPr>
+          <w:lang w:val="en-US"/>
+        </w:rPr>
+        <w:t xml:space="preserve"> </w:t>
+      </w:r>
+      <w:r>
+        <w:rPr>
+          <w:lang w:val="en-US"/>
+        </w:rPr>
+        <w:t xml:space="preserve">as well as the cosine similarity measurements </w:t>
+      </w:r>
+      <w:r>
+        <w:rPr>
+          <w:lang w:val="en-US"/>
+        </w:rPr>
+        <w:t>are im</w:t>
+      </w:r>
+      <w:r>
+        <w:rPr>
+          <w:lang w:val="en-US"/>
+        </w:rPr>
+        <w:t>plemented and collected in</w:t>
+      </w:r>
+      <w:r>
+        <w:rPr>
+          <w:lang w:val="en-US"/>
+        </w:rPr>
+        <w:t xml:space="preserve"> </w:t>
+      </w:r>
+      <w:r>
+        <w:rPr>
+          <w:lang w:val="en-US"/>
+        </w:rPr>
+        <w:t xml:space="preserve">the framework </w:t>
+      </w:r>
+      <w:r>
+        <w:rPr>
+          <w:lang w:val="en-US"/>
+        </w:rPr>
+        <w:t>w</w:t>
+      </w:r>
+      <w:r>
+        <w:rPr>
+          <w:lang w:val="en-US"/>
+        </w:rPr>
+        <w:t>ord2</w:t>
+      </w:r>
+      <w:r>
+        <w:rPr>
+          <w:lang w:val="en-US"/>
+        </w:rPr>
+        <w:t>v</w:t>
+      </w:r>
+      <w:r>
+        <w:rPr>
+          <w:lang w:val="en-US"/>
+        </w:rPr>
+        <w:t>ec</w:t>
+      </w:r>
+      <w:r>
+        <w:rPr>
+          <w:lang w:val="en-US"/>
+        </w:rPr>
+        <w:t xml:space="preserve"> and</w:t>
+      </w:r>
+      <w:r>
+        <w:rPr>
+          <w:lang w:val="en-US"/>
+        </w:rPr>
+        <w:t xml:space="preserve"> can be used for training and evaluation</w:t>
+      </w:r>
+      <w:r>
+        <w:rPr>
+          <w:lang w:val="en-US"/>
+        </w:rPr>
+        <w:t xml:space="preserve"> in the most common programming languages</w:t>
+      </w:r>
+      <w:r>
+        <w:rPr>
+          <w:lang w:val="en-US"/>
+        </w:rPr>
+        <w:t xml:space="preserve">. Another common model </w:t>
+      </w:r>
+      <w:r>
+        <w:rPr>
+          <w:lang w:val="en-US"/>
+        </w:rPr>
+        <w:t xml:space="preserve">is </w:t>
+      </w:r>
+      <w:proofErr w:type="spellStart"/>
+      <w:r>
+        <w:rPr>
+          <w:lang w:val="en-US"/>
+        </w:rPr>
+        <w:t>GloVe</w:t>
+      </w:r>
+      <w:proofErr w:type="spellEnd"/>
+      <w:r>
+        <w:rPr>
+          <w:lang w:val="en-US"/>
+        </w:rPr>
+        <w:t>\footnote{</w:t>
+      </w:r>
+      <w:r>
+        <w:rPr>
+          <w:lang w:val="en-US"/>
+        </w:rPr>
+        <w:t>\</w:t>
+      </w:r>
+      <w:proofErr w:type="spellStart"/>
+      <w:r>
+        <w:rPr>
+          <w:lang w:val="en-US"/>
+        </w:rPr>
+        <w:t>url</w:t>
+      </w:r>
+      <w:proofErr w:type="spellEnd"/>
+      <w:r>
+        <w:rPr>
+          <w:lang w:val="en-US"/>
+        </w:rPr>
+        <w:t>{</w:t>
+      </w:r>
+      <w:r>
+        <w:rPr>
+          <w:lang w:val="en-US"/>
+        </w:rPr>
+        <w:t>https://nlp.stanford.edu/projects/glove/</w:t>
+      </w:r>
+      <w:r>
+        <w:rPr>
+          <w:lang w:val="en-US"/>
+        </w:rPr>
+        <w:t>}</w:t>
+      </w:r>
+      <w:r>
+        <w:rPr>
+          <w:lang w:val="en-US"/>
+        </w:rPr>
+        <w:t>}</w:t>
+      </w:r>
+      <w:r>
+        <w:rPr>
+          <w:lang w:val="en-US"/>
+        </w:rPr>
+        <w:t>, coined from Global Vectors, which in addition to the</w:t>
+      </w:r>
+      <w:r>
+        <w:rPr>
+          <w:lang w:val="en-US"/>
+        </w:rPr>
+        <w:t xml:space="preserve"> </w:t>
+      </w:r>
+      <w:r>
+        <w:rPr>
+          <w:lang w:val="en-US"/>
+        </w:rPr>
+        <w:t xml:space="preserve">local context-based learning </w:t>
+      </w:r>
+      <w:r>
+        <w:rPr>
+          <w:lang w:val="en-US"/>
+        </w:rPr>
+        <w:t>used in Word2Vec</w:t>
+      </w:r>
+      <w:r>
+        <w:rPr>
+          <w:lang w:val="en-US"/>
+        </w:rPr>
+        <w:t xml:space="preserve"> </w:t>
+      </w:r>
+      <w:r>
+        <w:rPr>
+          <w:lang w:val="en-US"/>
+        </w:rPr>
+        <w:t xml:space="preserve">integrates </w:t>
+      </w:r>
+      <w:r>
+        <w:rPr>
+          <w:lang w:val="en-US"/>
+        </w:rPr>
+        <w:t>global statistics of matrix factorization</w:t>
+      </w:r>
+      <w:r>
+        <w:rPr>
+          <w:lang w:val="en-US"/>
+        </w:rPr>
+        <w:t xml:space="preserve">. The </w:t>
+      </w:r>
+      <w:proofErr w:type="spellStart"/>
+      <w:r>
+        <w:rPr>
+          <w:lang w:val="en-US"/>
+        </w:rPr>
+        <w:t>GloVe</w:t>
+      </w:r>
+      <w:proofErr w:type="spellEnd"/>
+      <w:r>
+        <w:rPr>
+          <w:lang w:val="en-US"/>
+        </w:rPr>
+        <w:t xml:space="preserve"> </w:t>
+      </w:r>
+      <w:r>
+        <w:rPr>
+          <w:lang w:val="en-US"/>
+        </w:rPr>
+        <w:t>model produces a vector space with meaningful substructure, as evidenced by its performance of 75</w:t>
+      </w:r>
+      <w:r>
+        <w:rPr>
+          <w:lang w:val="en-US"/>
+        </w:rPr>
+        <w:t>\</w:t>
+      </w:r>
+      <w:r>
+        <w:rPr>
+          <w:lang w:val="en-US"/>
+        </w:rPr>
+        <w:t>% on a recent word analogy task</w:t>
+      </w:r>
+      <w:r>
+        <w:rPr>
+          <w:lang w:val="en-US"/>
+        </w:rPr>
+        <w:t xml:space="preserve"> </w:t>
+      </w:r>
+      <w:r>
+        <w:rPr>
+          <w:lang w:val="en-US"/>
+        </w:rPr>
+        <w:t>\</w:t>
+      </w:r>
+      <w:proofErr w:type="spellStart"/>
+      <w:proofErr w:type="gramStart"/>
+      <w:r>
+        <w:rPr>
+          <w:lang w:val="en-US"/>
+        </w:rPr>
+        <w:t>autocite</w:t>
+      </w:r>
+      <w:proofErr w:type="spellEnd"/>
+      <w:r>
+        <w:rPr>
+          <w:lang w:val="en-US"/>
+        </w:rPr>
+        <w:t>{</w:t>
+      </w:r>
+      <w:proofErr w:type="gramEnd"/>
+      <w:r>
+        <w:rPr>
+          <w:lang w:val="en-US"/>
+        </w:rPr>
+        <w:t>Pennington2014</w:t>
+      </w:r>
+      <w:r>
+        <w:rPr>
+          <w:lang w:val="en-US"/>
+        </w:rPr>
+        <w:t>}</w:t>
+      </w:r>
+      <w:r>
+        <w:rPr>
+          <w:lang w:val="en-US"/>
+        </w:rPr>
+        <w:t xml:space="preserve">. </w:t>
+      </w:r>
       <w:r>
         <w:rPr>
           <w:lang w:val="en-US"/>
@@ -1873,21 +2704,7 @@
         <w:rPr>
           <w:lang w:val="en-US"/>
         </w:rPr>
-        <w:t>The first option called one-</w:t>
-      </w:r>
-      <w:bookmarkStart w:id="1" w:name="_GoBack"/>
-      <w:r>
-        <w:rPr>
-          <w:lang w:val="en-US"/>
-        </w:rPr>
-        <w:t>against</w:t>
-      </w:r>
-      <w:bookmarkEnd w:id="1"/>
-      <w:r>
-        <w:rPr>
-          <w:lang w:val="en-US"/>
-        </w:rPr>
-        <w:t xml:space="preserve">-all splits the </w:t>
+        <w:t xml:space="preserve">The first option called one-against-all splits the </w:t>
       </w:r>
       <w:r>
         <w:rPr>
@@ -16045,7 +16862,7 @@
 </file>
 
 <file path=customXml/itemProps1.xml><?xml version="1.0" encoding="utf-8"?>
-<ds:datastoreItem xmlns:ds="http://schemas.openxmlformats.org/officeDocument/2006/customXml" ds:itemID="{292182F3-72ED-481B-BDFC-0789734E40C0}">
+<ds:datastoreItem xmlns:ds="http://schemas.openxmlformats.org/officeDocument/2006/customXml" ds:itemID="{281B09D3-9064-435C-A61F-A3E5DD8A6761}">
   <ds:schemaRefs>
     <ds:schemaRef ds:uri="http://schemas.openxmlformats.org/officeDocument/2006/bibliography"/>
   </ds:schemaRefs>

</xml_diff>

<commit_message>
updated chapters 2 and 3 after proof-reading
</commit_message>
<xml_diff>
--- a/concept_chapter_2.docx
+++ b/concept_chapter_2.docx
@@ -777,14 +777,7 @@
         <w:rPr>
           <w:lang w:val="en-US"/>
         </w:rPr>
-        <w:t xml:space="preserve"> Hence algebraic functions can be used to answer questions like the currency of a country: </w:t>
-      </w:r>
-      <w:bookmarkStart w:id="1" w:name="_GoBack"/>
-      <w:r>
-        <w:rPr>
-          <w:lang w:val="en-US"/>
-        </w:rPr>
-        <w:t xml:space="preserve">vector(“Euro”) </w:t>
+        <w:t xml:space="preserve"> Hence algebraic functions can be used to answer questions like the currency of a country: vector(“Euro”) </w:t>
       </w:r>
       <w:r>
         <w:rPr>
@@ -852,14 +845,7 @@
         <w:rPr>
           <w:lang w:val="en-US"/>
         </w:rPr>
-        <w:t xml:space="preserve">. </w:t>
-      </w:r>
-      <w:bookmarkEnd w:id="1"/>
-      <w:r>
-        <w:rPr>
-          <w:lang w:val="en-US"/>
-        </w:rPr>
-        <w:t>\\\\</w:t>
+        <w:t>. \\\\</w:t>
       </w:r>
     </w:p>
     <w:p>
@@ -5458,7 +5444,41 @@
         <w:rPr>
           <w:lang w:val="en-US"/>
         </w:rPr>
-        <w:t>.</w:t>
+        <w:t>, i.e. the subsets are created in a way that either their difference of classes or their difference of data is minimal. The left dichotomy shown in figure~\ref{</w:t>
+      </w:r>
+      <w:proofErr w:type="spellStart"/>
+      <w:proofErr w:type="gramStart"/>
+      <w:r>
+        <w:rPr>
+          <w:lang w:val="en-US"/>
+        </w:rPr>
+        <w:t>fig:nested</w:t>
+      </w:r>
+      <w:proofErr w:type="gramEnd"/>
+      <w:r>
+        <w:rPr>
+          <w:lang w:val="en-US"/>
+        </w:rPr>
+        <w:t>_dichotomies</w:t>
+      </w:r>
+      <w:proofErr w:type="spellEnd"/>
+      <w:r>
+        <w:rPr>
+          <w:lang w:val="en-US"/>
+        </w:rPr>
+        <w:t>} is class-balanced, because the difference of classes between all subsets is either zero or one. It i</w:t>
+      </w:r>
+      <w:r>
+        <w:rPr>
+          <w:lang w:val="en-US"/>
+        </w:rPr>
+        <w:t>s</w:t>
+      </w:r>
+      <w:r>
+        <w:rPr>
+          <w:lang w:val="en-US"/>
+        </w:rPr>
+        <w:t xml:space="preserve"> as well data-balanced, if all classes have nearly the same number of instances. The right dichotomy is not class-balanced, because the first two splits have class ratios of $4:1$ and $3:1$. However, this dichotomy is data-balanced if class $1$ contains nearly as much instances as all other classes, class $2$ nearly as much as $3$, $4$ and $5$ together and class $3$ as much as $4$ and $5$ together.</w:t>
       </w:r>
     </w:p>
     <w:p>
@@ -6541,7 +6561,14 @@
         <w:rPr>
           <w:lang w:val="en-US"/>
         </w:rPr>
-        <w:t xml:space="preserve"> output neurons are enough if the classes are encoded as the first $k$ numbers in binary representat</w:t>
+        <w:t xml:space="preserve"> output neurons are enough if the classes are encoded as the first </w:t>
+      </w:r>
+      <w:r>
+        <w:rPr>
+          <w:lang w:val="en-US"/>
+        </w:rPr>
+        <w:lastRenderedPageBreak/>
+        <w:t>$k$ numbers in binary representat</w:t>
       </w:r>
       <w:r>
         <w:rPr>
@@ -6731,14 +6758,7 @@
         <w:rPr>
           <w:lang w:val="en-US"/>
         </w:rPr>
-        <w:t xml:space="preserve">As mentioned in the beginning of this subsection, ordinal classification problems are a subgroup of multiclass classification problems. The following subsection describes the special properties of this </w:t>
-      </w:r>
-      <w:r>
-        <w:rPr>
-          <w:lang w:val="en-US"/>
-        </w:rPr>
-        <w:lastRenderedPageBreak/>
-        <w:t xml:space="preserve">type of problems </w:t>
+        <w:t xml:space="preserve">As mentioned in the beginning of this subsection, ordinal classification problems are a subgroup of multiclass classification problems. The following subsection describes the special properties of this type of problems </w:t>
       </w:r>
       <w:r>
         <w:rPr>
@@ -7659,6 +7679,7 @@
         <w:rPr>
           <w:lang w:val="en-US"/>
         </w:rPr>
+        <w:lastRenderedPageBreak/>
         <w:t>where $</w:t>
       </w:r>
       <w:r>
@@ -7884,7 +7905,6 @@
         <w:rPr>
           <w:lang w:val="en-US"/>
         </w:rPr>
-        <w:lastRenderedPageBreak/>
         <w:t xml:space="preserve">A simpler approach </w:t>
       </w:r>
       <w:r>
@@ -8080,7 +8100,19 @@
         <w:rPr>
           <w:lang w:val="en-US"/>
         </w:rPr>
-        <w:t>if the class attribute exceeds the value of the $</w:t>
+        <w:t xml:space="preserve">if the class attribute </w:t>
+      </w:r>
+      <w:r>
+        <w:rPr>
+          <w:lang w:val="en-US"/>
+        </w:rPr>
+        <w:t xml:space="preserve">$y$ </w:t>
+      </w:r>
+      <w:r>
+        <w:rPr>
+          <w:lang w:val="en-US"/>
+        </w:rPr>
+        <w:t>exceeds the value of the $</w:t>
       </w:r>
       <w:proofErr w:type="spellStart"/>
       <w:r>
@@ -8108,7 +8140,13 @@
         <w:rPr>
           <w:lang w:val="en-US"/>
         </w:rPr>
-        <w:t xml:space="preserve"> class: $x</w:t>
+        <w:t xml:space="preserve"> class: $</w:t>
+      </w:r>
+      <w:r>
+        <w:rPr>
+          <w:lang w:val="en-US"/>
+        </w:rPr>
+        <w:t>y</w:t>
       </w:r>
       <w:r>
         <w:rPr>
@@ -8152,7 +8190,45 @@
         <w:rPr>
           <w:lang w:val="en-US"/>
         </w:rPr>
-        <w:t>This construction of binary attributes requires exactly two classifiers and their probabilities to determine whether a test instance $x$ belongs to a class $</w:t>
+        <w:t xml:space="preserve">This construction of binary attributes requires exactly two classifiers and their probabilities to determine whether a test instance </w:t>
+      </w:r>
+      <w:r>
+        <w:rPr>
+          <w:lang w:val="en-US"/>
+        </w:rPr>
+        <w:t>$\</w:t>
+      </w:r>
+      <w:proofErr w:type="spellStart"/>
+      <w:r>
+        <w:rPr>
+          <w:lang w:val="en-US"/>
+        </w:rPr>
+        <w:t>mathbf</w:t>
+      </w:r>
+      <w:proofErr w:type="spellEnd"/>
+      <w:r>
+        <w:rPr>
+          <w:lang w:val="en-US"/>
+        </w:rPr>
+        <w:t>{x}</w:t>
+      </w:r>
+      <w:r>
+        <w:rPr>
+          <w:lang w:val="en-US"/>
+        </w:rPr>
+        <w:t>$</w:t>
+      </w:r>
+      <w:r>
+        <w:rPr>
+          <w:lang w:val="en-US"/>
+        </w:rPr>
+        <w:t xml:space="preserve"> </w:t>
+      </w:r>
+      <w:r>
+        <w:rPr>
+          <w:lang w:val="en-US"/>
+        </w:rPr>
+        <w:t>belongs to a class $</w:t>
       </w:r>
       <w:proofErr w:type="spellStart"/>
       <w:r>
@@ -8191,13 +8267,43 @@
         <w:rPr>
           <w:lang w:val="en-US"/>
         </w:rPr>
+        <w:t>y=</w:t>
+      </w:r>
+      <w:r>
+        <w:rPr>
+          <w:lang w:val="en-US"/>
+        </w:rPr>
         <w:t>v</w:t>
       </w:r>
       <w:r>
         <w:rPr>
           <w:lang w:val="en-US"/>
         </w:rPr>
-        <w:t>_{i}\</w:t>
+        <w:t>_{i}</w:t>
+      </w:r>
+      <w:r>
+        <w:rPr>
+          <w:lang w:val="en-US"/>
+        </w:rPr>
+        <w:t>\mid</w:t>
+      </w:r>
+      <w:r>
+        <w:rPr>
+          <w:lang w:val="en-US"/>
+        </w:rPr>
+        <w:t>\</w:t>
+      </w:r>
+      <w:r>
+        <w:rPr>
+          <w:lang w:val="en-US"/>
+        </w:rPr>
+        <w:t>mathbf{x}</w:t>
+      </w:r>
+      <w:r>
+        <w:rPr>
+          <w:lang w:val="en-US"/>
+        </w:rPr>
+        <w:t>\</w:t>
       </w:r>
       <w:proofErr w:type="gramStart"/>
       <w:r>
@@ -8217,7 +8323,7 @@
         <w:rPr>
           <w:lang w:val="en-US"/>
         </w:rPr>
-        <w:t>x</w:t>
+        <w:t>y</w:t>
       </w:r>
       <w:r>
         <w:rPr>
@@ -8235,13 +8341,37 @@
         <w:rPr>
           <w:lang w:val="en-US"/>
         </w:rPr>
-        <w:t>_{i-1}\right)-\operatorname{P}\left(</w:t>
-      </w:r>
-      <w:r>
-        <w:rPr>
-          <w:lang w:val="en-US"/>
-        </w:rPr>
-        <w:t>x</w:t>
+        <w:t>_{i-1}</w:t>
+      </w:r>
+      <w:r>
+        <w:rPr>
+          <w:lang w:val="en-US"/>
+        </w:rPr>
+        <w:t>\mid</w:t>
+      </w:r>
+      <w:r>
+        <w:rPr>
+          <w:lang w:val="en-US"/>
+        </w:rPr>
+        <w:t>\</w:t>
+      </w:r>
+      <w:r>
+        <w:rPr>
+          <w:lang w:val="en-US"/>
+        </w:rPr>
+        <w:t>mathbf{x}</w:t>
+      </w:r>
+      <w:r>
+        <w:rPr>
+          <w:lang w:val="en-US"/>
+        </w:rPr>
+        <w:t>\right)-\operatorname{P}\left(</w:t>
+      </w:r>
+      <w:r>
+        <w:rPr>
+          <w:lang w:val="en-US"/>
+        </w:rPr>
+        <w:t>y</w:t>
       </w:r>
       <w:r>
         <w:rPr>
@@ -8259,7 +8389,31 @@
         <w:rPr>
           <w:lang w:val="en-US"/>
         </w:rPr>
-        <w:t>_{i}\right)</w:t>
+        <w:t>_{i}</w:t>
+      </w:r>
+      <w:r>
+        <w:rPr>
+          <w:lang w:val="en-US"/>
+        </w:rPr>
+        <w:t>\mid</w:t>
+      </w:r>
+      <w:r>
+        <w:rPr>
+          <w:lang w:val="en-US"/>
+        </w:rPr>
+        <w:t>\</w:t>
+      </w:r>
+      <w:r>
+        <w:rPr>
+          <w:lang w:val="en-US"/>
+        </w:rPr>
+        <w:t>mathbf{x}</w:t>
+      </w:r>
+      <w:r>
+        <w:rPr>
+          <w:lang w:val="en-US"/>
+        </w:rPr>
+        <w:t>\right)</w:t>
       </w:r>
       <w:r>
         <w:rPr>
@@ -8501,7 +8655,7 @@
         <w:rPr>
           <w:lang w:val="en-US"/>
         </w:rPr>
-        <w:t xml:space="preserve">osts can </w:t>
+        <w:t>osts can</w:t>
       </w:r>
       <w:r>
         <w:rPr>
@@ -8885,7 +9039,19 @@
         <w:rPr>
           <w:lang w:val="en-US"/>
         </w:rPr>
-        <w:t>In each of the nine groups, we can distinguish between constant and conditional costs</w:t>
+        <w:t xml:space="preserve">In each of the nine groups, </w:t>
+      </w:r>
+      <w:r>
+        <w:rPr>
+          <w:lang w:val="en-US"/>
+        </w:rPr>
+        <w:t>a distinction can be made</w:t>
+      </w:r>
+      <w:r>
+        <w:rPr>
+          <w:lang w:val="en-US"/>
+        </w:rPr>
+        <w:t xml:space="preserve"> between constant and conditional costs</w:t>
       </w:r>
       <w:r>
         <w:rPr>
@@ -9113,7 +9279,7 @@
         <w:rPr>
           <w:lang w:val="en-US"/>
         </w:rPr>
-        <w:t>A false positive (FP) occurs when the outcome is incorrectly predicted as yes (or positive) when it is actually no (</w:t>
+        <w:t xml:space="preserve">A false positive (FP) occurs when the outcome is incorrectly predicted as yes or positive when it is actually no </w:t>
       </w:r>
       <w:r>
         <w:rPr>
@@ -9125,7 +9291,7 @@
         <w:rPr>
           <w:lang w:val="en-US"/>
         </w:rPr>
-        <w:t>negative)</w:t>
+        <w:t>negative</w:t>
       </w:r>
       <w:r>
         <w:rPr>
@@ -9965,7 +10131,113 @@
         <w:rPr>
           <w:lang w:val="en-US"/>
         </w:rPr>
-        <w:t xml:space="preserve">$ is further away from $j$. </w:t>
+        <w:t>$ is further away from $j$</w:t>
+      </w:r>
+      <w:r>
+        <w:rPr>
+          <w:lang w:val="en-US"/>
+        </w:rPr>
+        <w:t xml:space="preserve"> since $</w:t>
+      </w:r>
+      <w:r>
+        <w:rPr>
+          <w:lang w:val="en-US"/>
+        </w:rPr>
+        <w:t>\</w:t>
+      </w:r>
+      <w:proofErr w:type="spellStart"/>
+      <w:r>
+        <w:rPr>
+          <w:lang w:val="en-US"/>
+        </w:rPr>
+        <w:t>left|</w:t>
+      </w:r>
+      <w:r>
+        <w:rPr>
+          <w:lang w:val="en-US"/>
+        </w:rPr>
+        <w:t>i-j</w:t>
+      </w:r>
+      <w:proofErr w:type="spellEnd"/>
+      <w:r>
+        <w:rPr>
+          <w:lang w:val="en-US"/>
+        </w:rPr>
+        <w:t>\right|</w:t>
+      </w:r>
+      <w:r>
+        <w:rPr>
+          <w:lang w:val="en-US"/>
+        </w:rPr>
+        <w:t>\geq1\</w:t>
+      </w:r>
+      <w:proofErr w:type="spellStart"/>
+      <w:r>
+        <w:rPr>
+          <w:lang w:val="en-US"/>
+        </w:rPr>
+        <w:t>forall</w:t>
+      </w:r>
+      <w:proofErr w:type="spellEnd"/>
+      <w:r>
+        <w:rPr>
+          <w:lang w:val="en-US"/>
+        </w:rPr>
+        <w:t xml:space="preserve"> </w:t>
+      </w:r>
+      <w:proofErr w:type="spellStart"/>
+      <w:proofErr w:type="gramStart"/>
+      <w:r>
+        <w:rPr>
+          <w:lang w:val="en-US"/>
+        </w:rPr>
+        <w:t>i,j</w:t>
+      </w:r>
+      <w:proofErr w:type="spellEnd"/>
+      <w:proofErr w:type="gramEnd"/>
+      <w:r>
+        <w:rPr>
+          <w:lang w:val="en-US"/>
+        </w:rPr>
+        <w:t>\in</w:t>
+      </w:r>
+      <w:r>
+        <w:rPr>
+          <w:lang w:val="en-US"/>
+        </w:rPr>
+        <w:t xml:space="preserve"> </w:t>
+      </w:r>
+      <w:r>
+        <w:rPr>
+          <w:lang w:val="en-US"/>
+        </w:rPr>
+        <w:t>\</w:t>
+      </w:r>
+      <w:proofErr w:type="spellStart"/>
+      <w:r>
+        <w:rPr>
+          <w:lang w:val="en-US"/>
+        </w:rPr>
+        <w:t>mathbb</w:t>
+      </w:r>
+      <w:proofErr w:type="spellEnd"/>
+      <w:r>
+        <w:rPr>
+          <w:lang w:val="en-US"/>
+        </w:rPr>
+        <w:t>{Z}</w:t>
+      </w:r>
+      <w:r>
+        <w:rPr>
+          <w:lang w:val="en-US"/>
+        </w:rPr>
+        <w:t>$</w:t>
+      </w:r>
+      <w:r>
+        <w:rPr>
+          <w:lang w:val="en-US"/>
+        </w:rPr>
+        <w:t xml:space="preserve">. </w:t>
       </w:r>
       <w:r>
         <w:rPr>
@@ -10326,7 +10598,19 @@
         <w:rPr>
           <w:lang w:val="en-US"/>
         </w:rPr>
-        <w:t>a cost matrix, you can calculate the cost of a particular learned model on a given test set just by summing the relevant elements of the cost matrix for the model’s prediction for each test instance. Here, the costs are ignored when making predictions, but taken into account when evaluating them</w:t>
+        <w:t xml:space="preserve">a cost matrix, the cost of a particular learned model on a given test set </w:t>
+      </w:r>
+      <w:r>
+        <w:rPr>
+          <w:lang w:val="en-US"/>
+        </w:rPr>
+        <w:t xml:space="preserve">can be calculated </w:t>
+      </w:r>
+      <w:r>
+        <w:rPr>
+          <w:lang w:val="en-US"/>
+        </w:rPr>
+        <w:t>just by summing the relevant elements of the cost matrix for the model’s prediction for each test instance. Here, the costs are ignored when making predictions, but taken into account when evaluating them</w:t>
       </w:r>
       <w:r>
         <w:rPr>
@@ -10565,6 +10849,7 @@
         <w:rPr>
           <w:lang w:val="en-US"/>
         </w:rPr>
+        <w:lastRenderedPageBreak/>
         <w:t xml:space="preserve">        </w:t>
       </w:r>
     </w:p>
@@ -10578,7 +10863,6 @@
         <w:rPr>
           <w:lang w:val="en-US"/>
         </w:rPr>
-        <w:lastRenderedPageBreak/>
         <w:t xml:space="preserve">        </w:t>
       </w:r>
       <w:r>
@@ -10747,7 +11031,15 @@
         <w:rPr>
           <w:lang w:val="en-US"/>
         </w:rPr>
-        <w:t>generates a set of different weak classifiers in sequential trial and then constructs a composite classifier by voting them. The advantage of this approach is that it is applicable to any kind of error-based classifiers.</w:t>
+        <w:t>generates a set of different weak classifiers in sequential trial and then constructs a composite classifier by voting them. Th</w:t>
+      </w:r>
+      <w:bookmarkStart w:id="1" w:name="_GoBack"/>
+      <w:bookmarkEnd w:id="1"/>
+      <w:r>
+        <w:rPr>
+          <w:lang w:val="en-US"/>
+        </w:rPr>
+        <w:t>is approach is that it is applicable to any kind of error-based classifiers.</w:t>
       </w:r>
     </w:p>
     <w:p>
@@ -16862,7 +17154,7 @@
 </file>
 
 <file path=customXml/itemProps1.xml><?xml version="1.0" encoding="utf-8"?>
-<ds:datastoreItem xmlns:ds="http://schemas.openxmlformats.org/officeDocument/2006/customXml" ds:itemID="{281B09D3-9064-435C-A61F-A3E5DD8A6761}">
+<ds:datastoreItem xmlns:ds="http://schemas.openxmlformats.org/officeDocument/2006/customXml" ds:itemID="{DA331FE0-5B55-4035-8BF2-234A79714678}">
   <ds:schemaRefs>
     <ds:schemaRef ds:uri="http://schemas.openxmlformats.org/officeDocument/2006/bibliography"/>
   </ds:schemaRefs>

</xml_diff>

<commit_message>
added chapter 2.1 and some fixes
</commit_message>
<xml_diff>
--- a/concept_chapter_2.docx
+++ b/concept_chapter_2.docx
@@ -39,6 +39,12 @@
         <w:rPr>
           <w:lang w:val="en-US"/>
         </w:rPr>
+        <w:t xml:space="preserve">    </w:t>
+      </w:r>
+      <w:r>
+        <w:rPr>
+          <w:lang w:val="en-US"/>
+        </w:rPr>
         <w:t xml:space="preserve">This </w:t>
       </w:r>
       <w:bookmarkEnd w:id="0"/>
@@ -58,21 +64,7 @@
         <w:rPr>
           <w:lang w:val="en-US"/>
         </w:rPr>
-        <w:t xml:space="preserve"> </w:t>
-      </w:r>
-      <w:bookmarkStart w:id="1" w:name="_GoBack"/>
-      <w:r>
-        <w:rPr>
-          <w:lang w:val="en-US"/>
-        </w:rPr>
-        <w:t>section</w:t>
-      </w:r>
-      <w:bookmarkEnd w:id="1"/>
-      <w:r>
-        <w:rPr>
-          <w:lang w:val="en-US"/>
-        </w:rPr>
-        <w:t xml:space="preserve">s Sentiment Analysis and Word Embeddings focus on data mining approaches for data in natural language. The remaining three sections Multiclass Classification, Ordinal Classification and Cost-sensitive Learning address the analysis and evaluation of data in </w:t>
+        <w:t xml:space="preserve"> sections Sentiment Analysis and Word Embeddings focus on data mining approaches for data in natural language. The remaining three sections Multiclass Classification, Ordinal Classification and Cost-sensitive Learning address the analysis and evaluation of data in </w:t>
       </w:r>
       <w:r>
         <w:rPr>
@@ -97,25 +89,18 @@
     <w:p>
       <w:pPr>
         <w:rPr>
-          <w:u w:val="single"/>
           <w:lang w:val="en-US"/>
         </w:rPr>
       </w:pPr>
       <w:r>
         <w:rPr>
-          <w:u w:val="single"/>
-          <w:lang w:val="en-US"/>
-        </w:rPr>
-        <w:t>Text Mining</w:t>
+          <w:lang w:val="en-US"/>
+        </w:rPr>
+        <w:t>Sentiment Analysis</w:t>
       </w:r>
     </w:p>
     <w:p>
       <w:pPr>
-        <w:pStyle w:val="Listenabsatz"/>
-        <w:numPr>
-          <w:ilvl w:val="0"/>
-          <w:numId w:val="1"/>
-        </w:numPr>
         <w:rPr>
           <w:lang w:val="en-US"/>
         </w:rPr>
@@ -124,16 +109,129 @@
         <w:rPr>
           <w:lang w:val="en-US"/>
         </w:rPr>
-        <w:t>Text Mining in general</w:t>
+        <w:t xml:space="preserve">    </w:t>
+      </w:r>
+      <w:r>
+        <w:rPr>
+          <w:lang w:val="en-US"/>
+        </w:rPr>
+        <w:t>Sentiment analysis</w:t>
+      </w:r>
+      <w:r>
+        <w:rPr>
+          <w:lang w:val="en-US"/>
+        </w:rPr>
+        <w:t>, also known as sentiment classification or</w:t>
+      </w:r>
+      <w:r>
+        <w:rPr>
+          <w:lang w:val="en-US"/>
+        </w:rPr>
+        <w:t xml:space="preserve"> opinion mining</w:t>
+      </w:r>
+      <w:r>
+        <w:rPr>
+          <w:lang w:val="en-US"/>
+        </w:rPr>
+        <w:t>,</w:t>
+      </w:r>
+      <w:r>
+        <w:rPr>
+          <w:lang w:val="en-US"/>
+        </w:rPr>
+        <w:t xml:space="preserve"> is the field of study that analyzes people’s opinions, sentiments, evaluations, attitudes, and emotions from written language. It is one of the most active research areas in natural language processing and is also widely studied in data mining, </w:t>
+      </w:r>
+      <w:r>
+        <w:rPr>
+          <w:lang w:val="en-US"/>
+        </w:rPr>
+        <w:t>w</w:t>
+      </w:r>
+      <w:r>
+        <w:rPr>
+          <w:lang w:val="en-US"/>
+        </w:rPr>
+        <w:t>eb mining, and text mining</w:t>
+      </w:r>
+      <w:r>
+        <w:rPr>
+          <w:lang w:val="en-US"/>
+        </w:rPr>
+        <w:t xml:space="preserve"> </w:t>
+      </w:r>
+      <w:r>
+        <w:rPr>
+          <w:lang w:val="en-US"/>
+        </w:rPr>
+        <w:t>\</w:t>
+      </w:r>
+      <w:proofErr w:type="spellStart"/>
+      <w:proofErr w:type="gramStart"/>
+      <w:r>
+        <w:rPr>
+          <w:lang w:val="en-US"/>
+        </w:rPr>
+        <w:t>autocite</w:t>
+      </w:r>
+      <w:proofErr w:type="spellEnd"/>
+      <w:r>
+        <w:rPr>
+          <w:lang w:val="en-US"/>
+        </w:rPr>
+        <w:t>{</w:t>
+      </w:r>
+      <w:proofErr w:type="gramEnd"/>
+      <w:r>
+        <w:rPr>
+          <w:lang w:val="en-US"/>
+        </w:rPr>
+        <w:t>Liu2012}</w:t>
+      </w:r>
+      <w:r>
+        <w:rPr>
+          <w:lang w:val="en-US"/>
+        </w:rPr>
+        <w:t>.</w:t>
+      </w:r>
+      <w:r>
+        <w:rPr>
+          <w:lang w:val="en-US"/>
+        </w:rPr>
+        <w:t xml:space="preserve"> </w:t>
+      </w:r>
+      <w:r>
+        <w:rPr>
+          <w:lang w:val="en-US"/>
+        </w:rPr>
+        <w:t>Due to the rapidly increasing amount of data on the Internet and the Web, the data sources for sentiment analysis have also grown considerably.</w:t>
+      </w:r>
+      <w:r>
+        <w:rPr>
+          <w:lang w:val="en-US"/>
+        </w:rPr>
+        <w:t xml:space="preserve"> </w:t>
+      </w:r>
+      <w:r>
+        <w:rPr>
+          <w:lang w:val="en-US"/>
+        </w:rPr>
+        <w:t>In particular, since the spread of Web 2.0, more and more people have actively participated in the exchange of knowledge or opinions via the Internet. This results in large amounts of data of natural language, which are, however, often characterized by subjectivity.</w:t>
+      </w:r>
+      <w:r>
+        <w:rPr>
+          <w:lang w:val="en-US"/>
+        </w:rPr>
+        <w:t xml:space="preserve"> </w:t>
+      </w:r>
+      <w:r>
+        <w:rPr>
+          <w:lang w:val="en-US"/>
+        </w:rPr>
+        <w:t>\\\\</w:t>
       </w:r>
     </w:p>
     <w:p>
       <w:pPr>
-        <w:pStyle w:val="Listenabsatz"/>
-        <w:numPr>
-          <w:ilvl w:val="1"/>
-          <w:numId w:val="1"/>
-        </w:numPr>
         <w:rPr>
           <w:lang w:val="en-US"/>
         </w:rPr>
@@ -142,16 +240,63 @@
         <w:rPr>
           <w:lang w:val="en-US"/>
         </w:rPr>
-        <w:t>Information Retrieval as first step OR database</w:t>
+        <w:t xml:space="preserve">    </w:t>
+      </w:r>
+      <w:r>
+        <w:rPr>
+          <w:lang w:val="en-US"/>
+        </w:rPr>
+        <w:t xml:space="preserve">Nowadays, in addition to the large area of data in social media, evaluations of products and services play an important role in sentiment analysis. Between 73\% and 87\% of the consumer report that online product evaluations influence </w:t>
+      </w:r>
+      <w:r>
+        <w:rPr>
+          <w:lang w:val="en-US"/>
+        </w:rPr>
+        <w:t>their</w:t>
+      </w:r>
+      <w:r>
+        <w:rPr>
+          <w:lang w:val="en-US"/>
+        </w:rPr>
+        <w:t xml:space="preserve"> purchase decision and with very good evaluations even a 20\% - 99\% higher price is accepted, whereby the exact added value depends on the product \</w:t>
+      </w:r>
+      <w:proofErr w:type="spellStart"/>
+      <w:r>
+        <w:rPr>
+          <w:lang w:val="en-US"/>
+        </w:rPr>
+        <w:t>autocite</w:t>
+      </w:r>
+      <w:proofErr w:type="spellEnd"/>
+      <w:r>
+        <w:rPr>
+          <w:lang w:val="en-US"/>
+        </w:rPr>
+        <w:t>[section~1.</w:t>
+      </w:r>
+      <w:proofErr w:type="gramStart"/>
+      <w:r>
+        <w:rPr>
+          <w:lang w:val="en-US"/>
+        </w:rPr>
+        <w:t>1]{</w:t>
+      </w:r>
+      <w:proofErr w:type="gramEnd"/>
+      <w:r>
+        <w:rPr>
+          <w:lang w:val="en-US"/>
+        </w:rPr>
+        <w:t>Pang2008}. Since these data are available in very large quantities, an automatic evaluation is desirable.</w:t>
+      </w:r>
+      <w:r>
+        <w:rPr>
+          <w:lang w:val="en-US"/>
+        </w:rPr>
+        <w:t xml:space="preserve"> \\\\</w:t>
       </w:r>
     </w:p>
     <w:p>
       <w:pPr>
-        <w:pStyle w:val="Listenabsatz"/>
-        <w:numPr>
-          <w:ilvl w:val="1"/>
-          <w:numId w:val="1"/>
-        </w:numPr>
         <w:rPr>
           <w:lang w:val="en-US"/>
         </w:rPr>
@@ -160,223 +305,103 @@
         <w:rPr>
           <w:lang w:val="en-US"/>
         </w:rPr>
-        <w:t>Linguistic analysis, NLP (POS-tagging)</w:t>
-      </w:r>
-    </w:p>
-    <w:p>
-      <w:pPr>
-        <w:pStyle w:val="Listenabsatz"/>
-        <w:numPr>
-          <w:ilvl w:val="0"/>
-          <w:numId w:val="1"/>
-        </w:numPr>
-        <w:rPr>
-          <w:lang w:val="en-US"/>
-        </w:rPr>
-      </w:pPr>
-      <w:r>
-        <w:rPr>
-          <w:lang w:val="en-US"/>
-        </w:rPr>
-        <w:t>TM process</w:t>
-      </w:r>
-    </w:p>
-    <w:p>
-      <w:pPr>
-        <w:pStyle w:val="Listenabsatz"/>
-        <w:numPr>
-          <w:ilvl w:val="1"/>
-          <w:numId w:val="1"/>
-        </w:numPr>
-        <w:rPr>
-          <w:lang w:val="en-US"/>
-        </w:rPr>
-      </w:pPr>
-      <w:r>
-        <w:rPr>
-          <w:lang w:val="en-US"/>
-        </w:rPr>
-        <w:t>Structure data</w:t>
-      </w:r>
-    </w:p>
-    <w:p>
-      <w:pPr>
-        <w:pStyle w:val="Listenabsatz"/>
-        <w:numPr>
-          <w:ilvl w:val="1"/>
-          <w:numId w:val="1"/>
-        </w:numPr>
-        <w:rPr>
-          <w:lang w:val="en-US"/>
-        </w:rPr>
-      </w:pPr>
-      <w:r>
-        <w:rPr>
-          <w:lang w:val="en-US"/>
-        </w:rPr>
-        <w:t>find patterns</w:t>
-      </w:r>
-    </w:p>
-    <w:p>
-      <w:pPr>
-        <w:pStyle w:val="Listenabsatz"/>
-        <w:numPr>
-          <w:ilvl w:val="1"/>
-          <w:numId w:val="1"/>
-        </w:numPr>
-        <w:rPr>
-          <w:lang w:val="en-US"/>
-        </w:rPr>
-      </w:pPr>
-      <w:r>
-        <w:rPr>
-          <w:lang w:val="en-US"/>
-        </w:rPr>
-        <w:t>evaluate results</w:t>
-      </w:r>
-    </w:p>
-    <w:p>
-      <w:pPr>
-        <w:pStyle w:val="Listenabsatz"/>
-        <w:numPr>
-          <w:ilvl w:val="0"/>
-          <w:numId w:val="1"/>
-        </w:numPr>
-        <w:rPr>
-          <w:lang w:val="en-US"/>
-        </w:rPr>
-      </w:pPr>
-      <w:r>
-        <w:rPr>
-          <w:lang w:val="en-US"/>
-        </w:rPr>
-        <w:t>TM topics</w:t>
-      </w:r>
-    </w:p>
-    <w:p>
-      <w:pPr>
-        <w:pStyle w:val="Listenabsatz"/>
-        <w:numPr>
-          <w:ilvl w:val="1"/>
-          <w:numId w:val="1"/>
-        </w:numPr>
-        <w:rPr>
-          <w:lang w:val="en-US"/>
-        </w:rPr>
-      </w:pPr>
-      <w:r>
-        <w:rPr>
-          <w:lang w:val="en-US"/>
-        </w:rPr>
-        <w:t>text categorization</w:t>
-      </w:r>
-    </w:p>
-    <w:p>
-      <w:pPr>
-        <w:pStyle w:val="Listenabsatz"/>
-        <w:numPr>
-          <w:ilvl w:val="1"/>
-          <w:numId w:val="1"/>
-        </w:numPr>
-        <w:rPr>
-          <w:lang w:val="en-US"/>
-        </w:rPr>
-      </w:pPr>
-      <w:r>
-        <w:rPr>
-          <w:lang w:val="en-US"/>
-        </w:rPr>
-        <w:t>text summarization</w:t>
-      </w:r>
-    </w:p>
-    <w:p>
-      <w:pPr>
-        <w:pStyle w:val="Listenabsatz"/>
-        <w:numPr>
-          <w:ilvl w:val="1"/>
-          <w:numId w:val="1"/>
-        </w:numPr>
-        <w:rPr>
-          <w:lang w:val="en-US"/>
-        </w:rPr>
-      </w:pPr>
-      <w:r>
-        <w:rPr>
-          <w:lang w:val="en-US"/>
-        </w:rPr>
-        <w:t>entity relation modeling</w:t>
-      </w:r>
-    </w:p>
-    <w:p>
-      <w:pPr>
-        <w:pStyle w:val="Listenabsatz"/>
-        <w:numPr>
-          <w:ilvl w:val="1"/>
-          <w:numId w:val="1"/>
-        </w:numPr>
-        <w:rPr>
-          <w:lang w:val="en-US"/>
-        </w:rPr>
-      </w:pPr>
-      <w:r>
-        <w:rPr>
-          <w:lang w:val="en-US"/>
-        </w:rPr>
-        <w:t>sentiment analysis</w:t>
-      </w:r>
-    </w:p>
-    <w:p>
-      <w:pPr>
-        <w:pStyle w:val="Listenabsatz"/>
-        <w:numPr>
-          <w:ilvl w:val="1"/>
-          <w:numId w:val="1"/>
-        </w:numPr>
-        <w:rPr>
-          <w:lang w:val="en-US"/>
-        </w:rPr>
-      </w:pPr>
-      <w:r>
-        <w:rPr>
-          <w:lang w:val="en-US"/>
-        </w:rPr>
-        <w:t>…</w:t>
-      </w:r>
-    </w:p>
-    <w:p>
-      <w:pPr>
-        <w:pStyle w:val="Listenabsatz"/>
-        <w:numPr>
-          <w:ilvl w:val="0"/>
-          <w:numId w:val="1"/>
-        </w:numPr>
-        <w:rPr>
-          <w:lang w:val="en-US"/>
-        </w:rPr>
-      </w:pPr>
-      <w:r>
-        <w:rPr>
-          <w:lang w:val="en-US"/>
-        </w:rPr>
-        <w:t>TM concepts?</w:t>
-      </w:r>
-    </w:p>
-    <w:p>
-      <w:pPr>
-        <w:pStyle w:val="Listenabsatz"/>
-        <w:numPr>
-          <w:ilvl w:val="1"/>
-          <w:numId w:val="1"/>
-        </w:numPr>
-        <w:rPr>
-          <w:lang w:val="en-US"/>
-        </w:rPr>
-      </w:pPr>
-      <w:r>
-        <w:rPr>
-          <w:lang w:val="en-US"/>
-        </w:rPr>
-        <w:t>TFIDF</w:t>
+        <w:t xml:space="preserve">    </w:t>
+      </w:r>
+      <w:r>
+        <w:rPr>
+          <w:lang w:val="en-US"/>
+        </w:rPr>
+        <w:t>Sentiment classification problems can occur at different levels of difficulty. \</w:t>
+      </w:r>
+      <w:proofErr w:type="spellStart"/>
+      <w:proofErr w:type="gramStart"/>
+      <w:r>
+        <w:rPr>
+          <w:lang w:val="en-US"/>
+        </w:rPr>
+        <w:t>citeauthor</w:t>
+      </w:r>
+      <w:proofErr w:type="spellEnd"/>
+      <w:r>
+        <w:rPr>
+          <w:lang w:val="en-US"/>
+        </w:rPr>
+        <w:t>{</w:t>
+      </w:r>
+      <w:proofErr w:type="gramEnd"/>
+      <w:r>
+        <w:rPr>
+          <w:lang w:val="en-US"/>
+        </w:rPr>
+        <w:t>Plutchik1980} distinguishes in his model between the eight emotions joy, trust, fear, surprise, sadness, disgust, anger and anticipation. For each of these emotions there is a mild and an intense form, e.g. annoyance is the mild and rage the intense form of anger. The arrangement of similar emotions next to each other and</w:t>
+      </w:r>
+      <w:r>
+        <w:rPr>
+          <w:lang w:val="en-US"/>
+        </w:rPr>
+        <w:t xml:space="preserve"> </w:t>
+      </w:r>
+      <w:r>
+        <w:rPr>
+          <w:lang w:val="en-US"/>
+        </w:rPr>
+        <w:t>opposing emotions</w:t>
+      </w:r>
+      <w:r>
+        <w:rPr>
+          <w:lang w:val="en-US"/>
+        </w:rPr>
+        <w:t xml:space="preserve"> opposite to each other results in </w:t>
+      </w:r>
+      <w:proofErr w:type="spellStart"/>
+      <w:r>
+        <w:rPr>
+          <w:lang w:val="en-US"/>
+        </w:rPr>
+        <w:t>Plutchik's</w:t>
+      </w:r>
+      <w:proofErr w:type="spellEnd"/>
+      <w:r>
+        <w:rPr>
+          <w:lang w:val="en-US"/>
+        </w:rPr>
+        <w:t xml:space="preserve"> wheel of emotions, which can be seen in figure~\ref{</w:t>
+      </w:r>
+      <w:proofErr w:type="spellStart"/>
+      <w:proofErr w:type="gramStart"/>
+      <w:r>
+        <w:rPr>
+          <w:lang w:val="en-US"/>
+        </w:rPr>
+        <w:t>fig:plutchik</w:t>
+      </w:r>
+      <w:proofErr w:type="gramEnd"/>
+      <w:r>
+        <w:rPr>
+          <w:lang w:val="en-US"/>
+        </w:rPr>
+        <w:t>_wheel</w:t>
+      </w:r>
+      <w:proofErr w:type="spellEnd"/>
+      <w:r>
+        <w:rPr>
+          <w:lang w:val="en-US"/>
+        </w:rPr>
+        <w:t>} \</w:t>
+      </w:r>
+      <w:proofErr w:type="spellStart"/>
+      <w:r>
+        <w:rPr>
+          <w:lang w:val="en-US"/>
+        </w:rPr>
+        <w:t>autocite</w:t>
+      </w:r>
+      <w:proofErr w:type="spellEnd"/>
+      <w:r>
+        <w:rPr>
+          <w:lang w:val="en-US"/>
+        </w:rPr>
+        <w:t>{Plutchik1980}.</w:t>
       </w:r>
     </w:p>
     <w:p>
@@ -389,24 +414,61 @@
     <w:p>
       <w:pPr>
         <w:rPr>
-          <w:u w:val="single"/>
           <w:lang w:val="en-US"/>
         </w:rPr>
       </w:pPr>
       <w:r>
         <w:rPr>
-          <w:u w:val="single"/>
-          <w:lang w:val="en-US"/>
-        </w:rPr>
-        <w:t>Sentiment analysis</w:t>
-      </w:r>
-      <w:r>
-        <w:rPr>
-          <w:u w:val="single"/>
-          <w:lang w:val="en-US"/>
-        </w:rPr>
-        <w:t xml:space="preserve"> (also Opinion Mining)</w:t>
-      </w:r>
+          <w:lang w:val="en-US"/>
+        </w:rPr>
+        <w:t xml:space="preserve">    </w:t>
+      </w:r>
+      <w:r>
+        <w:rPr>
+          <w:lang w:val="en-US"/>
+        </w:rPr>
+        <w:t xml:space="preserve">In most cases, however, a single scale is sufficient to classify the author's opinion. The only distinction is made between a positive and a negative attitude. With the help of sentiment words such as "good", "great" or "terrible" a reliable statement about the expressed opinion can be made quickly. These sentiment words are collected in various </w:t>
+      </w:r>
+      <w:r>
+        <w:rPr>
+          <w:lang w:val="en-US"/>
+        </w:rPr>
+        <w:t>encyclopedias</w:t>
+      </w:r>
+      <w:r>
+        <w:rPr>
+          <w:lang w:val="en-US"/>
+        </w:rPr>
+        <w:t xml:space="preserve"> and are constantly being further developed. Nevertheless, some complications can occur here as well.  Negated sentences can contain sentiment words, but their meaning and thus also their sentiment is reversed by the negation. This is even more complicated with sarcastic statements, in which the sentiment is reversed, although there is no negation in the text.</w:t>
+      </w:r>
+      <w:r>
+        <w:rPr>
+          <w:lang w:val="en-US"/>
+        </w:rPr>
+        <w:t xml:space="preserve"> </w:t>
+      </w:r>
+      <w:r>
+        <w:rPr>
+          <w:lang w:val="en-US"/>
+        </w:rPr>
+        <w:t>Finally, there are also sentences that do not contain a single sentiment word and nevertheless express a clear opinion. An example of this is the sentence "This washer uses a lot of water", which implicitly expresses a negative attitude \</w:t>
+      </w:r>
+      <w:proofErr w:type="spellStart"/>
+      <w:r>
+        <w:rPr>
+          <w:lang w:val="en-US"/>
+        </w:rPr>
+        <w:t>autocite</w:t>
+      </w:r>
+      <w:proofErr w:type="spellEnd"/>
+      <w:r>
+        <w:rPr>
+          <w:lang w:val="en-US"/>
+        </w:rPr>
+        <w:t>[section 1.2.2]{Liu2012}.</w:t>
+      </w:r>
+      <w:bookmarkStart w:id="1" w:name="_GoBack"/>
+      <w:bookmarkEnd w:id="1"/>
     </w:p>
     <w:p>
       <w:pPr>
@@ -414,81 +476,6 @@
           <w:lang w:val="en-US"/>
         </w:rPr>
       </w:pPr>
-      <w:proofErr w:type="spellStart"/>
-      <w:r>
-        <w:rPr>
-          <w:lang w:val="en-US"/>
-        </w:rPr>
-        <w:t>Plutchik</w:t>
-      </w:r>
-      <w:proofErr w:type="spellEnd"/>
-    </w:p>
-    <w:p>
-      <w:pPr>
-        <w:rPr>
-          <w:lang w:val="en-US"/>
-        </w:rPr>
-      </w:pPr>
-      <w:r>
-        <w:rPr>
-          <w:lang w:val="en-US"/>
-        </w:rPr>
-        <w:t xml:space="preserve">8 created emotions </w:t>
-      </w:r>
-      <w:r>
-        <w:rPr>
-          <w:lang w:val="en-US"/>
-        </w:rPr>
-        <w:sym w:font="Wingdings" w:char="F0E0"/>
-      </w:r>
-      <w:r>
-        <w:rPr>
-          <w:lang w:val="en-US"/>
-        </w:rPr>
-        <w:t xml:space="preserve"> Buch6</w:t>
-      </w:r>
-    </w:p>
-    <w:p>
-      <w:pPr>
-        <w:rPr>
-          <w:lang w:val="en-US"/>
-        </w:rPr>
-      </w:pPr>
-      <w:r>
-        <w:rPr>
-          <w:lang w:val="en-US"/>
-        </w:rPr>
-        <w:t>resources at WordNet</w:t>
-      </w:r>
-    </w:p>
-    <w:p>
-      <w:pPr>
-        <w:rPr>
-          <w:lang w:val="en-US"/>
-        </w:rPr>
-      </w:pPr>
-    </w:p>
-    <w:p>
-      <w:pPr>
-        <w:rPr>
-          <w:lang w:val="en-US"/>
-        </w:rPr>
-      </w:pPr>
-    </w:p>
-    <w:p>
-      <w:pPr>
-        <w:rPr>
-          <w:u w:val="single"/>
-          <w:lang w:val="en-US"/>
-        </w:rPr>
-      </w:pPr>
-      <w:r>
-        <w:rPr>
-          <w:u w:val="single"/>
-          <w:lang w:val="en-US"/>
-        </w:rPr>
-        <w:br w:type="page"/>
-      </w:r>
     </w:p>
     <w:p>
       <w:pPr>
@@ -17012,7 +16999,7 @@
 </file>
 
 <file path=customXml/itemProps1.xml><?xml version="1.0" encoding="utf-8"?>
-<ds:datastoreItem xmlns:ds="http://schemas.openxmlformats.org/officeDocument/2006/customXml" ds:itemID="{F445A65E-4F86-4734-8DB5-EDCB91D6F4F1}">
+<ds:datastoreItem xmlns:ds="http://schemas.openxmlformats.org/officeDocument/2006/customXml" ds:itemID="{F784481D-2C46-4741-B82E-597460F57B1C}">
   <ds:schemaRefs>
     <ds:schemaRef ds:uri="http://schemas.openxmlformats.org/officeDocument/2006/bibliography"/>
   </ds:schemaRefs>

</xml_diff>